<commit_message>
Übernahme komplettes Datenmodell bis DiversityService.Model-Ebene
</commit_message>
<xml_diff>
--- a/Documentation/Datenklassen HowTo.docx
+++ b/Documentation/Datenklassen HowTo.docx
@@ -27,11 +27,17 @@
       <w:r>
         <w:t xml:space="preserve">Import der Zugehörigen Tabelle </w:t>
       </w:r>
+      <w:r>
+        <w:t>aus der Serverdatenbank</w:t>
+      </w:r>
     </w:p>
     <w:p>
       <w:pPr>
         <w:pStyle w:val="Listenabsatz"/>
         <w:ind w:left="708"/>
+        <w:rPr>
+          <w:b/>
+        </w:rPr>
       </w:pPr>
       <w:r>
         <w:rPr>
@@ -73,6 +79,36 @@
         </w:rPr>
         <w:t xml:space="preserve"> Framework Designer</w:t>
       </w:r>
+    </w:p>
+    <w:p>
+      <w:pPr>
+        <w:pStyle w:val="Listenabsatz"/>
+        <w:ind w:left="708"/>
+      </w:pPr>
+      <w:r>
+        <w:t>Es müssen alle Tabellen der Serverseite importiert werden, mit denen in irgendeiner Weise kommuniziert werden soll.</w:t>
+      </w:r>
+    </w:p>
+    <w:p>
+      <w:pPr>
+        <w:pStyle w:val="Listenabsatz"/>
+        <w:ind w:left="708"/>
+      </w:pPr>
+      <w:r>
+        <w:t>Das importierte Schema ist zu Datenbanken mit identischem Schema kompatibel.</w:t>
+      </w:r>
+    </w:p>
+    <w:p>
+      <w:pPr>
+        <w:pStyle w:val="Listenabsatz"/>
+        <w:ind w:left="708"/>
+      </w:pPr>
+    </w:p>
+    <w:p>
+      <w:pPr>
+        <w:pStyle w:val="Listenabsatz"/>
+        <w:ind w:left="708"/>
+      </w:pPr>
       <w:r>
         <w:rPr>
           <w:noProof/>
@@ -124,8 +160,63 @@
         </w:numPr>
       </w:pPr>
       <w:r>
+        <w:t>Anlegen der (reduzierten) Modellklasse</w:t>
+      </w:r>
+    </w:p>
+    <w:p>
+      <w:pPr>
+        <w:ind w:left="708"/>
+        <w:rPr>
+          <w:b/>
+        </w:rPr>
+      </w:pPr>
+      <w:r>
+        <w:rPr>
+          <w:b/>
+        </w:rPr>
+        <w:t xml:space="preserve">Im </w:t>
+      </w:r>
+      <w:proofErr w:type="spellStart"/>
+      <w:r>
+        <w:rPr>
+          <w:b/>
+        </w:rPr>
+        <w:t>DiversityService.Model</w:t>
+      </w:r>
+      <w:proofErr w:type="spellEnd"/>
+      <w:r>
+        <w:rPr>
+          <w:b/>
+        </w:rPr>
+        <w:t xml:space="preserve"> Projekt</w:t>
+      </w:r>
+    </w:p>
+    <w:p>
+      <w:pPr>
+        <w:ind w:left="708"/>
+      </w:pPr>
+      <w:r>
+        <w:t xml:space="preserve">Dies ist nur nötig für Klassen, die auch clientseitig verwendet werden. Das Datenmodell kann dahingehend modifiziert werden, dass nur eine Teilmenge der Felder verwendet werden muss. Werden zusätzliche Felder clientseitig benötigt, werden sie an dieser Stelle </w:t>
+      </w:r>
+      <w:r>
         <w:lastRenderedPageBreak/>
-        <w:t>Anlegen der (reduzierten) Modellklasse</w:t>
+        <w:t xml:space="preserve">hinzugefügt.  Die Anpassung der Datenmodelle wird von der Klasse </w:t>
+      </w:r>
+      <w:proofErr w:type="spellStart"/>
+      <w:r>
+        <w:t>DiversityService</w:t>
+      </w:r>
+      <w:proofErr w:type="spellEnd"/>
+      <w:r>
+        <w:t xml:space="preserve"> übernommen (siehe </w:t>
+      </w:r>
+      <w:proofErr w:type="spellStart"/>
+      <w:r>
+        <w:t>DiversityService</w:t>
+      </w:r>
+      <w:proofErr w:type="spellEnd"/>
+      <w:r>
+        <w:t xml:space="preserve"> (TODO)). </w:t>
       </w:r>
     </w:p>
     <w:p>
@@ -133,25 +224,85 @@
         <w:ind w:left="708"/>
       </w:pPr>
       <w:r>
-        <w:rPr>
-          <w:b/>
-        </w:rPr>
-        <w:t xml:space="preserve">Im </w:t>
-      </w:r>
-      <w:proofErr w:type="spellStart"/>
-      <w:r>
-        <w:rPr>
-          <w:b/>
-        </w:rPr>
-        <w:t>DiversityService.Model</w:t>
-      </w:r>
-      <w:proofErr w:type="spellEnd"/>
-      <w:r>
-        <w:rPr>
-          <w:b/>
-        </w:rPr>
-        <w:t xml:space="preserve"> Projekt</w:t>
-      </w:r>
+        <w:t>Für die Synchronisation erhalten alle</w:t>
+      </w:r>
+      <w:r>
+        <w:t xml:space="preserve"> </w:t>
+      </w:r>
+      <w:proofErr w:type="spellStart"/>
+      <w:r>
+        <w:t>editierbaren</w:t>
+      </w:r>
+      <w:proofErr w:type="spellEnd"/>
+      <w:r>
+        <w:t xml:space="preserve"> Klassen die Felder </w:t>
+      </w:r>
+      <w:proofErr w:type="spellStart"/>
+      <w:r>
+        <w:t>isModified</w:t>
+      </w:r>
+      <w:proofErr w:type="spellEnd"/>
+      <w:r>
+        <w:t xml:space="preserve"> und </w:t>
+      </w:r>
+      <w:proofErr w:type="spellStart"/>
+      <w:r>
+        <w:t>LogUpdatedWhen</w:t>
+      </w:r>
+      <w:proofErr w:type="spellEnd"/>
+      <w:r>
+        <w:t>.</w:t>
+      </w:r>
+    </w:p>
+    <w:p>
+      <w:pPr>
+        <w:ind w:left="708"/>
+      </w:pPr>
+      <w:proofErr w:type="spellStart"/>
+      <w:r>
+        <w:t>Readonly</w:t>
+      </w:r>
+      <w:proofErr w:type="spellEnd"/>
+      <w:r>
+        <w:t xml:space="preserve">-Klassen erhalten nur das Feld </w:t>
+      </w:r>
+      <w:proofErr w:type="spellStart"/>
+      <w:r>
+        <w:t>isModified</w:t>
+      </w:r>
+      <w:proofErr w:type="spellEnd"/>
+      <w:r>
+        <w:t xml:space="preserve"> und es wird im Kommentar darauf hingewiesen, dass es sich um eine </w:t>
+      </w:r>
+      <w:proofErr w:type="spellStart"/>
+      <w:r>
+        <w:t>ReadOnly</w:t>
+      </w:r>
+      <w:proofErr w:type="spellEnd"/>
+      <w:r>
+        <w:t>-Klasse handelt.</w:t>
+      </w:r>
+    </w:p>
+    <w:p>
+      <w:pPr>
+        <w:ind w:left="708"/>
+      </w:pPr>
+      <w:r>
+        <w:t xml:space="preserve">Wenn verschiedene </w:t>
+      </w:r>
+      <w:proofErr w:type="spellStart"/>
+      <w:r>
+        <w:t>Tabllen</w:t>
+      </w:r>
+      <w:proofErr w:type="spellEnd"/>
+      <w:r>
+        <w:t xml:space="preserve"> eine identische oder vergleichbare Struktur haben, können diese zu einer Klasse zusammengefasst werden z.B.  Term.</w:t>
+      </w:r>
+    </w:p>
+    <w:p>
+      <w:pPr>
+        <w:ind w:left="708"/>
+      </w:pPr>
       <w:r>
         <w:rPr>
           <w:noProof/>
@@ -1859,54 +2010,57 @@
           <w:color w:val="2B91AF"/>
           <w:sz w:val="19"/>
           <w:szCs w:val="19"/>
-        </w:rPr>
-      </w:pPr>
-      <w:proofErr w:type="spellStart"/>
+          <w:lang w:val="en-US"/>
+        </w:rPr>
+      </w:pPr>
+      <w:proofErr w:type="gramStart"/>
       <w:r>
         <w:rPr>
           <w:rFonts w:ascii="Consolas" w:hAnsi="Consolas" w:cs="Consolas"/>
           <w:color w:val="0000FF"/>
           <w:sz w:val="19"/>
           <w:szCs w:val="19"/>
+          <w:lang w:val="en-US"/>
         </w:rPr>
         <w:t>public</w:t>
       </w:r>
-      <w:proofErr w:type="spellEnd"/>
-      <w:r>
-        <w:rPr>
-          <w:rFonts w:ascii="Consolas" w:hAnsi="Consolas" w:cs="Consolas"/>
-          <w:sz w:val="19"/>
-          <w:szCs w:val="19"/>
+      <w:proofErr w:type="gramEnd"/>
+      <w:r>
+        <w:rPr>
+          <w:rFonts w:ascii="Consolas" w:hAnsi="Consolas" w:cs="Consolas"/>
+          <w:sz w:val="19"/>
+          <w:szCs w:val="19"/>
+          <w:lang w:val="en-US"/>
         </w:rPr>
         <w:t xml:space="preserve"> </w:t>
       </w:r>
-      <w:proofErr w:type="spellStart"/>
       <w:r>
         <w:rPr>
           <w:rFonts w:ascii="Consolas" w:hAnsi="Consolas" w:cs="Consolas"/>
           <w:color w:val="0000FF"/>
           <w:sz w:val="19"/>
           <w:szCs w:val="19"/>
+          <w:lang w:val="en-US"/>
         </w:rPr>
         <w:t>class</w:t>
       </w:r>
-      <w:proofErr w:type="spellEnd"/>
-      <w:r>
-        <w:rPr>
-          <w:rFonts w:ascii="Consolas" w:hAnsi="Consolas" w:cs="Consolas"/>
-          <w:sz w:val="19"/>
-          <w:szCs w:val="19"/>
+      <w:r>
+        <w:rPr>
+          <w:rFonts w:ascii="Consolas" w:hAnsi="Consolas" w:cs="Consolas"/>
+          <w:sz w:val="19"/>
+          <w:szCs w:val="19"/>
+          <w:lang w:val="en-US"/>
         </w:rPr>
         <w:t xml:space="preserve"> </w:t>
       </w:r>
       <w:proofErr w:type="spellStart"/>
-      <w:proofErr w:type="gramStart"/>
       <w:r>
         <w:rPr>
           <w:rFonts w:ascii="Consolas" w:hAnsi="Consolas" w:cs="Consolas"/>
           <w:color w:val="2B91AF"/>
           <w:sz w:val="19"/>
           <w:szCs w:val="19"/>
+          <w:lang w:val="en-US"/>
         </w:rPr>
         <w:t>ViewEVVM</w:t>
       </w:r>
@@ -1916,17 +2070,9 @@
           <w:rFonts w:ascii="Consolas" w:hAnsi="Consolas" w:cs="Consolas"/>
           <w:sz w:val="19"/>
           <w:szCs w:val="19"/>
-        </w:rPr>
-        <w:t xml:space="preserve"> :</w:t>
-      </w:r>
-      <w:proofErr w:type="gramEnd"/>
-      <w:r>
-        <w:rPr>
-          <w:rFonts w:ascii="Consolas" w:hAnsi="Consolas" w:cs="Consolas"/>
-          <w:sz w:val="19"/>
-          <w:szCs w:val="19"/>
-        </w:rPr>
-        <w:t xml:space="preserve"> </w:t>
+          <w:lang w:val="en-US"/>
+        </w:rPr>
+        <w:t xml:space="preserve"> : </w:t>
       </w:r>
       <w:proofErr w:type="spellStart"/>
       <w:r>
@@ -1935,6 +2081,7 @@
           <w:color w:val="2B91AF"/>
           <w:sz w:val="19"/>
           <w:szCs w:val="19"/>
+          <w:lang w:val="en-US"/>
         </w:rPr>
         <w:t>ReactiveObject</w:t>
       </w:r>
@@ -2907,6 +3054,27 @@
 <file path=word/numbering.xml><?xml version="1.0" encoding="utf-8"?>
 <w:numbering xmlns:ve="http://schemas.openxmlformats.org/markup-compatibility/2006" xmlns:o="urn:schemas-microsoft-com:office:office" xmlns:r="http://schemas.openxmlformats.org/officeDocument/2006/relationships" xmlns:m="http://schemas.openxmlformats.org/officeDocument/2006/math" xmlns:v="urn:schemas-microsoft-com:vml" xmlns:wp="http://schemas.openxmlformats.org/drawingml/2006/wordprocessingDrawing" xmlns:w10="urn:schemas-microsoft-com:office:word" xmlns:w="http://schemas.openxmlformats.org/wordprocessingml/2006/main" xmlns:wne="http://schemas.microsoft.com/office/word/2006/wordml">
   <w:abstractNum w:abstractNumId="0">
+    <w:nsid w:val="FFFFFF89"/>
+    <w:multiLevelType w:val="singleLevel"/>
+    <w:tmpl w:val="956E35D2"/>
+    <w:lvl w:ilvl="0">
+      <w:start w:val="1"/>
+      <w:numFmt w:val="bullet"/>
+      <w:pStyle w:val="Aufzhlungszeichen"/>
+      <w:lvlText w:val=""/>
+      <w:lvlJc w:val="left"/>
+      <w:pPr>
+        <w:tabs>
+          <w:tab w:val="num" w:pos="360"/>
+        </w:tabs>
+        <w:ind w:left="360" w:hanging="360"/>
+      </w:pPr>
+      <w:rPr>
+        <w:rFonts w:ascii="Symbol" w:hAnsi="Symbol" w:hint="default"/>
+      </w:rPr>
+    </w:lvl>
+  </w:abstractNum>
+  <w:abstractNum w:abstractNumId="1">
     <w:nsid w:val="0BAB4389"/>
     <w:multiLevelType w:val="hybridMultilevel"/>
     <w:tmpl w:val="5260BF3E"/>
@@ -2995,7 +3163,7 @@
       </w:pPr>
     </w:lvl>
   </w:abstractNum>
-  <w:abstractNum w:abstractNumId="1">
+  <w:abstractNum w:abstractNumId="2">
     <w:nsid w:val="116D468C"/>
     <w:multiLevelType w:val="hybridMultilevel"/>
     <w:tmpl w:val="7EC4BC6E"/>
@@ -3108,7 +3276,7 @@
       </w:rPr>
     </w:lvl>
   </w:abstractNum>
-  <w:abstractNum w:abstractNumId="2">
+  <w:abstractNum w:abstractNumId="3">
     <w:nsid w:val="1EC521A6"/>
     <w:multiLevelType w:val="hybridMultilevel"/>
     <w:tmpl w:val="D50CC948"/>
@@ -3221,7 +3389,7 @@
       </w:rPr>
     </w:lvl>
   </w:abstractNum>
-  <w:abstractNum w:abstractNumId="3">
+  <w:abstractNum w:abstractNumId="4">
     <w:nsid w:val="54AD4104"/>
     <w:multiLevelType w:val="hybridMultilevel"/>
     <w:tmpl w:val="DD8CD6E8"/>
@@ -3334,7 +3502,7 @@
       </w:rPr>
     </w:lvl>
   </w:abstractNum>
-  <w:abstractNum w:abstractNumId="4">
+  <w:abstractNum w:abstractNumId="5">
     <w:nsid w:val="6FD32E57"/>
     <w:multiLevelType w:val="hybridMultilevel"/>
     <w:tmpl w:val="16EE0E3E"/>
@@ -3448,19 +3616,22 @@
     </w:lvl>
   </w:abstractNum>
   <w:num w:numId="1">
-    <w:abstractNumId w:val="0"/>
+    <w:abstractNumId w:val="1"/>
   </w:num>
   <w:num w:numId="2">
+    <w:abstractNumId w:val="3"/>
+  </w:num>
+  <w:num w:numId="3">
     <w:abstractNumId w:val="2"/>
   </w:num>
-  <w:num w:numId="3">
-    <w:abstractNumId w:val="1"/>
-  </w:num>
   <w:num w:numId="4">
-    <w:abstractNumId w:val="3"/>
+    <w:abstractNumId w:val="4"/>
   </w:num>
   <w:num w:numId="5">
-    <w:abstractNumId w:val="4"/>
+    <w:abstractNumId w:val="5"/>
+  </w:num>
+  <w:num w:numId="6">
+    <w:abstractNumId w:val="0"/>
   </w:num>
 </w:numbering>
 </file>
@@ -3769,6 +3940,19 @@
     <w:rsid w:val="00DA25FD"/>
     <w:pPr>
       <w:ind w:left="720"/>
+      <w:contextualSpacing/>
+    </w:pPr>
+  </w:style>
+  <w:style w:type="paragraph" w:styleId="Aufzhlungszeichen">
+    <w:name w:val="List Bullet"/>
+    <w:basedOn w:val="Standard"/>
+    <w:uiPriority w:val="99"/>
+    <w:unhideWhenUsed/>
+    <w:rsid w:val="00E81C11"/>
+    <w:pPr>
+      <w:numPr>
+        <w:numId w:val="6"/>
+      </w:numPr>
       <w:contextualSpacing/>
     </w:pPr>
   </w:style>

</xml_diff>

<commit_message>
Update DateModel untgil Step 5 HowTo
</commit_message>
<xml_diff>
--- a/Documentation/Datenklassen HowTo.docx
+++ b/Documentation/Datenklassen HowTo.docx
@@ -7,13 +7,8 @@
         <w:pStyle w:val="Titel"/>
       </w:pPr>
       <w:r>
-        <w:t xml:space="preserve">Einfügen einer neuen Datenklasse in </w:t>
-      </w:r>
-      <w:proofErr w:type="spellStart"/>
-      <w:r>
-        <w:t>DiversityPhone</w:t>
-      </w:r>
-      <w:proofErr w:type="spellEnd"/>
+        <w:t>Einfügen einer neuen Datenklasse in DiversityPhone</w:t>
+      </w:r>
     </w:p>
     <w:p/>
     <w:p>
@@ -592,21 +587,7 @@
         <w:rPr>
           <w:b/>
         </w:rPr>
-        <w:t xml:space="preserve">Im </w:t>
-      </w:r>
-      <w:proofErr w:type="spellStart"/>
-      <w:r>
-        <w:rPr>
-          <w:b/>
-        </w:rPr>
-        <w:t>DiversityPhone</w:t>
-      </w:r>
-      <w:proofErr w:type="spellEnd"/>
-      <w:r>
-        <w:rPr>
-          <w:b/>
-        </w:rPr>
-        <w:t xml:space="preserve"> Projekt, </w:t>
+        <w:t xml:space="preserve">Im DiversityPhone Projekt, </w:t>
       </w:r>
       <w:r>
         <w:rPr>
@@ -707,21 +688,7 @@
         <w:rPr>
           <w:b/>
         </w:rPr>
-        <w:t xml:space="preserve">Im </w:t>
-      </w:r>
-      <w:proofErr w:type="spellStart"/>
-      <w:r>
-        <w:rPr>
-          <w:b/>
-        </w:rPr>
-        <w:t>DiversityPhone</w:t>
-      </w:r>
-      <w:proofErr w:type="spellEnd"/>
-      <w:r>
-        <w:rPr>
-          <w:b/>
-        </w:rPr>
-        <w:t xml:space="preserve"> Projekt, </w:t>
+        <w:t xml:space="preserve">Im DiversityPhone Projekt, </w:t>
       </w:r>
       <w:r>
         <w:rPr>
@@ -830,21 +797,7 @@
         <w:rPr>
           <w:b/>
         </w:rPr>
-        <w:t xml:space="preserve">Im </w:t>
-      </w:r>
-      <w:proofErr w:type="spellStart"/>
-      <w:r>
-        <w:rPr>
-          <w:b/>
-        </w:rPr>
-        <w:t>DiversityPhone</w:t>
-      </w:r>
-      <w:proofErr w:type="spellEnd"/>
-      <w:r>
-        <w:rPr>
-          <w:b/>
-        </w:rPr>
-        <w:t xml:space="preserve"> Projekt, </w:t>
+        <w:t xml:space="preserve">Im DiversityPhone Projekt, </w:t>
       </w:r>
       <w:r>
         <w:rPr>
@@ -987,21 +940,7 @@
         <w:rPr>
           <w:b/>
         </w:rPr>
-        <w:t xml:space="preserve">Im </w:t>
-      </w:r>
-      <w:proofErr w:type="spellStart"/>
-      <w:r>
-        <w:rPr>
-          <w:b/>
-        </w:rPr>
-        <w:t>DiversityPhone</w:t>
-      </w:r>
-      <w:proofErr w:type="spellEnd"/>
-      <w:r>
-        <w:rPr>
-          <w:b/>
-        </w:rPr>
-        <w:t xml:space="preserve"> Projekt, </w:t>
+        <w:t xml:space="preserve">Im DiversityPhone Projekt, </w:t>
       </w:r>
       <w:r>
         <w:rPr>
@@ -2343,21 +2282,7 @@
         <w:rPr>
           <w:b/>
         </w:rPr>
-        <w:t xml:space="preserve">Im </w:t>
-      </w:r>
-      <w:proofErr w:type="spellStart"/>
-      <w:r>
-        <w:rPr>
-          <w:b/>
-        </w:rPr>
-        <w:t>DiversityPhone</w:t>
-      </w:r>
-      <w:proofErr w:type="spellEnd"/>
-      <w:r>
-        <w:rPr>
-          <w:b/>
-        </w:rPr>
-        <w:t xml:space="preserve"> Projekt, </w:t>
+        <w:t xml:space="preserve">Im DiversityPhone Projekt, </w:t>
       </w:r>
       <w:r>
         <w:rPr>
@@ -2681,21 +2606,7 @@
         <w:rPr>
           <w:b/>
         </w:rPr>
-        <w:t xml:space="preserve">Im </w:t>
-      </w:r>
-      <w:proofErr w:type="spellStart"/>
-      <w:r>
-        <w:rPr>
-          <w:b/>
-        </w:rPr>
-        <w:t>DiversityPhone</w:t>
-      </w:r>
-      <w:proofErr w:type="spellEnd"/>
-      <w:r>
-        <w:rPr>
-          <w:b/>
-        </w:rPr>
-        <w:t xml:space="preserve"> Projekt, </w:t>
+        <w:t xml:space="preserve">Im DiversityPhone Projekt, </w:t>
       </w:r>
       <w:r>
         <w:rPr>
@@ -2963,21 +2874,7 @@
         <w:rPr>
           <w:b/>
         </w:rPr>
-        <w:t xml:space="preserve">Im </w:t>
-      </w:r>
-      <w:proofErr w:type="spellStart"/>
-      <w:r>
-        <w:rPr>
-          <w:b/>
-        </w:rPr>
-        <w:t>DiversityPhone</w:t>
-      </w:r>
-      <w:proofErr w:type="spellEnd"/>
-      <w:r>
-        <w:rPr>
-          <w:b/>
-        </w:rPr>
-        <w:t xml:space="preserve"> Projekt, </w:t>
+        <w:t xml:space="preserve">Im DiversityPhone Projekt, </w:t>
       </w:r>
       <w:r>
         <w:rPr>
@@ -3039,6 +2936,26 @@
       <w:proofErr w:type="spellEnd"/>
       <w:r>
         <w:t xml:space="preserve"> für Select oder Edit Nachrichten)</w:t>
+      </w:r>
+    </w:p>
+    <w:p>
+      <w:pPr>
+        <w:pStyle w:val="berschrift1"/>
+        <w:numPr>
+          <w:ilvl w:val="0"/>
+          <w:numId w:val="1"/>
+        </w:numPr>
+      </w:pPr>
+      <w:r>
+        <w:t>Dokumentieren</w:t>
+      </w:r>
+    </w:p>
+    <w:p>
+      <w:pPr>
+        <w:ind w:left="708"/>
+      </w:pPr>
+      <w:r>
+        <w:t>Anpassungsschritte der neu eingefügten Klassen im Dokumentationsfile DatenmodelDiversityPhone.docx hinterlegen.</w:t>
       </w:r>
     </w:p>
     <w:sectPr>
@@ -3077,7 +2994,7 @@
   <w:abstractNum w:abstractNumId="1">
     <w:nsid w:val="0BAB4389"/>
     <w:multiLevelType w:val="hybridMultilevel"/>
-    <w:tmpl w:val="5260BF3E"/>
+    <w:tmpl w:val="24E863EA"/>
     <w:lvl w:ilvl="0" w:tplc="0407000F">
       <w:start w:val="1"/>
       <w:numFmt w:val="decimal"/>

</xml_diff>

<commit_message>
Updated to complete DateModell up To ViewModels
</commit_message>
<xml_diff>
--- a/Documentation/Datenklassen HowTo.docx
+++ b/Documentation/Datenklassen HowTo.docx
@@ -969,6 +969,22 @@
         <w:ind w:left="708"/>
       </w:pPr>
       <w:r>
+        <w:t xml:space="preserve">Für alle Seiten, die angezeigt werden sollen müssen </w:t>
+      </w:r>
+      <w:proofErr w:type="spellStart"/>
+      <w:r>
+        <w:t>VieModels</w:t>
+      </w:r>
+      <w:proofErr w:type="spellEnd"/>
+      <w:r>
+        <w:t xml:space="preserve"> angelegt werden.</w:t>
+      </w:r>
+    </w:p>
+    <w:p>
+      <w:pPr>
+        <w:ind w:left="708"/>
+      </w:pPr>
+      <w:r>
         <w:t xml:space="preserve">Es werden insgesamt 3 Klassen für jede Felddatenklasse des Typs </w:t>
       </w:r>
       <w:proofErr w:type="spellStart"/>
@@ -1003,6 +1019,127 @@
       <w:r>
         <w:t xml:space="preserve"> Klassen.</w:t>
       </w:r>
+      <w:r>
+        <w:t xml:space="preserve"> Für  Read-</w:t>
+      </w:r>
+      <w:proofErr w:type="spellStart"/>
+      <w:r>
+        <w:t>Only</w:t>
+      </w:r>
+      <w:proofErr w:type="spellEnd"/>
+      <w:r>
+        <w:t>-Klassen werden keine eigenen Seiten zur Ansich</w:t>
+      </w:r>
+      <w:r>
+        <w:t xml:space="preserve">t und somit auch keine </w:t>
+      </w:r>
+      <w:proofErr w:type="spellStart"/>
+      <w:r>
+        <w:t>ViewModel</w:t>
+      </w:r>
+      <w:r>
+        <w:t>s</w:t>
+      </w:r>
+      <w:proofErr w:type="spellEnd"/>
+      <w:r>
+        <w:t xml:space="preserve"> benötigt.</w:t>
+      </w:r>
+    </w:p>
+    <w:p>
+      <w:pPr>
+        <w:ind w:left="708"/>
+      </w:pPr>
+      <w:r>
+        <w:t xml:space="preserve">Darüber hinaus </w:t>
+      </w:r>
+      <w:r>
+        <w:t>werden</w:t>
+      </w:r>
+      <w:r>
+        <w:t xml:space="preserve"> für folgende Prozesse </w:t>
+      </w:r>
+      <w:proofErr w:type="spellStart"/>
+      <w:r>
+        <w:t>ViewModels</w:t>
+      </w:r>
+      <w:proofErr w:type="spellEnd"/>
+      <w:r>
+        <w:t xml:space="preserve"> angelegt:</w:t>
+      </w:r>
+    </w:p>
+    <w:p>
+      <w:pPr>
+        <w:pStyle w:val="Listenabsatz"/>
+        <w:numPr>
+          <w:ilvl w:val="0"/>
+          <w:numId w:val="7"/>
+        </w:numPr>
+      </w:pPr>
+      <w:r>
+        <w:t>UserProfil</w:t>
+      </w:r>
+    </w:p>
+    <w:p>
+      <w:pPr>
+        <w:pStyle w:val="Listenabsatz"/>
+        <w:numPr>
+          <w:ilvl w:val="0"/>
+          <w:numId w:val="7"/>
+        </w:numPr>
+      </w:pPr>
+      <w:r>
+        <w:t>Kartenauswahl</w:t>
+      </w:r>
+    </w:p>
+    <w:p>
+      <w:pPr>
+        <w:pStyle w:val="Listenabsatz"/>
+        <w:numPr>
+          <w:ilvl w:val="0"/>
+          <w:numId w:val="7"/>
+        </w:numPr>
+      </w:pPr>
+      <w:r>
+        <w:t>Kartenansicht</w:t>
+      </w:r>
+    </w:p>
+    <w:p>
+      <w:pPr>
+        <w:pStyle w:val="Listenabsatz"/>
+        <w:numPr>
+          <w:ilvl w:val="0"/>
+          <w:numId w:val="7"/>
+        </w:numPr>
+      </w:pPr>
+      <w:r>
+        <w:t>Multimediaaufnahme</w:t>
+      </w:r>
+    </w:p>
+    <w:p>
+      <w:pPr>
+        <w:pStyle w:val="Listenabsatz"/>
+        <w:numPr>
+          <w:ilvl w:val="0"/>
+          <w:numId w:val="7"/>
+        </w:numPr>
+      </w:pPr>
+      <w:r>
+        <w:t>MultimediaAnsicht</w:t>
+      </w:r>
+    </w:p>
+    <w:p>
+      <w:pPr>
+        <w:pStyle w:val="Listenabsatz"/>
+        <w:numPr>
+          <w:ilvl w:val="0"/>
+          <w:numId w:val="7"/>
+        </w:numPr>
+      </w:pPr>
+      <w:proofErr w:type="spellStart"/>
+      <w:r>
+        <w:t>OberflächenCustomizing</w:t>
+      </w:r>
+      <w:proofErr w:type="spellEnd"/>
     </w:p>
     <w:p>
       <w:pPr>
@@ -1204,7 +1341,13 @@
         <w:rPr>
           <w:rFonts w:cstheme="minorHAnsi"/>
         </w:rPr>
-        <w:t xml:space="preserve">Grundklasse [Felddatenklasse]VM </w:t>
+        <w:t>Basis</w:t>
+      </w:r>
+      <w:r>
+        <w:rPr>
+          <w:rFonts w:cstheme="minorHAnsi"/>
+        </w:rPr>
+        <w:t xml:space="preserve">klasse [Felddatenklasse]VM </w:t>
       </w:r>
       <w:r>
         <w:rPr>
@@ -2100,6 +2243,7 @@
         <w:rPr>
           <w:rFonts w:cstheme="minorHAnsi"/>
         </w:rPr>
+        <w:lastRenderedPageBreak/>
         <w:t xml:space="preserve">Liste von </w:t>
       </w:r>
       <w:proofErr w:type="spellStart"/>
@@ -2107,7 +2251,13 @@
         <w:rPr>
           <w:rFonts w:cstheme="minorHAnsi"/>
         </w:rPr>
-        <w:t>ViewModelles</w:t>
+        <w:t>ViewModell</w:t>
+      </w:r>
+      <w:r>
+        <w:rPr>
+          <w:rFonts w:cstheme="minorHAnsi"/>
+        </w:rPr>
+        <w:t>s</w:t>
       </w:r>
       <w:proofErr w:type="spellEnd"/>
       <w:r>
@@ -2245,6 +2395,24 @@
     </w:p>
     <w:p>
       <w:pPr>
+        <w:pStyle w:val="Listenabsatz"/>
+        <w:numPr>
+          <w:ilvl w:val="0"/>
+          <w:numId w:val="5"/>
+        </w:numPr>
+        <w:autoSpaceDE w:val="0"/>
+        <w:autoSpaceDN w:val="0"/>
+        <w:adjustRightInd w:val="0"/>
+        <w:spacing w:after="0" w:line="240" w:lineRule="auto"/>
+        <w:rPr>
+          <w:rFonts w:ascii="Consolas" w:hAnsi="Consolas" w:cs="Consolas"/>
+          <w:sz w:val="19"/>
+          <w:szCs w:val="19"/>
+        </w:rPr>
+      </w:pPr>
+    </w:p>
+    <w:p>
+      <w:pPr>
         <w:pStyle w:val="berschrift1"/>
         <w:numPr>
           <w:ilvl w:val="0"/>
@@ -2955,8 +3123,32 @@
         <w:ind w:left="708"/>
       </w:pPr>
       <w:r>
-        <w:t>Anpassungsschritte der neu eingefügten Klassen im Dokumentationsfile DatenmodelDiversityPhone.docx hinterlegen.</w:t>
-      </w:r>
+        <w:t xml:space="preserve">Anpassungsschritte der neu eingefügten Klassen im Dokumentationsfile </w:t>
+      </w:r>
+    </w:p>
+    <w:p>
+      <w:pPr>
+        <w:ind w:left="708"/>
+      </w:pPr>
+      <w:r>
+        <w:t>.</w:t>
+      </w:r>
+      <w:proofErr w:type="spellStart"/>
+      <w:r>
+        <w:t>docx</w:t>
+      </w:r>
+      <w:proofErr w:type="spellEnd"/>
+      <w:r>
+        <w:t xml:space="preserve"> hinterlegen</w:t>
+      </w:r>
+      <w:proofErr w:type="gramStart"/>
+      <w:r>
+        <w:t>.</w:t>
+      </w:r>
+      <w:r>
+        <w:t>&lt;</w:t>
+      </w:r>
+      <w:proofErr w:type="gramEnd"/>
     </w:p>
     <w:sectPr>
       <w:pgSz w:w="11906" w:h="16838"/>
@@ -3307,6 +3499,119 @@
     </w:lvl>
   </w:abstractNum>
   <w:abstractNum w:abstractNumId="4">
+    <w:nsid w:val="2BCD1187"/>
+    <w:multiLevelType w:val="hybridMultilevel"/>
+    <w:tmpl w:val="3CE2FF78"/>
+    <w:lvl w:ilvl="0" w:tplc="04070001">
+      <w:start w:val="1"/>
+      <w:numFmt w:val="bullet"/>
+      <w:lvlText w:val=""/>
+      <w:lvlJc w:val="left"/>
+      <w:pPr>
+        <w:ind w:left="1428" w:hanging="360"/>
+      </w:pPr>
+      <w:rPr>
+        <w:rFonts w:ascii="Symbol" w:hAnsi="Symbol" w:hint="default"/>
+      </w:rPr>
+    </w:lvl>
+    <w:lvl w:ilvl="1" w:tplc="04070003" w:tentative="1">
+      <w:start w:val="1"/>
+      <w:numFmt w:val="bullet"/>
+      <w:lvlText w:val="o"/>
+      <w:lvlJc w:val="left"/>
+      <w:pPr>
+        <w:ind w:left="2148" w:hanging="360"/>
+      </w:pPr>
+      <w:rPr>
+        <w:rFonts w:ascii="Courier New" w:hAnsi="Courier New" w:cs="Courier New" w:hint="default"/>
+      </w:rPr>
+    </w:lvl>
+    <w:lvl w:ilvl="2" w:tplc="04070005" w:tentative="1">
+      <w:start w:val="1"/>
+      <w:numFmt w:val="bullet"/>
+      <w:lvlText w:val=""/>
+      <w:lvlJc w:val="left"/>
+      <w:pPr>
+        <w:ind w:left="2868" w:hanging="360"/>
+      </w:pPr>
+      <w:rPr>
+        <w:rFonts w:ascii="Wingdings" w:hAnsi="Wingdings" w:hint="default"/>
+      </w:rPr>
+    </w:lvl>
+    <w:lvl w:ilvl="3" w:tplc="04070001" w:tentative="1">
+      <w:start w:val="1"/>
+      <w:numFmt w:val="bullet"/>
+      <w:lvlText w:val=""/>
+      <w:lvlJc w:val="left"/>
+      <w:pPr>
+        <w:ind w:left="3588" w:hanging="360"/>
+      </w:pPr>
+      <w:rPr>
+        <w:rFonts w:ascii="Symbol" w:hAnsi="Symbol" w:hint="default"/>
+      </w:rPr>
+    </w:lvl>
+    <w:lvl w:ilvl="4" w:tplc="04070003" w:tentative="1">
+      <w:start w:val="1"/>
+      <w:numFmt w:val="bullet"/>
+      <w:lvlText w:val="o"/>
+      <w:lvlJc w:val="left"/>
+      <w:pPr>
+        <w:ind w:left="4308" w:hanging="360"/>
+      </w:pPr>
+      <w:rPr>
+        <w:rFonts w:ascii="Courier New" w:hAnsi="Courier New" w:cs="Courier New" w:hint="default"/>
+      </w:rPr>
+    </w:lvl>
+    <w:lvl w:ilvl="5" w:tplc="04070005" w:tentative="1">
+      <w:start w:val="1"/>
+      <w:numFmt w:val="bullet"/>
+      <w:lvlText w:val=""/>
+      <w:lvlJc w:val="left"/>
+      <w:pPr>
+        <w:ind w:left="5028" w:hanging="360"/>
+      </w:pPr>
+      <w:rPr>
+        <w:rFonts w:ascii="Wingdings" w:hAnsi="Wingdings" w:hint="default"/>
+      </w:rPr>
+    </w:lvl>
+    <w:lvl w:ilvl="6" w:tplc="04070001" w:tentative="1">
+      <w:start w:val="1"/>
+      <w:numFmt w:val="bullet"/>
+      <w:lvlText w:val=""/>
+      <w:lvlJc w:val="left"/>
+      <w:pPr>
+        <w:ind w:left="5748" w:hanging="360"/>
+      </w:pPr>
+      <w:rPr>
+        <w:rFonts w:ascii="Symbol" w:hAnsi="Symbol" w:hint="default"/>
+      </w:rPr>
+    </w:lvl>
+    <w:lvl w:ilvl="7" w:tplc="04070003" w:tentative="1">
+      <w:start w:val="1"/>
+      <w:numFmt w:val="bullet"/>
+      <w:lvlText w:val="o"/>
+      <w:lvlJc w:val="left"/>
+      <w:pPr>
+        <w:ind w:left="6468" w:hanging="360"/>
+      </w:pPr>
+      <w:rPr>
+        <w:rFonts w:ascii="Courier New" w:hAnsi="Courier New" w:cs="Courier New" w:hint="default"/>
+      </w:rPr>
+    </w:lvl>
+    <w:lvl w:ilvl="8" w:tplc="04070005" w:tentative="1">
+      <w:start w:val="1"/>
+      <w:numFmt w:val="bullet"/>
+      <w:lvlText w:val=""/>
+      <w:lvlJc w:val="left"/>
+      <w:pPr>
+        <w:ind w:left="7188" w:hanging="360"/>
+      </w:pPr>
+      <w:rPr>
+        <w:rFonts w:ascii="Wingdings" w:hAnsi="Wingdings" w:hint="default"/>
+      </w:rPr>
+    </w:lvl>
+  </w:abstractNum>
+  <w:abstractNum w:abstractNumId="5">
     <w:nsid w:val="54AD4104"/>
     <w:multiLevelType w:val="hybridMultilevel"/>
     <w:tmpl w:val="DD8CD6E8"/>
@@ -3419,7 +3724,7 @@
       </w:rPr>
     </w:lvl>
   </w:abstractNum>
-  <w:abstractNum w:abstractNumId="5">
+  <w:abstractNum w:abstractNumId="6">
     <w:nsid w:val="6FD32E57"/>
     <w:multiLevelType w:val="hybridMultilevel"/>
     <w:tmpl w:val="16EE0E3E"/>
@@ -3542,13 +3847,16 @@
     <w:abstractNumId w:val="2"/>
   </w:num>
   <w:num w:numId="4">
-    <w:abstractNumId w:val="4"/>
+    <w:abstractNumId w:val="5"/>
   </w:num>
   <w:num w:numId="5">
-    <w:abstractNumId w:val="5"/>
+    <w:abstractNumId w:val="6"/>
   </w:num>
   <w:num w:numId="6">
     <w:abstractNumId w:val="0"/>
+  </w:num>
+  <w:num w:numId="7">
+    <w:abstractNumId w:val="4"/>
   </w:num>
 </w:numbering>
 </file>

</xml_diff>

<commit_message>
Documentation Update part 1
</commit_message>
<xml_diff>
--- a/Documentation/Datenklassen HowTo.docx
+++ b/Documentation/Datenklassen HowTo.docx
@@ -1,6 +1,6 @@
 
 <file path=word/document.xml><?xml version="1.0" encoding="utf-8"?>
-<w:document xmlns:ve="http://schemas.openxmlformats.org/markup-compatibility/2006" xmlns:o="urn:schemas-microsoft-com:office:office" xmlns:r="http://schemas.openxmlformats.org/officeDocument/2006/relationships" xmlns:m="http://schemas.openxmlformats.org/officeDocument/2006/math" xmlns:v="urn:schemas-microsoft-com:vml" xmlns:wp="http://schemas.openxmlformats.org/drawingml/2006/wordprocessingDrawing" xmlns:w10="urn:schemas-microsoft-com:office:word" xmlns:w="http://schemas.openxmlformats.org/wordprocessingml/2006/main" xmlns:wne="http://schemas.microsoft.com/office/word/2006/wordml">
+<w:document xmlns:wpc="http://schemas.microsoft.com/office/word/2010/wordprocessingCanvas" xmlns:mc="http://schemas.openxmlformats.org/markup-compatibility/2006" xmlns:o="urn:schemas-microsoft-com:office:office" xmlns:r="http://schemas.openxmlformats.org/officeDocument/2006/relationships" xmlns:m="http://schemas.openxmlformats.org/officeDocument/2006/math" xmlns:v="urn:schemas-microsoft-com:vml" xmlns:wp14="http://schemas.microsoft.com/office/word/2010/wordprocessingDrawing" xmlns:wp="http://schemas.openxmlformats.org/drawingml/2006/wordprocessingDrawing" xmlns:w10="urn:schemas-microsoft-com:office:word" xmlns:w="http://schemas.openxmlformats.org/wordprocessingml/2006/main" xmlns:w14="http://schemas.microsoft.com/office/word/2010/wordml" xmlns:wpg="http://schemas.microsoft.com/office/word/2010/wordprocessingGroup" xmlns:wpi="http://schemas.microsoft.com/office/word/2010/wordprocessingInk" xmlns:wne="http://schemas.microsoft.com/office/word/2006/wordml" xmlns:wps="http://schemas.microsoft.com/office/word/2010/wordprocessingShape" mc:Ignorable="w14 wp14">
   <w:body>
     <w:p>
       <w:pPr>
@@ -38,41 +38,19 @@
         <w:rPr>
           <w:b/>
         </w:rPr>
-        <w:t xml:space="preserve">Projekt </w:t>
-      </w:r>
-      <w:proofErr w:type="spellStart"/>
+        <w:t>Projekt DiversityService</w:t>
+      </w:r>
       <w:r>
         <w:rPr>
           <w:b/>
         </w:rPr>
-        <w:t>DiversityService</w:t>
-      </w:r>
-      <w:proofErr w:type="spellEnd"/>
+        <w:br/>
+      </w:r>
       <w:r>
         <w:rPr>
           <w:b/>
         </w:rPr>
-        <w:br/>
-      </w:r>
-      <w:r>
-        <w:rPr>
-          <w:b/>
-        </w:rPr>
-        <w:t xml:space="preserve">Im </w:t>
-      </w:r>
-      <w:proofErr w:type="spellStart"/>
-      <w:r>
-        <w:rPr>
-          <w:b/>
-        </w:rPr>
-        <w:t>Entity</w:t>
-      </w:r>
-      <w:proofErr w:type="spellEnd"/>
-      <w:r>
-        <w:rPr>
-          <w:b/>
-        </w:rPr>
-        <w:t xml:space="preserve"> Framework Designer</w:t>
+        <w:t>Im Entity Framework Designer</w:t>
       </w:r>
     </w:p>
     <w:p>
@@ -114,200 +92,6 @@
             <wp:extent cx="5124450" cy="4648200"/>
             <wp:effectExtent l="0" t="0" r="0" b="0"/>
             <wp:docPr id="1" name="Grafik 1"/>
-            <wp:cNvGraphicFramePr>
-              <a:graphicFrameLocks xmlns:a="http://schemas.openxmlformats.org/drawingml/2006/main" noChangeAspect="1"/>
-            </wp:cNvGraphicFramePr>
-            <a:graphic xmlns:a="http://schemas.openxmlformats.org/drawingml/2006/main">
-              <a:graphicData uri="http://schemas.openxmlformats.org/drawingml/2006/picture">
-                <pic:pic xmlns:pic="http://schemas.openxmlformats.org/drawingml/2006/picture">
-                  <pic:nvPicPr>
-                    <pic:cNvPr id="0" name=""/>
-                    <pic:cNvPicPr/>
-                  </pic:nvPicPr>
-                  <pic:blipFill>
-                    <a:blip r:embed="rId5" cstate="print"/>
-                    <a:stretch>
-                      <a:fillRect/>
-                    </a:stretch>
-                  </pic:blipFill>
-                  <pic:spPr>
-                    <a:xfrm>
-                      <a:off x="0" y="0"/>
-                      <a:ext cx="5124450" cy="4648200"/>
-                    </a:xfrm>
-                    <a:prstGeom prst="rect">
-                      <a:avLst/>
-                    </a:prstGeom>
-                  </pic:spPr>
-                </pic:pic>
-              </a:graphicData>
-            </a:graphic>
-          </wp:inline>
-        </w:drawing>
-      </w:r>
-    </w:p>
-    <w:p>
-      <w:pPr>
-        <w:pStyle w:val="berschrift1"/>
-        <w:numPr>
-          <w:ilvl w:val="0"/>
-          <w:numId w:val="1"/>
-        </w:numPr>
-      </w:pPr>
-      <w:r>
-        <w:t>Anlegen der (reduzierten) Modellklasse</w:t>
-      </w:r>
-    </w:p>
-    <w:p>
-      <w:pPr>
-        <w:ind w:left="708"/>
-        <w:rPr>
-          <w:b/>
-        </w:rPr>
-      </w:pPr>
-      <w:r>
-        <w:rPr>
-          <w:b/>
-        </w:rPr>
-        <w:t xml:space="preserve">Im </w:t>
-      </w:r>
-      <w:proofErr w:type="spellStart"/>
-      <w:r>
-        <w:rPr>
-          <w:b/>
-        </w:rPr>
-        <w:t>DiversityService.Model</w:t>
-      </w:r>
-      <w:proofErr w:type="spellEnd"/>
-      <w:r>
-        <w:rPr>
-          <w:b/>
-        </w:rPr>
-        <w:t xml:space="preserve"> Projekt</w:t>
-      </w:r>
-    </w:p>
-    <w:p>
-      <w:pPr>
-        <w:ind w:left="708"/>
-      </w:pPr>
-      <w:r>
-        <w:t xml:space="preserve">Dies ist nur nötig für Klassen, die auch clientseitig verwendet werden. Das Datenmodell kann dahingehend modifiziert werden, dass nur eine Teilmenge der Felder verwendet werden muss. Werden zusätzliche Felder clientseitig benötigt, werden sie an dieser Stelle </w:t>
-      </w:r>
-      <w:r>
-        <w:lastRenderedPageBreak/>
-        <w:t xml:space="preserve">hinzugefügt.  Die Anpassung der Datenmodelle wird von der Klasse </w:t>
-      </w:r>
-      <w:proofErr w:type="spellStart"/>
-      <w:r>
-        <w:t>DiversityService</w:t>
-      </w:r>
-      <w:proofErr w:type="spellEnd"/>
-      <w:r>
-        <w:t xml:space="preserve"> übernommen (siehe </w:t>
-      </w:r>
-      <w:proofErr w:type="spellStart"/>
-      <w:r>
-        <w:t>DiversityService</w:t>
-      </w:r>
-      <w:proofErr w:type="spellEnd"/>
-      <w:r>
-        <w:t xml:space="preserve"> (TODO)). </w:t>
-      </w:r>
-    </w:p>
-    <w:p>
-      <w:pPr>
-        <w:ind w:left="708"/>
-      </w:pPr>
-      <w:r>
-        <w:t>Für die Synchronisation erhalten alle</w:t>
-      </w:r>
-      <w:r>
-        <w:t xml:space="preserve"> </w:t>
-      </w:r>
-      <w:proofErr w:type="spellStart"/>
-      <w:r>
-        <w:t>editierbaren</w:t>
-      </w:r>
-      <w:proofErr w:type="spellEnd"/>
-      <w:r>
-        <w:t xml:space="preserve"> Klassen die Felder </w:t>
-      </w:r>
-      <w:proofErr w:type="spellStart"/>
-      <w:r>
-        <w:t>isModified</w:t>
-      </w:r>
-      <w:proofErr w:type="spellEnd"/>
-      <w:r>
-        <w:t xml:space="preserve"> und </w:t>
-      </w:r>
-      <w:proofErr w:type="spellStart"/>
-      <w:r>
-        <w:t>LogUpdatedWhen</w:t>
-      </w:r>
-      <w:proofErr w:type="spellEnd"/>
-      <w:r>
-        <w:t>.</w:t>
-      </w:r>
-    </w:p>
-    <w:p>
-      <w:pPr>
-        <w:ind w:left="708"/>
-      </w:pPr>
-      <w:proofErr w:type="spellStart"/>
-      <w:r>
-        <w:t>Readonly</w:t>
-      </w:r>
-      <w:proofErr w:type="spellEnd"/>
-      <w:r>
-        <w:t xml:space="preserve">-Klassen erhalten nur das Feld </w:t>
-      </w:r>
-      <w:proofErr w:type="spellStart"/>
-      <w:r>
-        <w:t>isModified</w:t>
-      </w:r>
-      <w:proofErr w:type="spellEnd"/>
-      <w:r>
-        <w:t xml:space="preserve"> und es wird im Kommentar darauf hingewiesen, dass es sich um eine </w:t>
-      </w:r>
-      <w:proofErr w:type="spellStart"/>
-      <w:r>
-        <w:t>ReadOnly</w:t>
-      </w:r>
-      <w:proofErr w:type="spellEnd"/>
-      <w:r>
-        <w:t>-Klasse handelt.</w:t>
-      </w:r>
-    </w:p>
-    <w:p>
-      <w:pPr>
-        <w:ind w:left="708"/>
-      </w:pPr>
-      <w:r>
-        <w:t xml:space="preserve">Wenn verschiedene </w:t>
-      </w:r>
-      <w:proofErr w:type="spellStart"/>
-      <w:r>
-        <w:t>Tabllen</w:t>
-      </w:r>
-      <w:proofErr w:type="spellEnd"/>
-      <w:r>
-        <w:t xml:space="preserve"> eine identische oder vergleichbare Struktur haben, können diese zu einer Klasse zusammengefasst werden z.B.  Term.</w:t>
-      </w:r>
-    </w:p>
-    <w:p>
-      <w:pPr>
-        <w:ind w:left="708"/>
-      </w:pPr>
-      <w:r>
-        <w:rPr>
-          <w:noProof/>
-          <w:lang w:eastAsia="de-DE"/>
-        </w:rPr>
-        <w:drawing>
-          <wp:inline distT="0" distB="0" distL="0" distR="0">
-            <wp:extent cx="3924300" cy="2019300"/>
-            <wp:effectExtent l="0" t="0" r="0" b="0"/>
-            <wp:docPr id="2" name="Grafik 2"/>
             <wp:cNvGraphicFramePr>
               <a:graphicFrameLocks xmlns:a="http://schemas.openxmlformats.org/drawingml/2006/main" noChangeAspect="1"/>
             </wp:cNvGraphicFramePr>
@@ -327,7 +111,7 @@
                   <pic:spPr>
                     <a:xfrm>
                       <a:off x="0" y="0"/>
-                      <a:ext cx="3924300" cy="2019300"/>
+                      <a:ext cx="5124450" cy="4648200"/>
                     </a:xfrm>
                     <a:prstGeom prst="rect">
                       <a:avLst/>
@@ -349,257 +133,47 @@
         </w:numPr>
       </w:pPr>
       <w:r>
-        <w:t>Einfügen der nötigen Zugriffsmethoden</w:t>
+        <w:t>Anlegen der (reduzierten) Modellklasse</w:t>
       </w:r>
     </w:p>
     <w:p>
       <w:pPr>
         <w:ind w:left="708"/>
-      </w:pPr>
-      <w:r>
         <w:rPr>
           <w:b/>
         </w:rPr>
-        <w:t xml:space="preserve">Im </w:t>
-      </w:r>
-      <w:proofErr w:type="spellStart"/>
+      </w:pPr>
       <w:r>
         <w:rPr>
           <w:b/>
         </w:rPr>
-        <w:t>DiversityService</w:t>
-      </w:r>
-      <w:proofErr w:type="spellEnd"/>
-      <w:r>
-        <w:rPr>
-          <w:b/>
-        </w:rPr>
-        <w:t xml:space="preserve"> Projekt</w:t>
-      </w:r>
-      <w:r>
-        <w:rPr>
-          <w:b/>
-        </w:rPr>
-        <w:br/>
-      </w:r>
-      <w:r>
-        <w:br/>
-      </w:r>
-      <w:r>
-        <w:t xml:space="preserve">In das </w:t>
-      </w:r>
-      <w:proofErr w:type="spellStart"/>
-      <w:r>
-        <w:t>IDiversityService</w:t>
-      </w:r>
-      <w:proofErr w:type="spellEnd"/>
-      <w:r>
-        <w:t xml:space="preserve"> Interface</w:t>
-      </w:r>
-      <w:r>
-        <w:br/>
-        <w:t xml:space="preserve">In die </w:t>
-      </w:r>
-      <w:proofErr w:type="spellStart"/>
-      <w:r>
-        <w:t>DiversityService</w:t>
-      </w:r>
-      <w:proofErr w:type="spellEnd"/>
-      <w:r>
-        <w:t xml:space="preserve"> Implementierung</w:t>
-      </w:r>
-      <w:r>
-        <w:br/>
-      </w:r>
-      <w:r>
-        <w:sym w:font="Wingdings" w:char="F0E0"/>
-      </w:r>
-      <w:r>
-        <w:t xml:space="preserve">Bilden von der </w:t>
-      </w:r>
-      <w:proofErr w:type="spellStart"/>
-      <w:r>
-        <w:t>Enitity</w:t>
-      </w:r>
-      <w:proofErr w:type="spellEnd"/>
-      <w:r>
-        <w:t xml:space="preserve"> Framework Modelklasse auf das reduzierte Datenmodel ab.</w:t>
-      </w:r>
-    </w:p>
-    <w:p>
-      <w:pPr>
-        <w:autoSpaceDE w:val="0"/>
-        <w:autoSpaceDN w:val="0"/>
-        <w:adjustRightInd w:val="0"/>
-        <w:spacing w:after="0" w:line="240" w:lineRule="auto"/>
-        <w:ind w:firstLine="708"/>
-        <w:rPr>
-          <w:rFonts w:ascii="Consolas" w:hAnsi="Consolas" w:cs="Consolas"/>
-          <w:sz w:val="19"/>
-          <w:szCs w:val="19"/>
-        </w:rPr>
-      </w:pPr>
-      <w:r>
-        <w:rPr>
-          <w:rFonts w:ascii="Consolas" w:hAnsi="Consolas" w:cs="Consolas"/>
-          <w:sz w:val="19"/>
-          <w:szCs w:val="19"/>
-        </w:rPr>
-        <w:t>[</w:t>
-      </w:r>
-      <w:proofErr w:type="spellStart"/>
-      <w:r>
-        <w:rPr>
-          <w:rFonts w:ascii="Consolas" w:hAnsi="Consolas" w:cs="Consolas"/>
-          <w:color w:val="2B91AF"/>
-          <w:sz w:val="19"/>
-          <w:szCs w:val="19"/>
-        </w:rPr>
-        <w:t>OperationContract</w:t>
-      </w:r>
-      <w:proofErr w:type="spellEnd"/>
-      <w:r>
-        <w:rPr>
-          <w:rFonts w:ascii="Consolas" w:hAnsi="Consolas" w:cs="Consolas"/>
-          <w:sz w:val="19"/>
-          <w:szCs w:val="19"/>
-        </w:rPr>
-        <w:t>]</w:t>
-      </w:r>
-    </w:p>
-    <w:p>
-      <w:pPr>
-        <w:autoSpaceDE w:val="0"/>
-        <w:autoSpaceDN w:val="0"/>
-        <w:adjustRightInd w:val="0"/>
-        <w:spacing w:after="0" w:line="240" w:lineRule="auto"/>
-        <w:ind w:firstLine="360"/>
-        <w:rPr>
-          <w:rFonts w:ascii="Consolas" w:hAnsi="Consolas" w:cs="Consolas"/>
-          <w:sz w:val="19"/>
-          <w:szCs w:val="19"/>
-        </w:rPr>
-      </w:pPr>
-      <w:r>
-        <w:rPr>
-          <w:rFonts w:ascii="Consolas" w:hAnsi="Consolas" w:cs="Consolas"/>
-          <w:sz w:val="19"/>
-          <w:szCs w:val="19"/>
-        </w:rPr>
-        <w:t xml:space="preserve"> </w:t>
-      </w:r>
-      <w:r>
-        <w:rPr>
-          <w:rFonts w:ascii="Consolas" w:hAnsi="Consolas" w:cs="Consolas"/>
-          <w:sz w:val="19"/>
-          <w:szCs w:val="19"/>
-        </w:rPr>
-        <w:tab/>
-      </w:r>
-      <w:bookmarkStart w:id="0" w:name="_GoBack"/>
-      <w:bookmarkEnd w:id="0"/>
-      <w:proofErr w:type="spellStart"/>
-      <w:r>
-        <w:rPr>
-          <w:rFonts w:ascii="Consolas" w:hAnsi="Consolas" w:cs="Consolas"/>
-          <w:color w:val="2B91AF"/>
-          <w:sz w:val="19"/>
-          <w:szCs w:val="19"/>
-        </w:rPr>
-        <w:t>IEnumerable</w:t>
-      </w:r>
-      <w:proofErr w:type="spellEnd"/>
-      <w:r>
-        <w:rPr>
-          <w:rFonts w:ascii="Consolas" w:hAnsi="Consolas" w:cs="Consolas"/>
-          <w:sz w:val="19"/>
-          <w:szCs w:val="19"/>
-        </w:rPr>
-        <w:t>&lt;</w:t>
-      </w:r>
-      <w:r>
-        <w:rPr>
-          <w:rFonts w:ascii="Consolas" w:hAnsi="Consolas" w:cs="Consolas"/>
-          <w:color w:val="2B91AF"/>
-          <w:sz w:val="19"/>
-          <w:szCs w:val="19"/>
-        </w:rPr>
-        <w:t>Term</w:t>
-      </w:r>
-      <w:r>
-        <w:rPr>
-          <w:rFonts w:ascii="Consolas" w:hAnsi="Consolas" w:cs="Consolas"/>
-          <w:sz w:val="19"/>
-          <w:szCs w:val="19"/>
-        </w:rPr>
-        <w:t xml:space="preserve">&gt; </w:t>
-      </w:r>
-      <w:proofErr w:type="spellStart"/>
-      <w:r>
-        <w:rPr>
-          <w:rFonts w:ascii="Consolas" w:hAnsi="Consolas" w:cs="Consolas"/>
-          <w:sz w:val="19"/>
-          <w:szCs w:val="19"/>
-        </w:rPr>
-        <w:t>GetStandardVocabulary</w:t>
-      </w:r>
-      <w:proofErr w:type="spellEnd"/>
-      <w:r>
-        <w:rPr>
-          <w:rFonts w:ascii="Consolas" w:hAnsi="Consolas" w:cs="Consolas"/>
-          <w:sz w:val="19"/>
-          <w:szCs w:val="19"/>
-        </w:rPr>
-        <w:t>();</w:t>
+        <w:t>Im DiversityService.Model Projekt</w:t>
       </w:r>
     </w:p>
     <w:p>
       <w:pPr>
         <w:ind w:left="708"/>
       </w:pPr>
-    </w:p>
-    <w:p>
-      <w:pPr>
-        <w:pStyle w:val="berschrift1"/>
-        <w:ind w:left="720"/>
-      </w:pPr>
-    </w:p>
-    <w:p>
-      <w:pPr>
-        <w:pStyle w:val="berschrift1"/>
-        <w:numPr>
-          <w:ilvl w:val="0"/>
-          <w:numId w:val="1"/>
-        </w:numPr>
-      </w:pPr>
-      <w:r>
-        <w:t>Anlegen einer annotierten identischen Modellklasse</w:t>
+      <w:r>
+        <w:t xml:space="preserve">Dies ist nur nötig für Klassen, die auch clientseitig verwendet werden. Das Datenmodell kann dahingehend modifiziert werden, dass nur eine Teilmenge der Felder verwendet werden muss. Werden zusätzliche Felder clientseitig benötigt, werden sie an dieser Stelle </w:t>
+      </w:r>
+      <w:r>
+        <w:lastRenderedPageBreak/>
+        <w:t xml:space="preserve">hinzugefügt.  Die Anpassung der Datenmodelle wird von der Klasse DiversityService übernommen (siehe DiversityService (TODO)). </w:t>
       </w:r>
     </w:p>
     <w:p>
       <w:pPr>
         <w:ind w:left="708"/>
-        <w:rPr>
-          <w:b/>
-        </w:rPr>
-      </w:pPr>
-      <w:r>
-        <w:rPr>
-          <w:b/>
-        </w:rPr>
-        <w:t xml:space="preserve">Im DiversityPhone Projekt, </w:t>
-      </w:r>
-      <w:r>
-        <w:rPr>
-          <w:b/>
-        </w:rPr>
-        <w:br/>
-      </w:r>
-      <w:r>
-        <w:rPr>
-          <w:b/>
-        </w:rPr>
-        <w:t>Ordner Model</w:t>
+      </w:pPr>
+      <w:r>
+        <w:t>Für die Synchronisation erhalten alle</w:t>
+      </w:r>
+      <w:r>
+        <w:t xml:space="preserve"> editierbaren</w:t>
+      </w:r>
+      <w:r>
+        <w:t xml:space="preserve"> Klassen die Felder isModified und LogUpdatedWhen.</w:t>
       </w:r>
     </w:p>
     <w:p>
@@ -607,15 +181,15 @@
         <w:ind w:left="708"/>
       </w:pPr>
       <w:r>
-        <w:t>Eventuell nur auf dem Mobilgerät verwendete Properties einfügen (</w:t>
-      </w:r>
-      <w:proofErr w:type="spellStart"/>
-      <w:r>
-        <w:t>IsModified</w:t>
-      </w:r>
-      <w:proofErr w:type="spellEnd"/>
-      <w:r>
-        <w:t xml:space="preserve"> z.B.)</w:t>
+        <w:t>Readonly-Klassen erhalten nur das Feld isModified und es wird im Kommentar darauf hingewiesen, dass es sich um eine ReadOnly-Klasse handelt.</w:t>
+      </w:r>
+    </w:p>
+    <w:p>
+      <w:pPr>
+        <w:ind w:left="708"/>
+      </w:pPr>
+      <w:r>
+        <w:t>Wenn verschiedene Tabllen eine identische oder vergleichbare Struktur haben, können diese zu einer Klasse zusammengefasst werden z.B.  Term.</w:t>
       </w:r>
     </w:p>
     <w:p>
@@ -627,12 +201,11 @@
           <w:noProof/>
           <w:lang w:eastAsia="de-DE"/>
         </w:rPr>
-        <w:lastRenderedPageBreak/>
         <w:drawing>
           <wp:inline distT="0" distB="0" distL="0" distR="0">
-            <wp:extent cx="5760720" cy="4466610"/>
+            <wp:extent cx="3924300" cy="2019300"/>
             <wp:effectExtent l="0" t="0" r="0" b="0"/>
-            <wp:docPr id="3" name="Grafik 3"/>
+            <wp:docPr id="2" name="Grafik 2"/>
             <wp:cNvGraphicFramePr>
               <a:graphicFrameLocks xmlns:a="http://schemas.openxmlformats.org/drawingml/2006/main" noChangeAspect="1"/>
             </wp:cNvGraphicFramePr>
@@ -652,7 +225,7 @@
                   <pic:spPr>
                     <a:xfrm>
                       <a:off x="0" y="0"/>
-                      <a:ext cx="5760720" cy="4466610"/>
+                      <a:ext cx="3924300" cy="2019300"/>
                     </a:xfrm>
                     <a:prstGeom prst="rect">
                       <a:avLst/>
@@ -674,36 +247,44 @@
         </w:numPr>
       </w:pPr>
       <w:r>
-        <w:t>Anlegen einer Tabelle im DatenKontext</w:t>
+        <w:t>Einfügen der nötigen Zugriffsmethoden</w:t>
       </w:r>
     </w:p>
     <w:p>
       <w:pPr>
         <w:ind w:left="708"/>
+      </w:pPr>
+      <w:r>
         <w:rPr>
           <w:b/>
         </w:rPr>
-      </w:pPr>
+        <w:t>Im DiversityService Projekt</w:t>
+      </w:r>
       <w:r>
         <w:rPr>
           <w:b/>
         </w:rPr>
-        <w:t xml:space="preserve">Im DiversityPhone Projekt, </w:t>
-      </w:r>
-      <w:r>
-        <w:rPr>
-          <w:b/>
-        </w:rPr>
         <w:br/>
       </w:r>
-      <w:proofErr w:type="spellStart"/>
-      <w:r>
-        <w:rPr>
-          <w:b/>
-        </w:rPr>
-        <w:t>DiversityDataContext</w:t>
-      </w:r>
-      <w:proofErr w:type="spellEnd"/>
+      <w:r>
+        <w:br/>
+      </w:r>
+      <w:r>
+        <w:t>In das IDiversityService Interface</w:t>
+      </w:r>
+      <w:r>
+        <w:br/>
+        <w:t>In die DiversityService Implementierung</w:t>
+      </w:r>
+      <w:r>
+        <w:br/>
+      </w:r>
+      <w:r>
+        <w:sym w:font="Wingdings" w:char="F0E0"/>
+      </w:r>
+      <w:r>
+        <w:t>Bilden von der Enitity Framework Modelklasse auf das reduzierte Datenmodel ab.</w:t>
+      </w:r>
     </w:p>
     <w:p>
       <w:pPr>
@@ -711,24 +292,52 @@
         <w:autoSpaceDN w:val="0"/>
         <w:adjustRightInd w:val="0"/>
         <w:spacing w:after="0" w:line="240" w:lineRule="auto"/>
-        <w:ind w:left="708" w:firstLine="708"/>
-        <w:rPr>
-          <w:rFonts w:ascii="Consolas" w:hAnsi="Consolas" w:cs="Consolas"/>
-          <w:sz w:val="19"/>
-          <w:szCs w:val="19"/>
-        </w:rPr>
-      </w:pPr>
-      <w:proofErr w:type="spellStart"/>
-      <w:r>
-        <w:rPr>
-          <w:rFonts w:ascii="Consolas" w:hAnsi="Consolas" w:cs="Consolas"/>
-          <w:color w:val="0000FF"/>
-          <w:sz w:val="19"/>
-          <w:szCs w:val="19"/>
-        </w:rPr>
-        <w:t>public</w:t>
-      </w:r>
-      <w:proofErr w:type="spellEnd"/>
+        <w:ind w:firstLine="708"/>
+        <w:rPr>
+          <w:rFonts w:ascii="Consolas" w:hAnsi="Consolas" w:cs="Consolas"/>
+          <w:sz w:val="19"/>
+          <w:szCs w:val="19"/>
+        </w:rPr>
+      </w:pPr>
+      <w:r>
+        <w:rPr>
+          <w:rFonts w:ascii="Consolas" w:hAnsi="Consolas" w:cs="Consolas"/>
+          <w:sz w:val="19"/>
+          <w:szCs w:val="19"/>
+        </w:rPr>
+        <w:t>[</w:t>
+      </w:r>
+      <w:r>
+        <w:rPr>
+          <w:rFonts w:ascii="Consolas" w:hAnsi="Consolas" w:cs="Consolas"/>
+          <w:color w:val="2B91AF"/>
+          <w:sz w:val="19"/>
+          <w:szCs w:val="19"/>
+        </w:rPr>
+        <w:t>OperationContract</w:t>
+      </w:r>
+      <w:r>
+        <w:rPr>
+          <w:rFonts w:ascii="Consolas" w:hAnsi="Consolas" w:cs="Consolas"/>
+          <w:sz w:val="19"/>
+          <w:szCs w:val="19"/>
+        </w:rPr>
+        <w:t>]</w:t>
+      </w:r>
+    </w:p>
+    <w:p>
+      <w:pPr>
+        <w:autoSpaceDE w:val="0"/>
+        <w:autoSpaceDN w:val="0"/>
+        <w:adjustRightInd w:val="0"/>
+        <w:spacing w:after="0" w:line="240" w:lineRule="auto"/>
+        <w:ind w:firstLine="360"/>
+        <w:rPr>
+          <w:rFonts w:ascii="Consolas" w:hAnsi="Consolas" w:cs="Consolas"/>
+          <w:sz w:val="19"/>
+          <w:szCs w:val="19"/>
+        </w:rPr>
+      </w:pPr>
       <w:r>
         <w:rPr>
           <w:rFonts w:ascii="Consolas" w:hAnsi="Consolas" w:cs="Consolas"/>
@@ -740,11 +349,19 @@
       <w:r>
         <w:rPr>
           <w:rFonts w:ascii="Consolas" w:hAnsi="Consolas" w:cs="Consolas"/>
+          <w:sz w:val="19"/>
+          <w:szCs w:val="19"/>
+        </w:rPr>
+        <w:tab/>
+      </w:r>
+      <w:r>
+        <w:rPr>
+          <w:rFonts w:ascii="Consolas" w:hAnsi="Consolas" w:cs="Consolas"/>
           <w:color w:val="2B91AF"/>
           <w:sz w:val="19"/>
           <w:szCs w:val="19"/>
         </w:rPr>
-        <w:t>Table</w:t>
+        <w:t>IEnumerable</w:t>
       </w:r>
       <w:r>
         <w:rPr>
@@ -761,20 +378,26 @@
           <w:sz w:val="19"/>
           <w:szCs w:val="19"/>
         </w:rPr>
-        <w:t>Event</w:t>
-      </w:r>
-      <w:r>
-        <w:rPr>
-          <w:rFonts w:ascii="Consolas" w:hAnsi="Consolas" w:cs="Consolas"/>
-          <w:sz w:val="19"/>
-          <w:szCs w:val="19"/>
-        </w:rPr>
-        <w:t>&gt; Events;</w:t>
+        <w:t>Term</w:t>
+      </w:r>
+      <w:r>
+        <w:rPr>
+          <w:rFonts w:ascii="Consolas" w:hAnsi="Consolas" w:cs="Consolas"/>
+          <w:sz w:val="19"/>
+          <w:szCs w:val="19"/>
+        </w:rPr>
+        <w:t>&gt; GetStandardVocabulary();</w:t>
       </w:r>
     </w:p>
     <w:p>
       <w:pPr>
         <w:ind w:left="708"/>
+      </w:pPr>
+    </w:p>
+    <w:p>
+      <w:pPr>
+        <w:pStyle w:val="berschrift1"/>
+        <w:ind w:left="720"/>
       </w:pPr>
     </w:p>
     <w:p>
@@ -786,17 +409,20 @@
         </w:numPr>
       </w:pPr>
       <w:r>
-        <w:t>Einfügen der nötigen Zugriffsmethoden</w:t>
-      </w:r>
-    </w:p>
-    <w:p>
-      <w:pPr>
-        <w:pStyle w:val="Listenabsatz"/>
-      </w:pPr>
-      <w:r>
+        <w:t>Anlegen einer annotierten identischen Modellklasse</w:t>
+      </w:r>
+    </w:p>
+    <w:p>
+      <w:pPr>
+        <w:ind w:left="708"/>
         <w:rPr>
           <w:b/>
         </w:rPr>
+      </w:pPr>
+      <w:r>
+        <w:rPr>
+          <w:b/>
+        </w:rPr>
         <w:t xml:space="preserve">Im DiversityPhone Projekt, </w:t>
       </w:r>
       <w:r>
@@ -809,7 +435,7 @@
         <w:rPr>
           <w:b/>
         </w:rPr>
-        <w:t>Ordner Services</w:t>
+        <w:t>Ordner Model</w:t>
       </w:r>
     </w:p>
     <w:p>
@@ -817,46 +443,7 @@
         <w:ind w:left="708"/>
       </w:pPr>
       <w:r>
-        <w:t xml:space="preserve">In das </w:t>
-      </w:r>
-      <w:proofErr w:type="spellStart"/>
-      <w:r>
-        <w:t>IOfflineStorage</w:t>
-      </w:r>
-      <w:proofErr w:type="spellEnd"/>
-      <w:r>
-        <w:t xml:space="preserve"> bzw. </w:t>
-      </w:r>
-      <w:proofErr w:type="spellStart"/>
-      <w:r>
-        <w:t>IOffline</w:t>
-      </w:r>
-      <w:r>
-        <w:t>FieldData</w:t>
-      </w:r>
-      <w:proofErr w:type="spellEnd"/>
-      <w:r>
-        <w:t xml:space="preserve"> Interface</w:t>
-      </w:r>
-      <w:r>
-        <w:br/>
-        <w:t xml:space="preserve">In die </w:t>
-      </w:r>
-      <w:proofErr w:type="spellStart"/>
-      <w:r>
-        <w:t>OfflineStorage</w:t>
-      </w:r>
-      <w:proofErr w:type="spellEnd"/>
-      <w:r>
-        <w:t xml:space="preserve"> Implementierung</w:t>
-      </w:r>
-    </w:p>
-    <w:p>
-      <w:pPr>
-        <w:ind w:left="708"/>
-      </w:pPr>
-      <w:r>
-        <w:t>Standard: Klassenweise Gruppierung</w:t>
+        <w:t>Eventuell nur auf dem Mobilgerät verwendete Properties einfügen (IsModified z.B.)</w:t>
       </w:r>
     </w:p>
     <w:p>
@@ -868,11 +455,12 @@
           <w:noProof/>
           <w:lang w:eastAsia="de-DE"/>
         </w:rPr>
+        <w:lastRenderedPageBreak/>
         <w:drawing>
           <wp:inline distT="0" distB="0" distL="0" distR="0">
-            <wp:extent cx="3914775" cy="638175"/>
-            <wp:effectExtent l="0" t="0" r="9525" b="9525"/>
-            <wp:docPr id="4" name="Grafik 4"/>
+            <wp:extent cx="5760720" cy="4466610"/>
+            <wp:effectExtent l="0" t="0" r="0" b="0"/>
+            <wp:docPr id="3" name="Grafik 3"/>
             <wp:cNvGraphicFramePr>
               <a:graphicFrameLocks xmlns:a="http://schemas.openxmlformats.org/drawingml/2006/main" noChangeAspect="1"/>
             </wp:cNvGraphicFramePr>
@@ -892,6 +480,218 @@
                   <pic:spPr>
                     <a:xfrm>
                       <a:off x="0" y="0"/>
+                      <a:ext cx="5760720" cy="4466610"/>
+                    </a:xfrm>
+                    <a:prstGeom prst="rect">
+                      <a:avLst/>
+                    </a:prstGeom>
+                  </pic:spPr>
+                </pic:pic>
+              </a:graphicData>
+            </a:graphic>
+          </wp:inline>
+        </w:drawing>
+      </w:r>
+    </w:p>
+    <w:p>
+      <w:pPr>
+        <w:pStyle w:val="berschrift1"/>
+        <w:numPr>
+          <w:ilvl w:val="0"/>
+          <w:numId w:val="1"/>
+        </w:numPr>
+      </w:pPr>
+      <w:r>
+        <w:t>Anlegen einer Tabelle im DatenKontext</w:t>
+      </w:r>
+    </w:p>
+    <w:p>
+      <w:pPr>
+        <w:ind w:left="708"/>
+        <w:rPr>
+          <w:b/>
+        </w:rPr>
+      </w:pPr>
+      <w:r>
+        <w:rPr>
+          <w:b/>
+        </w:rPr>
+        <w:t xml:space="preserve">Im DiversityPhone Projekt, </w:t>
+      </w:r>
+      <w:r>
+        <w:rPr>
+          <w:b/>
+        </w:rPr>
+        <w:br/>
+      </w:r>
+      <w:r>
+        <w:rPr>
+          <w:b/>
+        </w:rPr>
+        <w:t>DiversityDataContext</w:t>
+      </w:r>
+    </w:p>
+    <w:p>
+      <w:pPr>
+        <w:autoSpaceDE w:val="0"/>
+        <w:autoSpaceDN w:val="0"/>
+        <w:adjustRightInd w:val="0"/>
+        <w:spacing w:after="0" w:line="240" w:lineRule="auto"/>
+        <w:ind w:left="708" w:firstLine="708"/>
+        <w:rPr>
+          <w:rFonts w:ascii="Consolas" w:hAnsi="Consolas" w:cs="Consolas"/>
+          <w:sz w:val="19"/>
+          <w:szCs w:val="19"/>
+        </w:rPr>
+      </w:pPr>
+      <w:r>
+        <w:rPr>
+          <w:rFonts w:ascii="Consolas" w:hAnsi="Consolas" w:cs="Consolas"/>
+          <w:color w:val="0000FF"/>
+          <w:sz w:val="19"/>
+          <w:szCs w:val="19"/>
+        </w:rPr>
+        <w:t>public</w:t>
+      </w:r>
+      <w:r>
+        <w:rPr>
+          <w:rFonts w:ascii="Consolas" w:hAnsi="Consolas" w:cs="Consolas"/>
+          <w:sz w:val="19"/>
+          <w:szCs w:val="19"/>
+        </w:rPr>
+        <w:t xml:space="preserve"> </w:t>
+      </w:r>
+      <w:r>
+        <w:rPr>
+          <w:rFonts w:ascii="Consolas" w:hAnsi="Consolas" w:cs="Consolas"/>
+          <w:color w:val="2B91AF"/>
+          <w:sz w:val="19"/>
+          <w:szCs w:val="19"/>
+        </w:rPr>
+        <w:t>Table</w:t>
+      </w:r>
+      <w:r>
+        <w:rPr>
+          <w:rFonts w:ascii="Consolas" w:hAnsi="Consolas" w:cs="Consolas"/>
+          <w:sz w:val="19"/>
+          <w:szCs w:val="19"/>
+        </w:rPr>
+        <w:t>&lt;</w:t>
+      </w:r>
+      <w:r>
+        <w:rPr>
+          <w:rFonts w:ascii="Consolas" w:hAnsi="Consolas" w:cs="Consolas"/>
+          <w:color w:val="2B91AF"/>
+          <w:sz w:val="19"/>
+          <w:szCs w:val="19"/>
+        </w:rPr>
+        <w:t>Event</w:t>
+      </w:r>
+      <w:r>
+        <w:rPr>
+          <w:rFonts w:ascii="Consolas" w:hAnsi="Consolas" w:cs="Consolas"/>
+          <w:sz w:val="19"/>
+          <w:szCs w:val="19"/>
+        </w:rPr>
+        <w:t>&gt; Events;</w:t>
+      </w:r>
+    </w:p>
+    <w:p>
+      <w:pPr>
+        <w:ind w:left="708"/>
+      </w:pPr>
+    </w:p>
+    <w:p>
+      <w:pPr>
+        <w:pStyle w:val="berschrift1"/>
+        <w:numPr>
+          <w:ilvl w:val="0"/>
+          <w:numId w:val="1"/>
+        </w:numPr>
+      </w:pPr>
+      <w:r>
+        <w:t>Einfügen der nötigen Zugriffsmethoden</w:t>
+      </w:r>
+    </w:p>
+    <w:p>
+      <w:pPr>
+        <w:pStyle w:val="Listenabsatz"/>
+      </w:pPr>
+      <w:r>
+        <w:rPr>
+          <w:b/>
+        </w:rPr>
+        <w:t xml:space="preserve">Im DiversityPhone Projekt, </w:t>
+      </w:r>
+      <w:r>
+        <w:rPr>
+          <w:b/>
+        </w:rPr>
+        <w:br/>
+      </w:r>
+      <w:r>
+        <w:rPr>
+          <w:b/>
+        </w:rPr>
+        <w:t>Ordner Services</w:t>
+      </w:r>
+    </w:p>
+    <w:p>
+      <w:pPr>
+        <w:ind w:left="708"/>
+      </w:pPr>
+      <w:r>
+        <w:t>In das IOfflineStorage bzw. IOffline</w:t>
+      </w:r>
+      <w:r>
+        <w:t>FieldData Interface</w:t>
+      </w:r>
+      <w:r>
+        <w:br/>
+        <w:t>In die OfflineStorage Implementierung</w:t>
+      </w:r>
+    </w:p>
+    <w:p>
+      <w:pPr>
+        <w:ind w:left="708"/>
+      </w:pPr>
+      <w:r>
+        <w:t>Standard: Klassenweise Gruppierung</w:t>
+      </w:r>
+    </w:p>
+    <w:p>
+      <w:pPr>
+        <w:ind w:left="708"/>
+      </w:pPr>
+      <w:r>
+        <w:rPr>
+          <w:noProof/>
+          <w:lang w:eastAsia="de-DE"/>
+        </w:rPr>
+        <w:drawing>
+          <wp:inline distT="0" distB="0" distL="0" distR="0">
+            <wp:extent cx="3914775" cy="638175"/>
+            <wp:effectExtent l="0" t="0" r="9525" b="9525"/>
+            <wp:docPr id="4" name="Grafik 4"/>
+            <wp:cNvGraphicFramePr>
+              <a:graphicFrameLocks xmlns:a="http://schemas.openxmlformats.org/drawingml/2006/main" noChangeAspect="1"/>
+            </wp:cNvGraphicFramePr>
+            <a:graphic xmlns:a="http://schemas.openxmlformats.org/drawingml/2006/main">
+              <a:graphicData uri="http://schemas.openxmlformats.org/drawingml/2006/picture">
+                <pic:pic xmlns:pic="http://schemas.openxmlformats.org/drawingml/2006/picture">
+                  <pic:nvPicPr>
+                    <pic:cNvPr id="0" name=""/>
+                    <pic:cNvPicPr/>
+                  </pic:nvPicPr>
+                  <pic:blipFill>
+                    <a:blip r:embed="rId9" cstate="print"/>
+                    <a:stretch>
+                      <a:fillRect/>
+                    </a:stretch>
+                  </pic:blipFill>
+                  <pic:spPr>
+                    <a:xfrm>
+                      <a:off x="0" y="0"/>
                       <a:ext cx="3914775" cy="638175"/>
                     </a:xfrm>
                     <a:prstGeom prst="rect">
@@ -913,14 +713,9 @@
           <w:numId w:val="1"/>
         </w:numPr>
       </w:pPr>
-      <w:proofErr w:type="spellStart"/>
       <w:r>
         <w:lastRenderedPageBreak/>
-        <w:t>ViewModels</w:t>
-      </w:r>
-      <w:proofErr w:type="spellEnd"/>
-      <w:r>
-        <w:t xml:space="preserve"> der gewünschten Seiten</w:t>
+        <w:t>ViewModels der gewünschten Seiten</w:t>
       </w:r>
       <w:r>
         <w:t>/Elemente</w:t>
@@ -947,37 +742,27 @@
           <w:b/>
         </w:rPr>
         <w:br/>
-        <w:t xml:space="preserve">Im Ordner </w:t>
-      </w:r>
-      <w:proofErr w:type="spellStart"/>
+        <w:t>Im Ordner ViewModel</w:t>
+      </w:r>
       <w:r>
         <w:rPr>
           <w:b/>
         </w:rPr>
-        <w:t>ViewModel</w:t>
-      </w:r>
-      <w:r>
-        <w:rPr>
-          <w:b/>
-        </w:rPr>
         <w:t>s</w:t>
       </w:r>
-      <w:proofErr w:type="spellEnd"/>
     </w:p>
     <w:p>
       <w:pPr>
         <w:ind w:left="708"/>
       </w:pPr>
       <w:r>
-        <w:t xml:space="preserve">Für alle Seiten, die angezeigt werden sollen müssen </w:t>
-      </w:r>
-      <w:proofErr w:type="spellStart"/>
-      <w:r>
-        <w:t>VieModels</w:t>
-      </w:r>
-      <w:proofErr w:type="spellEnd"/>
-      <w:r>
-        <w:t xml:space="preserve"> angelegt werden.</w:t>
+        <w:t>Für alle Seiten, die angezeigt werden sollen müssen Vie</w:t>
+      </w:r>
+      <w:r>
+        <w:t>w</w:t>
+      </w:r>
+      <w:r>
+        <w:t>Models angelegt werden.</w:t>
       </w:r>
     </w:p>
     <w:p>
@@ -985,64 +770,16 @@
         <w:ind w:left="708"/>
       </w:pPr>
       <w:r>
-        <w:t xml:space="preserve">Es werden insgesamt 3 Klassen für jede Felddatenklasse des Typs </w:t>
-      </w:r>
-      <w:proofErr w:type="spellStart"/>
-      <w:r>
-        <w:t>EventSeries</w:t>
-      </w:r>
-      <w:proofErr w:type="spellEnd"/>
-      <w:r>
-        <w:t xml:space="preserve">, Event, </w:t>
-      </w:r>
-      <w:proofErr w:type="spellStart"/>
-      <w:r>
-        <w:t>Specimen</w:t>
-      </w:r>
-      <w:proofErr w:type="spellEnd"/>
-      <w:r>
-        <w:t xml:space="preserve"> und </w:t>
-      </w:r>
-      <w:proofErr w:type="spellStart"/>
-      <w:r>
-        <w:t>IdentificationUnit</w:t>
-      </w:r>
-      <w:proofErr w:type="spellEnd"/>
-      <w:r>
-        <w:t xml:space="preserve"> angelegt, sowie 2 Klassen für alle weiteren </w:t>
-      </w:r>
-      <w:proofErr w:type="spellStart"/>
-      <w:r>
-        <w:t>editierbaren</w:t>
-      </w:r>
-      <w:proofErr w:type="spellEnd"/>
-      <w:r>
-        <w:t xml:space="preserve"> Klassen.</w:t>
-      </w:r>
-      <w:r>
-        <w:t xml:space="preserve"> Für  Read-</w:t>
-      </w:r>
-      <w:proofErr w:type="spellStart"/>
-      <w:r>
-        <w:t>Only</w:t>
-      </w:r>
-      <w:proofErr w:type="spellEnd"/>
-      <w:r>
-        <w:t>-Klassen werden keine eigenen Seiten zur Ansich</w:t>
-      </w:r>
-      <w:r>
-        <w:t xml:space="preserve">t und somit auch keine </w:t>
-      </w:r>
-      <w:proofErr w:type="spellStart"/>
-      <w:r>
-        <w:t>ViewModel</w:t>
-      </w:r>
-      <w:r>
-        <w:t>s</w:t>
-      </w:r>
-      <w:proofErr w:type="spellEnd"/>
-      <w:r>
-        <w:t xml:space="preserve"> benötigt.</w:t>
+        <w:t>Es werden insgesamt 3 Klassen für jede Felddatenklasse des Typs EventSeries, Event, Specimen und IdentificationUnit angelegt, sowie 2 Klassen für alle weiteren editierbaren Klassen.</w:t>
+      </w:r>
+      <w:r>
+        <w:t xml:space="preserve"> Für  Read-Only-Klassen werden keine eigenen Seiten zur Ansich</w:t>
+      </w:r>
+      <w:r>
+        <w:t>t und somit auch keine ViewModel</w:t>
+      </w:r>
+      <w:r>
+        <w:t>s benötigt.</w:t>
       </w:r>
     </w:p>
     <w:p>
@@ -1056,15 +793,7 @@
         <w:t>werden</w:t>
       </w:r>
       <w:r>
-        <w:t xml:space="preserve"> für folgende Prozesse </w:t>
-      </w:r>
-      <w:proofErr w:type="spellStart"/>
-      <w:r>
-        <w:t>ViewModels</w:t>
-      </w:r>
-      <w:proofErr w:type="spellEnd"/>
-      <w:r>
-        <w:t xml:space="preserve"> angelegt:</w:t>
+        <w:t xml:space="preserve"> für folgende Prozesse ViewModels angelegt:</w:t>
       </w:r>
     </w:p>
     <w:p>
@@ -1135,11 +864,9 @@
           <w:numId w:val="7"/>
         </w:numPr>
       </w:pPr>
-      <w:proofErr w:type="spellStart"/>
       <w:r>
         <w:t>OberflächenCustomizing</w:t>
       </w:r>
-      <w:proofErr w:type="spellEnd"/>
     </w:p>
     <w:p>
       <w:pPr>
@@ -1152,51 +879,13 @@
         <w:rPr>
           <w:lang w:val="en-US"/>
         </w:rPr>
-        <w:t xml:space="preserve">Allen </w:t>
-      </w:r>
-      <w:proofErr w:type="spellStart"/>
-      <w:r>
-        <w:rPr>
-          <w:lang w:val="en-US"/>
-        </w:rPr>
-        <w:t>Klassen</w:t>
-      </w:r>
-      <w:proofErr w:type="spellEnd"/>
-      <w:r>
-        <w:rPr>
-          <w:lang w:val="en-US"/>
-        </w:rPr>
-        <w:t xml:space="preserve"> </w:t>
-      </w:r>
-      <w:proofErr w:type="spellStart"/>
-      <w:proofErr w:type="gramStart"/>
-      <w:r>
-        <w:rPr>
-          <w:lang w:val="en-US"/>
-        </w:rPr>
-        <w:t>ist</w:t>
-      </w:r>
-      <w:proofErr w:type="spellEnd"/>
-      <w:proofErr w:type="gramEnd"/>
-      <w:r>
-        <w:rPr>
-          <w:lang w:val="en-US"/>
-        </w:rPr>
-        <w:t xml:space="preserve"> </w:t>
-      </w:r>
-      <w:proofErr w:type="spellStart"/>
-      <w:r>
-        <w:rPr>
-          <w:lang w:val="en-US"/>
-        </w:rPr>
-        <w:t>gemein</w:t>
-      </w:r>
-      <w:proofErr w:type="spellEnd"/>
-      <w:r>
-        <w:rPr>
-          <w:lang w:val="en-US"/>
-        </w:rPr>
-        <w:t>:</w:t>
+        <w:t>Allen Klassen</w:t>
+      </w:r>
+      <w:r>
+        <w:rPr>
+          <w:lang w:val="en-US"/>
+        </w:rPr>
+        <w:t xml:space="preserve"> ist gemein:</w:t>
       </w:r>
     </w:p>
     <w:p>
@@ -1206,119 +895,19 @@
           <w:ilvl w:val="0"/>
           <w:numId w:val="3"/>
         </w:numPr>
-        <w:rPr>
-          <w:lang w:val="en-US"/>
-        </w:rPr>
-      </w:pPr>
-      <w:proofErr w:type="spellStart"/>
-      <w:r>
-        <w:rPr>
-          <w:lang w:val="en-US"/>
-        </w:rPr>
-        <w:t>Ableitung</w:t>
-      </w:r>
-      <w:proofErr w:type="spellEnd"/>
-      <w:r>
-        <w:rPr>
-          <w:lang w:val="en-US"/>
-        </w:rPr>
-        <w:t xml:space="preserve"> von </w:t>
-      </w:r>
-      <w:proofErr w:type="spellStart"/>
-      <w:r>
-        <w:rPr>
-          <w:lang w:val="en-US"/>
-        </w:rPr>
-        <w:t>ReactiveObject</w:t>
-      </w:r>
-      <w:proofErr w:type="spellEnd"/>
-    </w:p>
-    <w:p>
-      <w:pPr>
-        <w:pStyle w:val="Listenabsatz"/>
-        <w:numPr>
-          <w:ilvl w:val="0"/>
-          <w:numId w:val="3"/>
-        </w:numPr>
-        <w:rPr>
-          <w:lang w:val="en-US"/>
-        </w:rPr>
-      </w:pPr>
-      <w:r>
-        <w:rPr>
-          <w:lang w:val="en-US"/>
-        </w:rPr>
+      </w:pPr>
+      <w:r>
+        <w:t xml:space="preserve">IMessageBus </w:t>
+      </w:r>
+      <w:r>
         <w:t>_</w:t>
       </w:r>
-      <w:proofErr w:type="spellStart"/>
-      <w:r>
-        <w:rPr>
-          <w:lang w:val="en-US"/>
-        </w:rPr>
-        <w:t>IMessageBus</w:t>
-      </w:r>
-      <w:proofErr w:type="spellEnd"/>
-      <w:r>
-        <w:rPr>
-          <w:lang w:val="en-US"/>
-        </w:rPr>
-        <w:t xml:space="preserve"> messenger </w:t>
-      </w:r>
-      <w:proofErr w:type="spellStart"/>
-      <w:r>
-        <w:rPr>
-          <w:lang w:val="en-US"/>
-        </w:rPr>
-        <w:t>zur</w:t>
-      </w:r>
-      <w:proofErr w:type="spellEnd"/>
-      <w:r>
-        <w:rPr>
-          <w:lang w:val="en-US"/>
-        </w:rPr>
-        <w:t xml:space="preserve"> Navigation</w:t>
-      </w:r>
-    </w:p>
-    <w:p>
-      <w:pPr>
-        <w:pStyle w:val="Listenabsatz"/>
-        <w:numPr>
-          <w:ilvl w:val="0"/>
-          <w:numId w:val="3"/>
-        </w:numPr>
-      </w:pPr>
-      <w:proofErr w:type="spellStart"/>
-      <w:r>
-        <w:t>IList</w:t>
-      </w:r>
-      <w:proofErr w:type="spellEnd"/>
-      <w:r>
-        <w:t>&lt;</w:t>
-      </w:r>
-      <w:proofErr w:type="spellStart"/>
-      <w:r>
-        <w:t>Disposable</w:t>
-      </w:r>
-      <w:proofErr w:type="spellEnd"/>
-      <w:r>
-        <w:t>&gt; _</w:t>
-      </w:r>
-      <w:proofErr w:type="spellStart"/>
-      <w:r>
-        <w:t>subscriptions</w:t>
-      </w:r>
-      <w:proofErr w:type="spellEnd"/>
-      <w:r>
-        <w:t xml:space="preserve"> zur Steuerung der </w:t>
-      </w:r>
-      <w:proofErr w:type="spellStart"/>
-      <w:r>
-        <w:t>GarbageCo</w:t>
-      </w:r>
-      <w:r>
-        <w:t>llection</w:t>
-      </w:r>
-      <w:proofErr w:type="spellEnd"/>
+      <w:r>
+        <w:t>messenger zur Navigation</w:t>
+      </w:r>
+      <w:r>
+        <w:t>/Kommunikation</w:t>
+      </w:r>
     </w:p>
     <w:p>
       <w:pPr>
@@ -1377,7 +966,6 @@
           <w:lang w:val="en-US"/>
         </w:rPr>
       </w:pPr>
-      <w:proofErr w:type="gramStart"/>
       <w:r>
         <w:rPr>
           <w:rFonts w:ascii="Consolas" w:hAnsi="Consolas" w:cs="Consolas"/>
@@ -1388,7 +976,6 @@
         </w:rPr>
         <w:t>public</w:t>
       </w:r>
-      <w:proofErr w:type="gramEnd"/>
       <w:r>
         <w:rPr>
           <w:rFonts w:ascii="Consolas" w:hAnsi="Consolas" w:cs="Consolas"/>
@@ -1417,7 +1004,6 @@
         </w:rPr>
         <w:t xml:space="preserve"> </w:t>
       </w:r>
-      <w:proofErr w:type="spellStart"/>
       <w:r>
         <w:rPr>
           <w:rFonts w:ascii="Consolas" w:hAnsi="Consolas" w:cs="Consolas"/>
@@ -1428,7 +1014,6 @@
         </w:rPr>
         <w:t>EventVM</w:t>
       </w:r>
-      <w:proofErr w:type="spellEnd"/>
       <w:r>
         <w:rPr>
           <w:rFonts w:ascii="Consolas" w:hAnsi="Consolas" w:cs="Consolas"/>
@@ -1438,7 +1023,6 @@
         </w:rPr>
         <w:t xml:space="preserve"> : </w:t>
       </w:r>
-      <w:proofErr w:type="spellStart"/>
       <w:r>
         <w:rPr>
           <w:rFonts w:ascii="Consolas" w:hAnsi="Consolas" w:cs="Consolas"/>
@@ -1447,9 +1031,20 @@
           <w:szCs w:val="19"/>
           <w:lang w:val="en-US"/>
         </w:rPr>
-        <w:t>ReactiveObject</w:t>
-      </w:r>
-      <w:proofErr w:type="spellEnd"/>
+        <w:t>ElementVMBase</w:t>
+      </w:r>
+      <w:r>
+        <w:rPr>
+          <w:rFonts w:ascii="Consolas" w:hAnsi="Consolas" w:cs="Consolas"/>
+          <w:color w:val="2B91AF"/>
+          <w:sz w:val="19"/>
+          <w:szCs w:val="19"/>
+          <w:lang w:val="en-US"/>
+        </w:rPr>
+        <w:t>&lt;Event&gt;</w:t>
+      </w:r>
+      <w:bookmarkStart w:id="0" w:name="_GoBack"/>
+      <w:bookmarkEnd w:id="0"/>
     </w:p>
     <w:p>
       <w:pPr>
@@ -1463,21 +1058,12 @@
           <w:lang w:val="en-US"/>
         </w:rPr>
       </w:pPr>
-      <w:proofErr w:type="spellStart"/>
-      <w:r>
-        <w:rPr>
-          <w:rFonts w:cstheme="minorHAnsi"/>
-          <w:lang w:val="en-US"/>
-        </w:rPr>
-        <w:t>Enthält</w:t>
-      </w:r>
-      <w:proofErr w:type="spellEnd"/>
-      <w:r>
-        <w:rPr>
-          <w:rFonts w:cstheme="minorHAnsi"/>
-          <w:lang w:val="en-US"/>
-        </w:rPr>
-        <w:t>:</w:t>
+      <w:r>
+        <w:rPr>
+          <w:rFonts w:cstheme="minorHAnsi"/>
+          <w:lang w:val="en-US"/>
+        </w:rPr>
+        <w:t>Enthält:</w:t>
       </w:r>
     </w:p>
     <w:p>
@@ -1583,31 +1169,25 @@
         <w:spacing w:after="0" w:line="240" w:lineRule="auto"/>
         <w:rPr>
           <w:rFonts w:cstheme="minorHAnsi"/>
-          <w:lang w:val="en-US"/>
-        </w:rPr>
-      </w:pPr>
-      <w:proofErr w:type="spellStart"/>
-      <w:r>
-        <w:rPr>
-          <w:rFonts w:cstheme="minorHAnsi"/>
-          <w:lang w:val="en-US"/>
-        </w:rPr>
-        <w:t>ReactiveCommands</w:t>
-      </w:r>
-      <w:proofErr w:type="spellEnd"/>
-      <w:r>
-        <w:rPr>
-          <w:rFonts w:cstheme="minorHAnsi"/>
-          <w:lang w:val="en-US"/>
-        </w:rPr>
-        <w:t xml:space="preserve">. </w:t>
-      </w:r>
-      <w:r>
-        <w:rPr>
-          <w:rFonts w:cstheme="minorHAnsi"/>
-          <w:lang w:val="en-US"/>
-        </w:rPr>
-        <w:t>Edit und Select</w:t>
+        </w:rPr>
+      </w:pPr>
+      <w:r>
+        <w:rPr>
+          <w:rFonts w:cstheme="minorHAnsi"/>
+        </w:rPr>
+        <w:t xml:space="preserve">ReactiveCommands </w:t>
+      </w:r>
+      <w:r>
+        <w:rPr>
+          <w:rFonts w:cstheme="minorHAnsi"/>
+        </w:rPr>
+        <w:t xml:space="preserve"> Edit und Select</w:t>
+      </w:r>
+      <w:r>
+        <w:rPr>
+          <w:rFonts w:cstheme="minorHAnsi"/>
+        </w:rPr>
+        <w:t xml:space="preserve"> (falls sinnvoll, also falls entsprechende Seiten existieren)</w:t>
       </w:r>
     </w:p>
     <w:p>
@@ -1620,7 +1200,6 @@
         <w:ind w:left="1428"/>
         <w:rPr>
           <w:rFonts w:cstheme="minorHAnsi"/>
-          <w:lang w:val="en-US"/>
         </w:rPr>
       </w:pPr>
     </w:p>
@@ -1645,7 +1224,6 @@
           <w:lang w:val="en-US"/>
         </w:rPr>
       </w:pPr>
-      <w:proofErr w:type="gramStart"/>
       <w:r>
         <w:rPr>
           <w:rFonts w:ascii="Consolas" w:hAnsi="Consolas" w:cs="Consolas"/>
@@ -1656,7 +1234,6 @@
         </w:rPr>
         <w:t>public</w:t>
       </w:r>
-      <w:proofErr w:type="gramEnd"/>
       <w:r>
         <w:rPr>
           <w:rFonts w:ascii="Consolas" w:hAnsi="Consolas" w:cs="Consolas"/>
@@ -1685,7 +1262,6 @@
         </w:rPr>
         <w:t xml:space="preserve"> </w:t>
       </w:r>
-      <w:proofErr w:type="spellStart"/>
       <w:r>
         <w:rPr>
           <w:rFonts w:ascii="Consolas" w:hAnsi="Consolas" w:cs="Consolas"/>
@@ -1696,7 +1272,6 @@
         </w:rPr>
         <w:t>EditEVVM</w:t>
       </w:r>
-      <w:proofErr w:type="spellEnd"/>
       <w:r>
         <w:rPr>
           <w:rFonts w:ascii="Consolas" w:hAnsi="Consolas" w:cs="Consolas"/>
@@ -1706,7 +1281,6 @@
         </w:rPr>
         <w:t xml:space="preserve"> : </w:t>
       </w:r>
-      <w:proofErr w:type="spellStart"/>
       <w:r>
         <w:rPr>
           <w:rFonts w:ascii="Consolas" w:hAnsi="Consolas" w:cs="Consolas"/>
@@ -1715,9 +1289,8 @@
           <w:szCs w:val="19"/>
           <w:lang w:val="en-US"/>
         </w:rPr>
-        <w:t>ReactiveObject</w:t>
-      </w:r>
-      <w:proofErr w:type="spellEnd"/>
+        <w:t>PageViewModel</w:t>
+      </w:r>
     </w:p>
     <w:p>
       <w:pPr>
@@ -1731,21 +1304,12 @@
           <w:lang w:val="en-US"/>
         </w:rPr>
       </w:pPr>
-      <w:proofErr w:type="spellStart"/>
-      <w:r>
-        <w:rPr>
-          <w:rFonts w:cstheme="minorHAnsi"/>
-          <w:lang w:val="en-US"/>
-        </w:rPr>
-        <w:t>Enthält</w:t>
-      </w:r>
-      <w:proofErr w:type="spellEnd"/>
-      <w:r>
-        <w:rPr>
-          <w:rFonts w:cstheme="minorHAnsi"/>
-          <w:lang w:val="en-US"/>
-        </w:rPr>
-        <w:t>:</w:t>
+      <w:r>
+        <w:rPr>
+          <w:rFonts w:cstheme="minorHAnsi"/>
+          <w:lang w:val="en-US"/>
+        </w:rPr>
+        <w:t>Enthält:</w:t>
       </w:r>
     </w:p>
     <w:p>
@@ -1810,53 +1374,12 @@
           <w:lang w:val="en-US"/>
         </w:rPr>
       </w:pPr>
-      <w:proofErr w:type="spellStart"/>
-      <w:r>
-        <w:rPr>
-          <w:rFonts w:cstheme="minorHAnsi"/>
-          <w:lang w:val="en-US"/>
-        </w:rPr>
-        <w:t>ReactiveCommands</w:t>
-      </w:r>
-      <w:proofErr w:type="spellEnd"/>
-      <w:r>
-        <w:rPr>
-          <w:rFonts w:cstheme="minorHAnsi"/>
-          <w:lang w:val="en-US"/>
-        </w:rPr>
-        <w:t xml:space="preserve"> Edit (</w:t>
-      </w:r>
-      <w:proofErr w:type="spellStart"/>
-      <w:r>
-        <w:rPr>
-          <w:rFonts w:cstheme="minorHAnsi"/>
-          <w:lang w:val="en-US"/>
-        </w:rPr>
-        <w:t>für</w:t>
-      </w:r>
-      <w:proofErr w:type="spellEnd"/>
-      <w:r>
-        <w:rPr>
-          <w:rFonts w:cstheme="minorHAnsi"/>
-          <w:lang w:val="en-US"/>
-        </w:rPr>
-        <w:t xml:space="preserve"> </w:t>
-      </w:r>
-      <w:proofErr w:type="spellStart"/>
-      <w:r>
-        <w:rPr>
-          <w:rFonts w:cstheme="minorHAnsi"/>
-          <w:lang w:val="en-US"/>
-        </w:rPr>
-        <w:t>Editiermodus</w:t>
-      </w:r>
-      <w:proofErr w:type="spellEnd"/>
-      <w:r>
-        <w:rPr>
-          <w:rFonts w:cstheme="minorHAnsi"/>
-          <w:lang w:val="en-US"/>
-        </w:rPr>
-        <w:t>), Save und Delete</w:t>
+      <w:r>
+        <w:rPr>
+          <w:rFonts w:cstheme="minorHAnsi"/>
+          <w:lang w:val="en-US"/>
+        </w:rPr>
+        <w:t>ReactiveCommands Edit (für Editiermodus), Save und Delete</w:t>
       </w:r>
     </w:p>
     <w:p>
@@ -1915,17 +1438,8 @@
           <w:rFonts w:cstheme="minorHAnsi"/>
           <w:color w:val="FF0000"/>
         </w:rPr>
-        <w:t xml:space="preserve"> Verallgemeinerung von </w:t>
-      </w:r>
-      <w:proofErr w:type="spellStart"/>
-      <w:r>
-        <w:rPr>
-          <w:rFonts w:cstheme="minorHAnsi"/>
-          <w:color w:val="FF0000"/>
-        </w:rPr>
-        <w:t>cansave</w:t>
-      </w:r>
-      <w:proofErr w:type="spellEnd"/>
+        <w:t xml:space="preserve"> Verallgemeinerung von cansave</w:t>
+      </w:r>
     </w:p>
     <w:p>
       <w:pPr>
@@ -1946,21 +1460,7 @@
         <w:rPr>
           <w:rFonts w:cstheme="minorHAnsi"/>
         </w:rPr>
-        <w:t xml:space="preserve">Methode </w:t>
-      </w:r>
-      <w:proofErr w:type="spellStart"/>
-      <w:r>
-        <w:rPr>
-          <w:rFonts w:cstheme="minorHAnsi"/>
-        </w:rPr>
-        <w:t>updateModel</w:t>
-      </w:r>
-      <w:proofErr w:type="spellEnd"/>
-      <w:r>
-        <w:rPr>
-          <w:rFonts w:cstheme="minorHAnsi"/>
-        </w:rPr>
-        <w:t>()</w:t>
+        <w:t>Methode updateModel()</w:t>
       </w:r>
     </w:p>
     <w:p>
@@ -1982,35 +1482,7 @@
         <w:rPr>
           <w:rFonts w:cstheme="minorHAnsi"/>
         </w:rPr>
-        <w:t xml:space="preserve">Methode </w:t>
-      </w:r>
-      <w:proofErr w:type="spellStart"/>
-      <w:r>
-        <w:rPr>
-          <w:rFonts w:cstheme="minorHAnsi"/>
-        </w:rPr>
-        <w:t>updateView</w:t>
-      </w:r>
-      <w:proofErr w:type="spellEnd"/>
-      <w:r>
-        <w:rPr>
-          <w:rFonts w:cstheme="minorHAnsi"/>
-        </w:rPr>
-        <w:t>([</w:t>
-      </w:r>
-      <w:proofErr w:type="spellStart"/>
-      <w:r>
-        <w:rPr>
-          <w:rFonts w:cstheme="minorHAnsi"/>
-        </w:rPr>
-        <w:t>Feldatenklasse</w:t>
-      </w:r>
-      <w:proofErr w:type="spellEnd"/>
-      <w:r>
-        <w:rPr>
-          <w:rFonts w:cstheme="minorHAnsi"/>
-        </w:rPr>
-        <w:t>] f)</w:t>
+        <w:t>Methode updateView([Feldatenklasse] f)</w:t>
       </w:r>
     </w:p>
     <w:p>
@@ -2032,21 +1504,7 @@
         <w:rPr>
           <w:rFonts w:cstheme="minorHAnsi"/>
         </w:rPr>
-        <w:t xml:space="preserve">Methode </w:t>
-      </w:r>
-      <w:proofErr w:type="spellStart"/>
-      <w:r>
-        <w:rPr>
-          <w:rFonts w:cstheme="minorHAnsi"/>
-        </w:rPr>
-        <w:t>executeSave</w:t>
-      </w:r>
-      <w:proofErr w:type="spellEnd"/>
-      <w:r>
-        <w:rPr>
-          <w:rFonts w:cstheme="minorHAnsi"/>
-        </w:rPr>
-        <w:t>()</w:t>
+        <w:t>Methode executeSave()</w:t>
       </w:r>
     </w:p>
     <w:p>
@@ -2069,15 +1527,7 @@
         <w:ind w:left="709"/>
       </w:pPr>
       <w:r>
-        <w:t xml:space="preserve">Klasse zur Auswahl von </w:t>
-      </w:r>
-      <w:proofErr w:type="spellStart"/>
-      <w:r>
-        <w:t>Kindklassen</w:t>
-      </w:r>
-      <w:proofErr w:type="spellEnd"/>
-      <w:r>
-        <w:t xml:space="preserve"> (nur ES, EV, CS , IU) View[Felddatenklasse]VM z.B.</w:t>
+        <w:t>Klasse zur Auswahl von Kindklassen (nur ES, EV, CS , IU) View[Felddatenklasse]VM z.B.</w:t>
       </w:r>
     </w:p>
     <w:p>
@@ -2095,7 +1545,6 @@
           <w:lang w:val="en-US"/>
         </w:rPr>
       </w:pPr>
-      <w:proofErr w:type="gramStart"/>
       <w:r>
         <w:rPr>
           <w:rFonts w:ascii="Consolas" w:hAnsi="Consolas" w:cs="Consolas"/>
@@ -2106,7 +1555,6 @@
         </w:rPr>
         <w:t>public</w:t>
       </w:r>
-      <w:proofErr w:type="gramEnd"/>
       <w:r>
         <w:rPr>
           <w:rFonts w:ascii="Consolas" w:hAnsi="Consolas" w:cs="Consolas"/>
@@ -2135,7 +1583,6 @@
         </w:rPr>
         <w:t xml:space="preserve"> </w:t>
       </w:r>
-      <w:proofErr w:type="spellStart"/>
       <w:r>
         <w:rPr>
           <w:rFonts w:ascii="Consolas" w:hAnsi="Consolas" w:cs="Consolas"/>
@@ -2146,7 +1593,6 @@
         </w:rPr>
         <w:t>ViewEVVM</w:t>
       </w:r>
-      <w:proofErr w:type="spellEnd"/>
       <w:r>
         <w:rPr>
           <w:rFonts w:ascii="Consolas" w:hAnsi="Consolas" w:cs="Consolas"/>
@@ -2156,7 +1602,6 @@
         </w:rPr>
         <w:t xml:space="preserve"> : </w:t>
       </w:r>
-      <w:proofErr w:type="spellStart"/>
       <w:r>
         <w:rPr>
           <w:rFonts w:ascii="Consolas" w:hAnsi="Consolas" w:cs="Consolas"/>
@@ -2165,9 +1610,8 @@
           <w:szCs w:val="19"/>
           <w:lang w:val="en-US"/>
         </w:rPr>
-        <w:t>ReactiveObject</w:t>
-      </w:r>
-      <w:proofErr w:type="spellEnd"/>
+        <w:t>PageViewModel</w:t>
+      </w:r>
     </w:p>
     <w:p>
       <w:pPr>
@@ -2181,21 +1625,12 @@
           <w:lang w:val="en-US"/>
         </w:rPr>
       </w:pPr>
-      <w:proofErr w:type="spellStart"/>
-      <w:r>
-        <w:rPr>
-          <w:rFonts w:cstheme="minorHAnsi"/>
-          <w:lang w:val="en-US"/>
-        </w:rPr>
-        <w:t>Enthält</w:t>
-      </w:r>
-      <w:proofErr w:type="spellEnd"/>
-      <w:r>
-        <w:rPr>
-          <w:rFonts w:cstheme="minorHAnsi"/>
-          <w:lang w:val="en-US"/>
-        </w:rPr>
-        <w:t>:</w:t>
+      <w:r>
+        <w:rPr>
+          <w:rFonts w:cstheme="minorHAnsi"/>
+          <w:lang w:val="en-US"/>
+        </w:rPr>
+        <w:t>Enthält:</w:t>
       </w:r>
     </w:p>
     <w:p>
@@ -2243,70 +1678,13 @@
         <w:rPr>
           <w:rFonts w:cstheme="minorHAnsi"/>
         </w:rPr>
-        <w:lastRenderedPageBreak/>
-        <w:t xml:space="preserve">Liste von </w:t>
-      </w:r>
-      <w:proofErr w:type="spellStart"/>
-      <w:r>
-        <w:rPr>
-          <w:rFonts w:cstheme="minorHAnsi"/>
-        </w:rPr>
-        <w:t>ViewModell</w:t>
-      </w:r>
-      <w:r>
-        <w:rPr>
-          <w:rFonts w:cstheme="minorHAnsi"/>
-        </w:rPr>
-        <w:t>s</w:t>
-      </w:r>
-      <w:proofErr w:type="spellEnd"/>
-      <w:r>
-        <w:rPr>
-          <w:rFonts w:cstheme="minorHAnsi"/>
-        </w:rPr>
-        <w:t xml:space="preserve"> der </w:t>
-      </w:r>
-      <w:proofErr w:type="spellStart"/>
-      <w:r>
-        <w:rPr>
-          <w:rFonts w:cstheme="minorHAnsi"/>
-        </w:rPr>
-        <w:t>Kindklasse</w:t>
-      </w:r>
-      <w:proofErr w:type="spellEnd"/>
-      <w:r>
-        <w:rPr>
-          <w:rFonts w:cstheme="minorHAnsi"/>
-        </w:rPr>
-        <w:t xml:space="preserve"> </w:t>
-      </w:r>
-      <w:proofErr w:type="spellStart"/>
-      <w:r>
-        <w:rPr>
-          <w:rFonts w:cstheme="minorHAnsi"/>
-        </w:rPr>
-        <w:t>IList</w:t>
-      </w:r>
-      <w:proofErr w:type="spellEnd"/>
-      <w:r>
-        <w:rPr>
-          <w:rFonts w:cstheme="minorHAnsi"/>
-        </w:rPr>
-        <w:t>&lt;</w:t>
-      </w:r>
-      <w:proofErr w:type="spellStart"/>
-      <w:r>
-        <w:rPr>
-          <w:rFonts w:cstheme="minorHAnsi"/>
-        </w:rPr>
-        <w:t>KindklasseVM</w:t>
-      </w:r>
-      <w:proofErr w:type="spellEnd"/>
-      <w:r>
-        <w:rPr>
-          <w:rFonts w:cstheme="minorHAnsi"/>
-        </w:rPr>
-        <w:t>&gt;</w:t>
+        <w:t>Liste von ViewModell</w:t>
+      </w:r>
+      <w:r>
+        <w:rPr>
+          <w:rFonts w:cstheme="minorHAnsi"/>
+        </w:rPr>
+        <w:t>s der Kindklasse IList&lt;KindklasseVM&gt;</w:t>
       </w:r>
     </w:p>
     <w:p>
@@ -2330,35 +1708,7 @@
         <w:rPr>
           <w:rFonts w:cstheme="minorHAnsi"/>
         </w:rPr>
-        <w:t xml:space="preserve">Property </w:t>
-      </w:r>
-      <w:proofErr w:type="spellStart"/>
-      <w:r>
-        <w:rPr>
-          <w:rFonts w:cstheme="minorHAnsi"/>
-        </w:rPr>
-        <w:t>Current</w:t>
-      </w:r>
-      <w:proofErr w:type="spellEnd"/>
-      <w:r>
-        <w:rPr>
-          <w:rFonts w:cstheme="minorHAnsi"/>
-        </w:rPr>
-        <w:t xml:space="preserve"> mit </w:t>
-      </w:r>
-      <w:proofErr w:type="spellStart"/>
-      <w:r>
-        <w:rPr>
-          <w:rFonts w:cstheme="minorHAnsi"/>
-        </w:rPr>
-        <w:t>ViewModel</w:t>
-      </w:r>
-      <w:proofErr w:type="spellEnd"/>
-      <w:r>
-        <w:rPr>
-          <w:rFonts w:cstheme="minorHAnsi"/>
-        </w:rPr>
-        <w:t xml:space="preserve"> der aktuellen Klasse</w:t>
+        <w:t>Property Current mit ViewModel der aktuellen Klasse</w:t>
       </w:r>
     </w:p>
     <w:p>
@@ -2378,19 +1728,12 @@
           <w:szCs w:val="19"/>
         </w:rPr>
       </w:pPr>
-      <w:proofErr w:type="spellStart"/>
-      <w:r>
-        <w:rPr>
-          <w:rFonts w:cstheme="minorHAnsi"/>
-        </w:rPr>
-        <w:t>ReactiveCommand</w:t>
-      </w:r>
-      <w:proofErr w:type="spellEnd"/>
-      <w:r>
-        <w:rPr>
-          <w:rFonts w:cstheme="minorHAnsi"/>
-        </w:rPr>
-        <w:t xml:space="preserve"> Add</w:t>
+      <w:r>
+        <w:rPr>
+          <w:rFonts w:cstheme="minorHAnsi"/>
+        </w:rPr>
+        <w:lastRenderedPageBreak/>
+        <w:t>ReactiveCommand Add</w:t>
       </w:r>
     </w:p>
     <w:p>
@@ -2420,23 +1763,7 @@
         </w:numPr>
       </w:pPr>
       <w:r>
-        <w:t xml:space="preserve">Seiten- </w:t>
-      </w:r>
-      <w:proofErr w:type="spellStart"/>
-      <w:r>
-        <w:t>ViewModels</w:t>
-      </w:r>
-      <w:proofErr w:type="spellEnd"/>
-      <w:r>
-        <w:t xml:space="preserve"> im </w:t>
-      </w:r>
-      <w:proofErr w:type="spellStart"/>
-      <w:r>
-        <w:t>ViewModelLocator</w:t>
-      </w:r>
-      <w:proofErr w:type="spellEnd"/>
-      <w:r>
-        <w:t xml:space="preserve"> registrieren</w:t>
+        <w:t>Seiten- ViewModels im ViewModelLocator registrieren</w:t>
       </w:r>
     </w:p>
     <w:p>
@@ -2457,16 +1784,8 @@
           <w:b/>
         </w:rPr>
         <w:br/>
-        <w:t xml:space="preserve">Im Ordner </w:t>
-      </w:r>
-      <w:proofErr w:type="spellStart"/>
-      <w:r>
-        <w:rPr>
-          <w:b/>
-        </w:rPr>
-        <w:t>ViewModels</w:t>
-      </w:r>
-      <w:proofErr w:type="spellEnd"/>
+        <w:t>Im Ordner ViewModels</w:t>
+      </w:r>
     </w:p>
     <w:p>
       <w:pPr>
@@ -2477,15 +1796,7 @@
         </w:numPr>
       </w:pPr>
       <w:r>
-        <w:t xml:space="preserve">IOC </w:t>
-      </w:r>
-      <w:proofErr w:type="spellStart"/>
-      <w:r>
-        <w:t>Constructor</w:t>
-      </w:r>
-      <w:proofErr w:type="spellEnd"/>
-      <w:r>
-        <w:t xml:space="preserve"> Lambda</w:t>
+        <w:t>IOC Constructor Lambda</w:t>
       </w:r>
     </w:p>
     <w:p>
@@ -2518,7 +1829,6 @@
           <w:lang w:val="en-US"/>
         </w:rPr>
       </w:pPr>
-      <w:proofErr w:type="gramStart"/>
       <w:r>
         <w:rPr>
           <w:rFonts w:ascii="Consolas" w:hAnsi="Consolas" w:cs="Consolas"/>
@@ -2529,7 +1839,6 @@
         </w:rPr>
         <w:t>public</w:t>
       </w:r>
-      <w:proofErr w:type="gramEnd"/>
       <w:r>
         <w:rPr>
           <w:rFonts w:ascii="Consolas" w:hAnsi="Consolas" w:cs="Consolas"/>
@@ -2539,7 +1848,6 @@
         </w:rPr>
         <w:t xml:space="preserve"> </w:t>
       </w:r>
-      <w:proofErr w:type="spellStart"/>
       <w:r>
         <w:rPr>
           <w:rFonts w:ascii="Consolas" w:hAnsi="Consolas" w:cs="Consolas"/>
@@ -2560,7 +1868,6 @@
         </w:rPr>
         <w:t>VM</w:t>
       </w:r>
-      <w:proofErr w:type="spellEnd"/>
       <w:r>
         <w:rPr>
           <w:rFonts w:ascii="Consolas" w:hAnsi="Consolas" w:cs="Consolas"/>
@@ -2570,7 +1877,6 @@
         </w:rPr>
         <w:t xml:space="preserve"> </w:t>
       </w:r>
-      <w:proofErr w:type="spellStart"/>
       <w:r>
         <w:rPr>
           <w:rFonts w:ascii="Consolas" w:hAnsi="Consolas" w:cs="Consolas"/>
@@ -2587,9 +1893,18 @@
           <w:szCs w:val="19"/>
           <w:lang w:val="en-US"/>
         </w:rPr>
-        <w:t>EV</w:t>
-      </w:r>
-      <w:proofErr w:type="spellEnd"/>
+        <w:t xml:space="preserve">EV { </w:t>
+      </w:r>
+      <w:r>
+        <w:rPr>
+          <w:rFonts w:ascii="Consolas" w:hAnsi="Consolas" w:cs="Consolas"/>
+          <w:color w:val="0000FF"/>
+          <w:sz w:val="19"/>
+          <w:szCs w:val="19"/>
+          <w:lang w:val="en-US"/>
+        </w:rPr>
+        <w:t>get</w:t>
+      </w:r>
       <w:r>
         <w:rPr>
           <w:rFonts w:ascii="Consolas" w:hAnsi="Consolas" w:cs="Consolas"/>
@@ -2607,25 +1922,6 @@
           <w:szCs w:val="19"/>
           <w:lang w:val="en-US"/>
         </w:rPr>
-        <w:t>get</w:t>
-      </w:r>
-      <w:r>
-        <w:rPr>
-          <w:rFonts w:ascii="Consolas" w:hAnsi="Consolas" w:cs="Consolas"/>
-          <w:sz w:val="19"/>
-          <w:szCs w:val="19"/>
-          <w:lang w:val="en-US"/>
-        </w:rPr>
-        <w:t xml:space="preserve"> { </w:t>
-      </w:r>
-      <w:r>
-        <w:rPr>
-          <w:rFonts w:ascii="Consolas" w:hAnsi="Consolas" w:cs="Consolas"/>
-          <w:color w:val="0000FF"/>
-          <w:sz w:val="19"/>
-          <w:szCs w:val="19"/>
-          <w:lang w:val="en-US"/>
-        </w:rPr>
         <w:t>return</w:t>
       </w:r>
       <w:r>
@@ -2635,29 +1931,8 @@
           <w:szCs w:val="19"/>
           <w:lang w:val="en-US"/>
         </w:rPr>
-        <w:t xml:space="preserve"> _</w:t>
-      </w:r>
-      <w:proofErr w:type="spellStart"/>
-      <w:r>
-        <w:rPr>
-          <w:rFonts w:ascii="Consolas" w:hAnsi="Consolas" w:cs="Consolas"/>
-          <w:sz w:val="19"/>
-          <w:szCs w:val="19"/>
-          <w:lang w:val="en-US"/>
-        </w:rPr>
-        <w:t>ioc.Resolve</w:t>
-      </w:r>
-      <w:proofErr w:type="spellEnd"/>
-      <w:r>
-        <w:rPr>
-          <w:rFonts w:ascii="Consolas" w:hAnsi="Consolas" w:cs="Consolas"/>
-          <w:sz w:val="19"/>
-          <w:szCs w:val="19"/>
-          <w:lang w:val="en-US"/>
-        </w:rPr>
-        <w:t>&lt;</w:t>
-      </w:r>
-      <w:proofErr w:type="spellStart"/>
+        <w:t xml:space="preserve"> _ioc.Resolve&lt;</w:t>
+      </w:r>
       <w:r>
         <w:rPr>
           <w:rFonts w:ascii="Consolas" w:hAnsi="Consolas" w:cs="Consolas"/>
@@ -2678,7 +1953,6 @@
         </w:rPr>
         <w:t>VM</w:t>
       </w:r>
-      <w:proofErr w:type="spellEnd"/>
       <w:r>
         <w:rPr>
           <w:rFonts w:ascii="Consolas" w:hAnsi="Consolas" w:cs="Consolas"/>
@@ -2752,16 +2026,8 @@
         <w:rPr>
           <w:lang w:val="en-US"/>
         </w:rPr>
-        <w:t xml:space="preserve">View </w:t>
-      </w:r>
-      <w:proofErr w:type="spellStart"/>
-      <w:r>
-        <w:rPr>
-          <w:lang w:val="en-US"/>
-        </w:rPr>
-        <w:t>erstellen</w:t>
-      </w:r>
-      <w:proofErr w:type="spellEnd"/>
+        <w:t>View erstellen</w:t>
+      </w:r>
     </w:p>
     <w:p>
       <w:pPr>
@@ -2788,29 +2054,16 @@
       <w:pPr>
         <w:pStyle w:val="Listenabsatz"/>
       </w:pPr>
-      <w:proofErr w:type="spellStart"/>
-      <w:r>
-        <w:t>PortraitPage</w:t>
-      </w:r>
-      <w:proofErr w:type="spellEnd"/>
-      <w:r>
-        <w:t xml:space="preserve"> Template</w:t>
-      </w:r>
-    </w:p>
-    <w:p>
-      <w:pPr>
-        <w:pStyle w:val="Listenabsatz"/>
-      </w:pPr>
-      <w:r>
-        <w:t xml:space="preserve">Template in der </w:t>
-      </w:r>
-      <w:proofErr w:type="spellStart"/>
-      <w:r>
-        <w:t>Templateklasse</w:t>
-      </w:r>
-      <w:proofErr w:type="spellEnd"/>
-      <w:r>
-        <w:t xml:space="preserve"> erstellen/wählen</w:t>
+      <w:r>
+        <w:t>PortraitPage Template</w:t>
+      </w:r>
+    </w:p>
+    <w:p>
+      <w:pPr>
+        <w:pStyle w:val="Listenabsatz"/>
+      </w:pPr>
+      <w:r>
+        <w:t>Template in der Templateklasse erstellen/wählen</w:t>
       </w:r>
     </w:p>
     <w:p>
@@ -2820,21 +2073,8 @@
       <w:r>
         <w:sym w:font="Wingdings" w:char="F0E0"/>
       </w:r>
-      <w:proofErr w:type="spellStart"/>
-      <w:r>
-        <w:t>DataContext</w:t>
-      </w:r>
-      <w:proofErr w:type="spellEnd"/>
-      <w:r>
-        <w:t xml:space="preserve"> der Seite per Binding auf das </w:t>
-      </w:r>
-      <w:proofErr w:type="spellStart"/>
-      <w:r>
-        <w:t>ViewModel</w:t>
-      </w:r>
-      <w:proofErr w:type="spellEnd"/>
-      <w:r>
-        <w:t xml:space="preserve"> setzen:</w:t>
+      <w:r>
+        <w:t>DataContext der Seite per Binding auf das ViewModel setzen:</w:t>
       </w:r>
     </w:p>
     <w:p>
@@ -2852,7 +2092,6 @@
           <w:lang w:val="en-US"/>
         </w:rPr>
       </w:pPr>
-      <w:proofErr w:type="spellStart"/>
       <w:r>
         <w:rPr>
           <w:rFonts w:ascii="Consolas" w:hAnsi="Consolas" w:cs="Consolas"/>
@@ -2863,7 +2102,6 @@
         </w:rPr>
         <w:t>DataContext</w:t>
       </w:r>
-      <w:proofErr w:type="spellEnd"/>
       <w:r>
         <w:rPr>
           <w:rFonts w:ascii="Consolas" w:hAnsi="Consolas" w:cs="Consolas"/>
@@ -2894,7 +2132,6 @@
         </w:rPr>
         <w:t xml:space="preserve"> Source</w:t>
       </w:r>
-      <w:proofErr w:type="gramStart"/>
       <w:r>
         <w:rPr>
           <w:rFonts w:ascii="Consolas" w:hAnsi="Consolas" w:cs="Consolas"/>
@@ -2905,8 +2142,6 @@
         </w:rPr>
         <w:t>={</w:t>
       </w:r>
-      <w:proofErr w:type="spellStart"/>
-      <w:proofErr w:type="gramEnd"/>
       <w:r>
         <w:rPr>
           <w:rFonts w:ascii="Consolas" w:hAnsi="Consolas" w:cs="Consolas"/>
@@ -2917,7 +2152,6 @@
         </w:rPr>
         <w:t>StaticResource</w:t>
       </w:r>
-      <w:proofErr w:type="spellEnd"/>
       <w:r>
         <w:rPr>
           <w:rFonts w:ascii="Consolas" w:hAnsi="Consolas" w:cs="Consolas"/>
@@ -2958,7 +2192,6 @@
         </w:rPr>
         <w:t>=</w:t>
       </w:r>
-      <w:proofErr w:type="spellStart"/>
       <w:r>
         <w:rPr>
           <w:rFonts w:ascii="Consolas" w:hAnsi="Consolas" w:cs="Consolas"/>
@@ -2969,7 +2202,6 @@
         </w:rPr>
         <w:t>ViewEV</w:t>
       </w:r>
-      <w:proofErr w:type="spellEnd"/>
       <w:r>
         <w:rPr>
           <w:rFonts w:ascii="Consolas" w:hAnsi="Consolas" w:cs="Consolas"/>
@@ -3008,28 +2240,12 @@
           <w:lang w:val="en-US"/>
         </w:rPr>
       </w:pPr>
-      <w:proofErr w:type="spellStart"/>
-      <w:r>
-        <w:rPr>
-          <w:lang w:val="en-US"/>
-        </w:rPr>
-        <w:t>Seite</w:t>
-      </w:r>
-      <w:proofErr w:type="spellEnd"/>
-      <w:r>
-        <w:rPr>
-          <w:lang w:val="en-US"/>
-        </w:rPr>
-        <w:t xml:space="preserve"> </w:t>
-      </w:r>
-      <w:proofErr w:type="spellStart"/>
-      <w:r>
-        <w:rPr>
-          <w:lang w:val="en-US"/>
-        </w:rPr>
-        <w:t>registrieren</w:t>
-      </w:r>
-      <w:proofErr w:type="spellEnd"/>
+      <w:r>
+        <w:rPr>
+          <w:lang w:val="en-US"/>
+        </w:rPr>
+        <w:t>Seite registrieren</w:t>
+      </w:r>
     </w:p>
     <w:p>
       <w:pPr>
@@ -3060,15 +2276,7 @@
         <w:sym w:font="Wingdings" w:char="F0E0"/>
       </w:r>
       <w:r>
-        <w:t xml:space="preserve">Zum Page </w:t>
-      </w:r>
-      <w:proofErr w:type="spellStart"/>
-      <w:r>
-        <w:t>enum</w:t>
-      </w:r>
-      <w:proofErr w:type="spellEnd"/>
-      <w:r>
-        <w:t xml:space="preserve"> hinzufügen</w:t>
+        <w:t>Zum Page enum hinzufügen</w:t>
       </w:r>
     </w:p>
     <w:p>
@@ -3079,31 +2287,7 @@
         <w:sym w:font="Wingdings" w:char="F0E0"/>
       </w:r>
       <w:r>
-        <w:t xml:space="preserve">Im </w:t>
-      </w:r>
-      <w:proofErr w:type="spellStart"/>
-      <w:r>
-        <w:t>NavigationService</w:t>
-      </w:r>
-      <w:proofErr w:type="spellEnd"/>
-      <w:r>
-        <w:t xml:space="preserve"> eintragen (</w:t>
-      </w:r>
-      <w:proofErr w:type="spellStart"/>
-      <w:r>
-        <w:t>Navigate</w:t>
-      </w:r>
-      <w:proofErr w:type="spellEnd"/>
-      <w:r>
-        <w:t xml:space="preserve">() und evtl. noch mehr Message </w:t>
-      </w:r>
-      <w:proofErr w:type="spellStart"/>
-      <w:r>
-        <w:t>Listener</w:t>
-      </w:r>
-      <w:proofErr w:type="spellEnd"/>
-      <w:r>
-        <w:t xml:space="preserve"> für Select oder Edit Nachrichten)</w:t>
+        <w:t>Im NavigationService eintragen (Navigate() und evtl. noch mehr Message Listener für Select oder Edit Nachrichten)</w:t>
       </w:r>
     </w:p>
     <w:p>
@@ -3131,24 +2315,11 @@
         <w:ind w:left="708"/>
       </w:pPr>
       <w:r>
-        <w:t>.</w:t>
-      </w:r>
-      <w:proofErr w:type="spellStart"/>
-      <w:r>
-        <w:t>docx</w:t>
-      </w:r>
-      <w:proofErr w:type="spellEnd"/>
-      <w:r>
-        <w:t xml:space="preserve"> hinterlegen</w:t>
-      </w:r>
-      <w:proofErr w:type="gramStart"/>
-      <w:r>
-        <w:t>.</w:t>
+        <w:t>.docx hinterlegen.</w:t>
       </w:r>
       <w:r>
         <w:t>&lt;</w:t>
       </w:r>
-      <w:proofErr w:type="gramEnd"/>
     </w:p>
     <w:sectPr>
       <w:pgSz w:w="11906" w:h="16838"/>
@@ -3161,7 +2332,7 @@
 </file>
 
 <file path=word/numbering.xml><?xml version="1.0" encoding="utf-8"?>
-<w:numbering xmlns:ve="http://schemas.openxmlformats.org/markup-compatibility/2006" xmlns:o="urn:schemas-microsoft-com:office:office" xmlns:r="http://schemas.openxmlformats.org/officeDocument/2006/relationships" xmlns:m="http://schemas.openxmlformats.org/officeDocument/2006/math" xmlns:v="urn:schemas-microsoft-com:vml" xmlns:wp="http://schemas.openxmlformats.org/drawingml/2006/wordprocessingDrawing" xmlns:w10="urn:schemas-microsoft-com:office:word" xmlns:w="http://schemas.openxmlformats.org/wordprocessingml/2006/main" xmlns:wne="http://schemas.microsoft.com/office/word/2006/wordml">
+<w:numbering xmlns:wpc="http://schemas.microsoft.com/office/word/2010/wordprocessingCanvas" xmlns:mc="http://schemas.openxmlformats.org/markup-compatibility/2006" xmlns:o="urn:schemas-microsoft-com:office:office" xmlns:r="http://schemas.openxmlformats.org/officeDocument/2006/relationships" xmlns:m="http://schemas.openxmlformats.org/officeDocument/2006/math" xmlns:v="urn:schemas-microsoft-com:vml" xmlns:wp14="http://schemas.microsoft.com/office/word/2010/wordprocessingDrawing" xmlns:wp="http://schemas.openxmlformats.org/drawingml/2006/wordprocessingDrawing" xmlns:w10="urn:schemas-microsoft-com:office:word" xmlns:w="http://schemas.openxmlformats.org/wordprocessingml/2006/main" xmlns:w14="http://schemas.microsoft.com/office/word/2010/wordml" xmlns:wpg="http://schemas.microsoft.com/office/word/2010/wordprocessingGroup" xmlns:wpi="http://schemas.microsoft.com/office/word/2010/wordprocessingInk" xmlns:wne="http://schemas.microsoft.com/office/word/2006/wordml" xmlns:wps="http://schemas.microsoft.com/office/word/2010/wordprocessingShape" mc:Ignorable="w14 wp14">
   <w:abstractNum w:abstractNumId="0">
     <w:nsid w:val="FFFFFF89"/>
     <w:multiLevelType w:val="singleLevel"/>
@@ -3862,7 +3033,7 @@
 </file>
 
 <file path=word/styles.xml><?xml version="1.0" encoding="utf-8"?>
-<w:styles xmlns:r="http://schemas.openxmlformats.org/officeDocument/2006/relationships" xmlns:w="http://schemas.openxmlformats.org/wordprocessingml/2006/main">
+<w:styles xmlns:mc="http://schemas.openxmlformats.org/markup-compatibility/2006" xmlns:r="http://schemas.openxmlformats.org/officeDocument/2006/relationships" xmlns:w="http://schemas.openxmlformats.org/wordprocessingml/2006/main" xmlns:w14="http://schemas.microsoft.com/office/word/2010/wordml" mc:Ignorable="w14">
   <w:docDefaults>
     <w:rPrDefault>
       <w:rPr>
@@ -4056,7 +3227,6 @@
     <w:uiPriority w:val="99"/>
     <w:semiHidden/>
     <w:unhideWhenUsed/>
-    <w:qFormat/>
     <w:tblPr>
       <w:tblInd w:w="0" w:type="dxa"/>
       <w:tblCellMar>

</xml_diff>

<commit_message>
Documentation: Datenklassen update & new VM Architecture Documentation (incomplete)
</commit_message>
<xml_diff>
--- a/Documentation/Datenklassen HowTo.docx
+++ b/Documentation/Datenklassen HowTo.docx
@@ -1,10 +1,10 @@
 
 <file path=word/document.xml><?xml version="1.0" encoding="utf-8"?>
-<w:document xmlns:wpc="http://schemas.microsoft.com/office/word/2010/wordprocessingCanvas" xmlns:mc="http://schemas.openxmlformats.org/markup-compatibility/2006" xmlns:o="urn:schemas-microsoft-com:office:office" xmlns:r="http://schemas.openxmlformats.org/officeDocument/2006/relationships" xmlns:m="http://schemas.openxmlformats.org/officeDocument/2006/math" xmlns:v="urn:schemas-microsoft-com:vml" xmlns:wp14="http://schemas.microsoft.com/office/word/2010/wordprocessingDrawing" xmlns:wp="http://schemas.openxmlformats.org/drawingml/2006/wordprocessingDrawing" xmlns:w10="urn:schemas-microsoft-com:office:word" xmlns:w="http://schemas.openxmlformats.org/wordprocessingml/2006/main" xmlns:w14="http://schemas.microsoft.com/office/word/2010/wordml" xmlns:wpg="http://schemas.microsoft.com/office/word/2010/wordprocessingGroup" xmlns:wpi="http://schemas.microsoft.com/office/word/2010/wordprocessingInk" xmlns:wne="http://schemas.microsoft.com/office/word/2006/wordml" xmlns:wps="http://schemas.microsoft.com/office/word/2010/wordprocessingShape" mc:Ignorable="w14 wp14">
+<w:document xmlns:wpc="http://schemas.microsoft.com/office/word/2010/wordprocessingCanvas" xmlns:mc="http://schemas.openxmlformats.org/markup-compatibility/2006" xmlns:o="urn:schemas-microsoft-com:office:office" xmlns:r="http://schemas.openxmlformats.org/officeDocument/2006/relationships" xmlns:m="http://schemas.openxmlformats.org/officeDocument/2006/math" xmlns:v="urn:schemas-microsoft-com:vml" xmlns:wp14="http://schemas.microsoft.com/office/word/2010/wordprocessingDrawing" xmlns:wp="http://schemas.openxmlformats.org/drawingml/2006/wordprocessingDrawing" xmlns:w10="urn:schemas-microsoft-com:office:word" xmlns:w="http://schemas.openxmlformats.org/wordprocessingml/2006/main" xmlns:w14="http://schemas.microsoft.com/office/word/2010/wordml" xmlns:w15="http://schemas.microsoft.com/office/word/2012/wordml" xmlns:wpg="http://schemas.microsoft.com/office/word/2010/wordprocessingGroup" xmlns:wpi="http://schemas.microsoft.com/office/word/2010/wordprocessingInk" xmlns:wne="http://schemas.microsoft.com/office/word/2006/wordml" xmlns:wps="http://schemas.microsoft.com/office/word/2010/wordprocessingShape" mc:Ignorable="w14 w15 wp14">
   <w:body>
     <w:p>
       <w:pPr>
-        <w:pStyle w:val="Titel"/>
+        <w:pStyle w:val="Title"/>
       </w:pPr>
       <w:r>
         <w:t xml:space="preserve">Einfügen einer neuen Datenklasse in </w:t>
@@ -18,7 +18,7 @@
     <w:p/>
     <w:p>
       <w:pPr>
-        <w:pStyle w:val="berschrift1"/>
+        <w:pStyle w:val="Heading1"/>
         <w:numPr>
           <w:ilvl w:val="0"/>
           <w:numId w:val="1"/>
@@ -33,7 +33,7 @@
     </w:p>
     <w:p>
       <w:pPr>
-        <w:pStyle w:val="Listenabsatz"/>
+        <w:pStyle w:val="ListParagraph"/>
         <w:ind w:left="708"/>
         <w:rPr>
           <w:b/>
@@ -56,7 +56,7 @@
     </w:p>
     <w:p>
       <w:pPr>
-        <w:pStyle w:val="Listenabsatz"/>
+        <w:pStyle w:val="ListParagraph"/>
         <w:ind w:left="708"/>
       </w:pPr>
       <w:r>
@@ -73,13 +73,13 @@
     </w:p>
     <w:p>
       <w:pPr>
-        <w:pStyle w:val="Listenabsatz"/>
+        <w:pStyle w:val="ListParagraph"/>
         <w:ind w:left="708"/>
       </w:pPr>
       <w:r>
         <w:t xml:space="preserve">Näheres: </w:t>
       </w:r>
-      <w:hyperlink r:id="rId6" w:history="1">
+      <w:hyperlink r:id="rId5" w:history="1">
         <w:r>
           <w:rPr>
             <w:rStyle w:val="Hyperlink"/>
@@ -90,7 +90,7 @@
     </w:p>
     <w:p>
       <w:pPr>
-        <w:pStyle w:val="berschrift1"/>
+        <w:pStyle w:val="Heading1"/>
         <w:numPr>
           <w:ilvl w:val="0"/>
           <w:numId w:val="1"/>
@@ -348,15 +348,13 @@
     </w:p>
     <w:p>
       <w:pPr>
-        <w:pStyle w:val="Listenabsatz"/>
+        <w:pStyle w:val="ListParagraph"/>
         <w:ind w:left="708"/>
       </w:pPr>
-      <w:bookmarkStart w:id="0" w:name="_GoBack"/>
-      <w:bookmarkEnd w:id="0"/>
-    </w:p>
-    <w:p>
-      <w:pPr>
-        <w:pStyle w:val="berschrift1"/>
+    </w:p>
+    <w:p>
+      <w:pPr>
+        <w:pStyle w:val="Heading1"/>
         <w:numPr>
           <w:ilvl w:val="0"/>
           <w:numId w:val="1"/>
@@ -462,6 +460,7 @@
           <w:rFonts w:ascii="Consolas" w:hAnsi="Consolas" w:cs="Consolas"/>
           <w:sz w:val="19"/>
           <w:szCs w:val="19"/>
+          <w:lang w:val="en-US"/>
         </w:rPr>
       </w:pPr>
       <w:r>
@@ -473,22 +472,24 @@
         </w:rPr>
         <w:t xml:space="preserve">    </w:t>
       </w:r>
-      <w:proofErr w:type="spellStart"/>
+      <w:proofErr w:type="gramStart"/>
       <w:r>
         <w:rPr>
           <w:rFonts w:ascii="Consolas" w:hAnsi="Consolas" w:cs="Consolas"/>
           <w:color w:val="0000FF"/>
           <w:sz w:val="19"/>
           <w:szCs w:val="19"/>
+          <w:lang w:val="en-US"/>
         </w:rPr>
         <w:t>public</w:t>
       </w:r>
-      <w:proofErr w:type="spellEnd"/>
-      <w:r>
-        <w:rPr>
-          <w:rFonts w:ascii="Consolas" w:hAnsi="Consolas" w:cs="Consolas"/>
-          <w:sz w:val="19"/>
-          <w:szCs w:val="19"/>
+      <w:proofErr w:type="gramEnd"/>
+      <w:r>
+        <w:rPr>
+          <w:rFonts w:ascii="Consolas" w:hAnsi="Consolas" w:cs="Consolas"/>
+          <w:sz w:val="19"/>
+          <w:szCs w:val="19"/>
+          <w:lang w:val="en-US"/>
         </w:rPr>
         <w:t xml:space="preserve"> </w:t>
       </w:r>
@@ -499,6 +500,7 @@
           <w:color w:val="0000FF"/>
           <w:sz w:val="19"/>
           <w:szCs w:val="19"/>
+          <w:lang w:val="en-US"/>
         </w:rPr>
         <w:t>enum</w:t>
       </w:r>
@@ -508,6 +510,7 @@
           <w:rFonts w:ascii="Consolas" w:hAnsi="Consolas" w:cs="Consolas"/>
           <w:sz w:val="19"/>
           <w:szCs w:val="19"/>
+          <w:lang w:val="en-US"/>
         </w:rPr>
         <w:t xml:space="preserve"> </w:t>
       </w:r>
@@ -518,6 +521,7 @@
           <w:color w:val="2B91AF"/>
           <w:sz w:val="19"/>
           <w:szCs w:val="19"/>
+          <w:lang w:val="en-US"/>
         </w:rPr>
         <w:t>ModificationState</w:t>
       </w:r>
@@ -533,13 +537,15 @@
           <w:rFonts w:ascii="Consolas" w:hAnsi="Consolas" w:cs="Consolas"/>
           <w:sz w:val="19"/>
           <w:szCs w:val="19"/>
-        </w:rPr>
-      </w:pPr>
-      <w:r>
-        <w:rPr>
-          <w:rFonts w:ascii="Consolas" w:hAnsi="Consolas" w:cs="Consolas"/>
-          <w:sz w:val="19"/>
-          <w:szCs w:val="19"/>
+          <w:lang w:val="en-US"/>
+        </w:rPr>
+      </w:pPr>
+      <w:r>
+        <w:rPr>
+          <w:rFonts w:ascii="Consolas" w:hAnsi="Consolas" w:cs="Consolas"/>
+          <w:sz w:val="19"/>
+          <w:szCs w:val="19"/>
+          <w:lang w:val="en-US"/>
         </w:rPr>
         <w:t xml:space="preserve">    {</w:t>
       </w:r>
@@ -554,13 +560,15 @@
           <w:rFonts w:ascii="Consolas" w:hAnsi="Consolas" w:cs="Consolas"/>
           <w:sz w:val="19"/>
           <w:szCs w:val="19"/>
-        </w:rPr>
-      </w:pPr>
-      <w:r>
-        <w:rPr>
-          <w:rFonts w:ascii="Consolas" w:hAnsi="Consolas" w:cs="Consolas"/>
-          <w:sz w:val="19"/>
-          <w:szCs w:val="19"/>
+          <w:lang w:val="en-US"/>
+        </w:rPr>
+      </w:pPr>
+      <w:r>
+        <w:rPr>
+          <w:rFonts w:ascii="Consolas" w:hAnsi="Consolas" w:cs="Consolas"/>
+          <w:sz w:val="19"/>
+          <w:szCs w:val="19"/>
+          <w:lang w:val="en-US"/>
         </w:rPr>
         <w:t xml:space="preserve">        New,</w:t>
       </w:r>
@@ -575,33 +583,17 @@
           <w:rFonts w:ascii="Consolas" w:hAnsi="Consolas" w:cs="Consolas"/>
           <w:sz w:val="19"/>
           <w:szCs w:val="19"/>
-        </w:rPr>
-      </w:pPr>
-      <w:r>
-        <w:rPr>
-          <w:rFonts w:ascii="Consolas" w:hAnsi="Consolas" w:cs="Consolas"/>
-          <w:sz w:val="19"/>
-          <w:szCs w:val="19"/>
-        </w:rPr>
-        <w:t xml:space="preserve">        </w:t>
-      </w:r>
-      <w:proofErr w:type="spellStart"/>
-      <w:r>
-        <w:rPr>
-          <w:rFonts w:ascii="Consolas" w:hAnsi="Consolas" w:cs="Consolas"/>
-          <w:sz w:val="19"/>
-          <w:szCs w:val="19"/>
-        </w:rPr>
-        <w:t>Unmodified</w:t>
-      </w:r>
-      <w:proofErr w:type="spellEnd"/>
-      <w:r>
-        <w:rPr>
-          <w:rFonts w:ascii="Consolas" w:hAnsi="Consolas" w:cs="Consolas"/>
-          <w:sz w:val="19"/>
-          <w:szCs w:val="19"/>
-        </w:rPr>
-        <w:t>,</w:t>
+          <w:lang w:val="en-US"/>
+        </w:rPr>
+      </w:pPr>
+      <w:r>
+        <w:rPr>
+          <w:rFonts w:ascii="Consolas" w:hAnsi="Consolas" w:cs="Consolas"/>
+          <w:sz w:val="19"/>
+          <w:szCs w:val="19"/>
+          <w:lang w:val="en-US"/>
+        </w:rPr>
+        <w:t xml:space="preserve">        Unmodified,</w:t>
       </w:r>
     </w:p>
     <w:p>
@@ -614,26 +606,18 @@
           <w:rFonts w:ascii="Consolas" w:hAnsi="Consolas" w:cs="Consolas"/>
           <w:sz w:val="19"/>
           <w:szCs w:val="19"/>
-        </w:rPr>
-      </w:pPr>
-      <w:r>
-        <w:rPr>
-          <w:rFonts w:ascii="Consolas" w:hAnsi="Consolas" w:cs="Consolas"/>
-          <w:sz w:val="19"/>
-          <w:szCs w:val="19"/>
-        </w:rPr>
-        <w:t xml:space="preserve">        </w:t>
-      </w:r>
-      <w:proofErr w:type="spellStart"/>
-      <w:r>
-        <w:rPr>
-          <w:rFonts w:ascii="Consolas" w:hAnsi="Consolas" w:cs="Consolas"/>
-          <w:sz w:val="19"/>
-          <w:szCs w:val="19"/>
-        </w:rPr>
-        <w:t>Modified</w:t>
-      </w:r>
-      <w:proofErr w:type="spellEnd"/>
+          <w:lang w:val="en-US"/>
+        </w:rPr>
+      </w:pPr>
+      <w:r>
+        <w:rPr>
+          <w:rFonts w:ascii="Consolas" w:hAnsi="Consolas" w:cs="Consolas"/>
+          <w:sz w:val="19"/>
+          <w:szCs w:val="19"/>
+          <w:lang w:val="en-US"/>
+        </w:rPr>
+        <w:t xml:space="preserve">        Modified</w:t>
+      </w:r>
     </w:p>
     <w:p>
       <w:pPr>
@@ -645,13 +629,15 @@
           <w:rFonts w:ascii="Consolas" w:hAnsi="Consolas" w:cs="Consolas"/>
           <w:sz w:val="19"/>
           <w:szCs w:val="19"/>
-        </w:rPr>
-      </w:pPr>
-      <w:r>
-        <w:rPr>
-          <w:rFonts w:ascii="Consolas" w:hAnsi="Consolas" w:cs="Consolas"/>
-          <w:sz w:val="19"/>
-          <w:szCs w:val="19"/>
+          <w:lang w:val="en-US"/>
+        </w:rPr>
+      </w:pPr>
+      <w:r>
+        <w:rPr>
+          <w:rFonts w:ascii="Consolas" w:hAnsi="Consolas" w:cs="Consolas"/>
+          <w:sz w:val="19"/>
+          <w:szCs w:val="19"/>
+          <w:lang w:val="en-US"/>
         </w:rPr>
         <w:t xml:space="preserve">    }</w:t>
       </w:r>
@@ -666,51 +652,55 @@
           <w:rFonts w:ascii="Consolas" w:hAnsi="Consolas" w:cs="Consolas"/>
           <w:sz w:val="19"/>
           <w:szCs w:val="19"/>
-        </w:rPr>
-      </w:pPr>
-      <w:r>
-        <w:rPr>
-          <w:rFonts w:ascii="Consolas" w:hAnsi="Consolas" w:cs="Consolas"/>
-          <w:sz w:val="19"/>
-          <w:szCs w:val="19"/>
+          <w:lang w:val="en-US"/>
+        </w:rPr>
+      </w:pPr>
+      <w:r>
+        <w:rPr>
+          <w:rFonts w:ascii="Consolas" w:hAnsi="Consolas" w:cs="Consolas"/>
+          <w:sz w:val="19"/>
+          <w:szCs w:val="19"/>
+          <w:lang w:val="en-US"/>
         </w:rPr>
         <w:t xml:space="preserve">    </w:t>
       </w:r>
-      <w:proofErr w:type="spellStart"/>
+      <w:proofErr w:type="gramStart"/>
       <w:r>
         <w:rPr>
           <w:rFonts w:ascii="Consolas" w:hAnsi="Consolas" w:cs="Consolas"/>
           <w:color w:val="0000FF"/>
           <w:sz w:val="19"/>
           <w:szCs w:val="19"/>
+          <w:lang w:val="en-US"/>
         </w:rPr>
         <w:t>public</w:t>
       </w:r>
-      <w:proofErr w:type="spellEnd"/>
-      <w:r>
-        <w:rPr>
-          <w:rFonts w:ascii="Consolas" w:hAnsi="Consolas" w:cs="Consolas"/>
-          <w:sz w:val="19"/>
-          <w:szCs w:val="19"/>
+      <w:proofErr w:type="gramEnd"/>
+      <w:r>
+        <w:rPr>
+          <w:rFonts w:ascii="Consolas" w:hAnsi="Consolas" w:cs="Consolas"/>
+          <w:sz w:val="19"/>
+          <w:szCs w:val="19"/>
+          <w:lang w:val="en-US"/>
         </w:rPr>
         <w:t xml:space="preserve"> </w:t>
       </w:r>
-      <w:proofErr w:type="spellStart"/>
       <w:r>
         <w:rPr>
           <w:rFonts w:ascii="Consolas" w:hAnsi="Consolas" w:cs="Consolas"/>
           <w:color w:val="0000FF"/>
           <w:sz w:val="19"/>
           <w:szCs w:val="19"/>
+          <w:lang w:val="en-US"/>
         </w:rPr>
         <w:t>interface</w:t>
       </w:r>
-      <w:proofErr w:type="spellEnd"/>
-      <w:r>
-        <w:rPr>
-          <w:rFonts w:ascii="Consolas" w:hAnsi="Consolas" w:cs="Consolas"/>
-          <w:sz w:val="19"/>
-          <w:szCs w:val="19"/>
+      <w:r>
+        <w:rPr>
+          <w:rFonts w:ascii="Consolas" w:hAnsi="Consolas" w:cs="Consolas"/>
+          <w:sz w:val="19"/>
+          <w:szCs w:val="19"/>
+          <w:lang w:val="en-US"/>
         </w:rPr>
         <w:t xml:space="preserve"> </w:t>
       </w:r>
@@ -721,6 +711,7 @@
           <w:color w:val="2B91AF"/>
           <w:sz w:val="19"/>
           <w:szCs w:val="19"/>
+          <w:lang w:val="en-US"/>
         </w:rPr>
         <w:t>IModifyable</w:t>
       </w:r>
@@ -736,13 +727,15 @@
           <w:rFonts w:ascii="Consolas" w:hAnsi="Consolas" w:cs="Consolas"/>
           <w:sz w:val="19"/>
           <w:szCs w:val="19"/>
-        </w:rPr>
-      </w:pPr>
-      <w:r>
-        <w:rPr>
-          <w:rFonts w:ascii="Consolas" w:hAnsi="Consolas" w:cs="Consolas"/>
-          <w:sz w:val="19"/>
-          <w:szCs w:val="19"/>
+          <w:lang w:val="en-US"/>
+        </w:rPr>
+      </w:pPr>
+      <w:r>
+        <w:rPr>
+          <w:rFonts w:ascii="Consolas" w:hAnsi="Consolas" w:cs="Consolas"/>
+          <w:sz w:val="19"/>
+          <w:szCs w:val="19"/>
+          <w:lang w:val="en-US"/>
         </w:rPr>
         <w:t xml:space="preserve">    {</w:t>
       </w:r>
@@ -757,13 +750,15 @@
           <w:rFonts w:ascii="Consolas" w:hAnsi="Consolas" w:cs="Consolas"/>
           <w:sz w:val="19"/>
           <w:szCs w:val="19"/>
-        </w:rPr>
-      </w:pPr>
-      <w:r>
-        <w:rPr>
-          <w:rFonts w:ascii="Consolas" w:hAnsi="Consolas" w:cs="Consolas"/>
-          <w:sz w:val="19"/>
-          <w:szCs w:val="19"/>
+          <w:lang w:val="en-US"/>
+        </w:rPr>
+      </w:pPr>
+      <w:r>
+        <w:rPr>
+          <w:rFonts w:ascii="Consolas" w:hAnsi="Consolas" w:cs="Consolas"/>
+          <w:sz w:val="19"/>
+          <w:szCs w:val="19"/>
+          <w:lang w:val="en-US"/>
         </w:rPr>
         <w:t xml:space="preserve">        </w:t>
       </w:r>
@@ -773,6 +768,7 @@
           <w:color w:val="808080"/>
           <w:sz w:val="19"/>
           <w:szCs w:val="19"/>
+          <w:lang w:val="en-US"/>
         </w:rPr>
         <w:t>///</w:t>
       </w:r>
@@ -782,6 +778,7 @@
           <w:color w:val="008000"/>
           <w:sz w:val="19"/>
           <w:szCs w:val="19"/>
+          <w:lang w:val="en-US"/>
         </w:rPr>
         <w:t xml:space="preserve"> </w:t>
       </w:r>
@@ -791,28 +788,9 @@
           <w:color w:val="808080"/>
           <w:sz w:val="19"/>
           <w:szCs w:val="19"/>
-        </w:rPr>
-        <w:t>&lt;</w:t>
-      </w:r>
-      <w:proofErr w:type="spellStart"/>
-      <w:r>
-        <w:rPr>
-          <w:rFonts w:ascii="Consolas" w:hAnsi="Consolas" w:cs="Consolas"/>
-          <w:color w:val="808080"/>
-          <w:sz w:val="19"/>
-          <w:szCs w:val="19"/>
-        </w:rPr>
-        <w:t>summary</w:t>
-      </w:r>
-      <w:proofErr w:type="spellEnd"/>
-      <w:r>
-        <w:rPr>
-          <w:rFonts w:ascii="Consolas" w:hAnsi="Consolas" w:cs="Consolas"/>
-          <w:color w:val="808080"/>
-          <w:sz w:val="19"/>
-          <w:szCs w:val="19"/>
-        </w:rPr>
-        <w:t>&gt;</w:t>
+          <w:lang w:val="en-US"/>
+        </w:rPr>
+        <w:t>&lt;summary&gt;</w:t>
       </w:r>
     </w:p>
     <w:p>
@@ -825,13 +803,15 @@
           <w:rFonts w:ascii="Consolas" w:hAnsi="Consolas" w:cs="Consolas"/>
           <w:sz w:val="19"/>
           <w:szCs w:val="19"/>
-        </w:rPr>
-      </w:pPr>
-      <w:r>
-        <w:rPr>
-          <w:rFonts w:ascii="Consolas" w:hAnsi="Consolas" w:cs="Consolas"/>
-          <w:sz w:val="19"/>
-          <w:szCs w:val="19"/>
+          <w:lang w:val="en-US"/>
+        </w:rPr>
+      </w:pPr>
+      <w:r>
+        <w:rPr>
+          <w:rFonts w:ascii="Consolas" w:hAnsi="Consolas" w:cs="Consolas"/>
+          <w:sz w:val="19"/>
+          <w:szCs w:val="19"/>
+          <w:lang w:val="en-US"/>
         </w:rPr>
         <w:t xml:space="preserve">        </w:t>
       </w:r>
@@ -841,6 +821,7 @@
           <w:color w:val="808080"/>
           <w:sz w:val="19"/>
           <w:szCs w:val="19"/>
+          <w:lang w:val="en-US"/>
         </w:rPr>
         <w:t>///</w:t>
       </w:r>
@@ -850,8 +831,9 @@
           <w:color w:val="008000"/>
           <w:sz w:val="19"/>
           <w:szCs w:val="19"/>
-        </w:rPr>
-        <w:t xml:space="preserve"> Tracks </w:t>
+          <w:lang w:val="en-US"/>
+        </w:rPr>
+        <w:t xml:space="preserve"> Tracks the </w:t>
       </w:r>
       <w:proofErr w:type="spellStart"/>
       <w:r>
@@ -860,8 +842,9 @@
           <w:color w:val="008000"/>
           <w:sz w:val="19"/>
           <w:szCs w:val="19"/>
-        </w:rPr>
-        <w:t>the</w:t>
+          <w:lang w:val="en-US"/>
+        </w:rPr>
+        <w:t>persistance</w:t>
       </w:r>
       <w:proofErr w:type="spellEnd"/>
       <w:r>
@@ -870,88 +853,9 @@
           <w:color w:val="008000"/>
           <w:sz w:val="19"/>
           <w:szCs w:val="19"/>
-        </w:rPr>
-        <w:t xml:space="preserve"> </w:t>
-      </w:r>
-      <w:proofErr w:type="spellStart"/>
-      <w:r>
-        <w:rPr>
-          <w:rFonts w:ascii="Consolas" w:hAnsi="Consolas" w:cs="Consolas"/>
-          <w:color w:val="008000"/>
-          <w:sz w:val="19"/>
-          <w:szCs w:val="19"/>
-        </w:rPr>
-        <w:t>persistance</w:t>
-      </w:r>
-      <w:proofErr w:type="spellEnd"/>
-      <w:r>
-        <w:rPr>
-          <w:rFonts w:ascii="Consolas" w:hAnsi="Consolas" w:cs="Consolas"/>
-          <w:color w:val="008000"/>
-          <w:sz w:val="19"/>
-          <w:szCs w:val="19"/>
-        </w:rPr>
-        <w:t xml:space="preserve"> </w:t>
-      </w:r>
-      <w:proofErr w:type="spellStart"/>
-      <w:r>
-        <w:rPr>
-          <w:rFonts w:ascii="Consolas" w:hAnsi="Consolas" w:cs="Consolas"/>
-          <w:color w:val="008000"/>
-          <w:sz w:val="19"/>
-          <w:szCs w:val="19"/>
-        </w:rPr>
-        <w:t>status</w:t>
-      </w:r>
-      <w:proofErr w:type="spellEnd"/>
-      <w:r>
-        <w:rPr>
-          <w:rFonts w:ascii="Consolas" w:hAnsi="Consolas" w:cs="Consolas"/>
-          <w:color w:val="008000"/>
-          <w:sz w:val="19"/>
-          <w:szCs w:val="19"/>
-        </w:rPr>
-        <w:t xml:space="preserve"> </w:t>
-      </w:r>
-      <w:proofErr w:type="spellStart"/>
-      <w:r>
-        <w:rPr>
-          <w:rFonts w:ascii="Consolas" w:hAnsi="Consolas" w:cs="Consolas"/>
-          <w:color w:val="008000"/>
-          <w:sz w:val="19"/>
-          <w:szCs w:val="19"/>
-        </w:rPr>
-        <w:t>of</w:t>
-      </w:r>
-      <w:proofErr w:type="spellEnd"/>
-      <w:r>
-        <w:rPr>
-          <w:rFonts w:ascii="Consolas" w:hAnsi="Consolas" w:cs="Consolas"/>
-          <w:color w:val="008000"/>
-          <w:sz w:val="19"/>
-          <w:szCs w:val="19"/>
-        </w:rPr>
-        <w:t xml:space="preserve"> an </w:t>
-      </w:r>
-      <w:proofErr w:type="spellStart"/>
-      <w:r>
-        <w:rPr>
-          <w:rFonts w:ascii="Consolas" w:hAnsi="Consolas" w:cs="Consolas"/>
-          <w:color w:val="008000"/>
-          <w:sz w:val="19"/>
-          <w:szCs w:val="19"/>
-        </w:rPr>
-        <w:t>object</w:t>
-      </w:r>
-      <w:proofErr w:type="spellEnd"/>
-      <w:r>
-        <w:rPr>
-          <w:rFonts w:ascii="Consolas" w:hAnsi="Consolas" w:cs="Consolas"/>
-          <w:color w:val="008000"/>
-          <w:sz w:val="19"/>
-          <w:szCs w:val="19"/>
-        </w:rPr>
-        <w:t>.</w:t>
+          <w:lang w:val="en-US"/>
+        </w:rPr>
+        <w:t xml:space="preserve"> status of an object.</w:t>
       </w:r>
     </w:p>
     <w:p>
@@ -964,13 +868,15 @@
           <w:rFonts w:ascii="Consolas" w:hAnsi="Consolas" w:cs="Consolas"/>
           <w:sz w:val="19"/>
           <w:szCs w:val="19"/>
-        </w:rPr>
-      </w:pPr>
-      <w:r>
-        <w:rPr>
-          <w:rFonts w:ascii="Consolas" w:hAnsi="Consolas" w:cs="Consolas"/>
-          <w:sz w:val="19"/>
-          <w:szCs w:val="19"/>
+          <w:lang w:val="en-US"/>
+        </w:rPr>
+      </w:pPr>
+      <w:r>
+        <w:rPr>
+          <w:rFonts w:ascii="Consolas" w:hAnsi="Consolas" w:cs="Consolas"/>
+          <w:sz w:val="19"/>
+          <w:szCs w:val="19"/>
+          <w:lang w:val="en-US"/>
         </w:rPr>
         <w:t xml:space="preserve">        </w:t>
       </w:r>
@@ -980,6 +886,7 @@
           <w:color w:val="808080"/>
           <w:sz w:val="19"/>
           <w:szCs w:val="19"/>
+          <w:lang w:val="en-US"/>
         </w:rPr>
         <w:t>///</w:t>
       </w:r>
@@ -989,80 +896,10 @@
           <w:color w:val="008000"/>
           <w:sz w:val="19"/>
           <w:szCs w:val="19"/>
-        </w:rPr>
-        <w:t xml:space="preserve"> null - </w:t>
-      </w:r>
-      <w:proofErr w:type="spellStart"/>
-      <w:r>
-        <w:rPr>
-          <w:rFonts w:ascii="Consolas" w:hAnsi="Consolas" w:cs="Consolas"/>
-          <w:color w:val="008000"/>
-          <w:sz w:val="19"/>
-          <w:szCs w:val="19"/>
-        </w:rPr>
-        <w:t>Newly</w:t>
-      </w:r>
-      <w:proofErr w:type="spellEnd"/>
-      <w:r>
-        <w:rPr>
-          <w:rFonts w:ascii="Consolas" w:hAnsi="Consolas" w:cs="Consolas"/>
-          <w:color w:val="008000"/>
-          <w:sz w:val="19"/>
-          <w:szCs w:val="19"/>
-        </w:rPr>
-        <w:t xml:space="preserve"> </w:t>
-      </w:r>
-      <w:proofErr w:type="spellStart"/>
-      <w:r>
-        <w:rPr>
-          <w:rFonts w:ascii="Consolas" w:hAnsi="Consolas" w:cs="Consolas"/>
-          <w:color w:val="008000"/>
-          <w:sz w:val="19"/>
-          <w:szCs w:val="19"/>
-        </w:rPr>
-        <w:t>created</w:t>
-      </w:r>
-      <w:proofErr w:type="spellEnd"/>
-      <w:r>
-        <w:rPr>
-          <w:rFonts w:ascii="Consolas" w:hAnsi="Consolas" w:cs="Consolas"/>
-          <w:color w:val="008000"/>
-          <w:sz w:val="19"/>
-          <w:szCs w:val="19"/>
-        </w:rPr>
-        <w:t xml:space="preserve">, not </w:t>
-      </w:r>
-      <w:proofErr w:type="spellStart"/>
-      <w:r>
-        <w:rPr>
-          <w:rFonts w:ascii="Consolas" w:hAnsi="Consolas" w:cs="Consolas"/>
-          <w:color w:val="008000"/>
-          <w:sz w:val="19"/>
-          <w:szCs w:val="19"/>
-        </w:rPr>
-        <w:t>yet</w:t>
-      </w:r>
-      <w:proofErr w:type="spellEnd"/>
-      <w:r>
-        <w:rPr>
-          <w:rFonts w:ascii="Consolas" w:hAnsi="Consolas" w:cs="Consolas"/>
-          <w:color w:val="008000"/>
-          <w:sz w:val="19"/>
-          <w:szCs w:val="19"/>
-        </w:rPr>
-        <w:t xml:space="preserve"> </w:t>
-      </w:r>
-      <w:proofErr w:type="spellStart"/>
-      <w:r>
-        <w:rPr>
-          <w:rFonts w:ascii="Consolas" w:hAnsi="Consolas" w:cs="Consolas"/>
-          <w:color w:val="008000"/>
-          <w:sz w:val="19"/>
-          <w:szCs w:val="19"/>
-        </w:rPr>
-        <w:t>persisted</w:t>
-      </w:r>
-      <w:proofErr w:type="spellEnd"/>
+          <w:lang w:val="en-US"/>
+        </w:rPr>
+        <w:t xml:space="preserve"> null - Newly created, not yet persisted</w:t>
+      </w:r>
     </w:p>
     <w:p>
       <w:pPr>
@@ -1074,13 +911,15 @@
           <w:rFonts w:ascii="Consolas" w:hAnsi="Consolas" w:cs="Consolas"/>
           <w:sz w:val="19"/>
           <w:szCs w:val="19"/>
-        </w:rPr>
-      </w:pPr>
-      <w:r>
-        <w:rPr>
-          <w:rFonts w:ascii="Consolas" w:hAnsi="Consolas" w:cs="Consolas"/>
-          <w:sz w:val="19"/>
-          <w:szCs w:val="19"/>
+          <w:lang w:val="en-US"/>
+        </w:rPr>
+      </w:pPr>
+      <w:r>
+        <w:rPr>
+          <w:rFonts w:ascii="Consolas" w:hAnsi="Consolas" w:cs="Consolas"/>
+          <w:sz w:val="19"/>
+          <w:szCs w:val="19"/>
+          <w:lang w:val="en-US"/>
         </w:rPr>
         <w:lastRenderedPageBreak/>
         <w:t xml:space="preserve">        </w:t>
@@ -1091,6 +930,7 @@
           <w:color w:val="808080"/>
           <w:sz w:val="19"/>
           <w:szCs w:val="19"/>
+          <w:lang w:val="en-US"/>
         </w:rPr>
         <w:t>///</w:t>
       </w:r>
@@ -1100,120 +940,10 @@
           <w:color w:val="008000"/>
           <w:sz w:val="19"/>
           <w:szCs w:val="19"/>
-        </w:rPr>
-        <w:t xml:space="preserve"> </w:t>
-      </w:r>
-      <w:proofErr w:type="spellStart"/>
-      <w:r>
-        <w:rPr>
-          <w:rFonts w:ascii="Consolas" w:hAnsi="Consolas" w:cs="Consolas"/>
-          <w:color w:val="008000"/>
-          <w:sz w:val="19"/>
-          <w:szCs w:val="19"/>
-        </w:rPr>
-        <w:t>false</w:t>
-      </w:r>
-      <w:proofErr w:type="spellEnd"/>
-      <w:r>
-        <w:rPr>
-          <w:rFonts w:ascii="Consolas" w:hAnsi="Consolas" w:cs="Consolas"/>
-          <w:color w:val="008000"/>
-          <w:sz w:val="19"/>
-          <w:szCs w:val="19"/>
-        </w:rPr>
-        <w:t xml:space="preserve"> - </w:t>
-      </w:r>
-      <w:proofErr w:type="spellStart"/>
-      <w:r>
-        <w:rPr>
-          <w:rFonts w:ascii="Consolas" w:hAnsi="Consolas" w:cs="Consolas"/>
-          <w:color w:val="008000"/>
-          <w:sz w:val="19"/>
-          <w:szCs w:val="19"/>
-        </w:rPr>
-        <w:t>persisted</w:t>
-      </w:r>
-      <w:proofErr w:type="spellEnd"/>
-      <w:r>
-        <w:rPr>
-          <w:rFonts w:ascii="Consolas" w:hAnsi="Consolas" w:cs="Consolas"/>
-          <w:color w:val="008000"/>
-          <w:sz w:val="19"/>
-          <w:szCs w:val="19"/>
-        </w:rPr>
-        <w:t xml:space="preserve"> </w:t>
-      </w:r>
-      <w:proofErr w:type="spellStart"/>
-      <w:r>
-        <w:rPr>
-          <w:rFonts w:ascii="Consolas" w:hAnsi="Consolas" w:cs="Consolas"/>
-          <w:color w:val="008000"/>
-          <w:sz w:val="19"/>
-          <w:szCs w:val="19"/>
-        </w:rPr>
-        <w:t>remotely</w:t>
-      </w:r>
-      <w:proofErr w:type="spellEnd"/>
-      <w:r>
-        <w:rPr>
-          <w:rFonts w:ascii="Consolas" w:hAnsi="Consolas" w:cs="Consolas"/>
-          <w:color w:val="008000"/>
-          <w:sz w:val="19"/>
-          <w:szCs w:val="19"/>
-        </w:rPr>
-        <w:t xml:space="preserve">, </w:t>
-      </w:r>
-      <w:proofErr w:type="spellStart"/>
-      <w:r>
-        <w:rPr>
-          <w:rFonts w:ascii="Consolas" w:hAnsi="Consolas" w:cs="Consolas"/>
-          <w:color w:val="008000"/>
-          <w:sz w:val="19"/>
-          <w:szCs w:val="19"/>
-        </w:rPr>
-        <w:t>local</w:t>
-      </w:r>
-      <w:proofErr w:type="spellEnd"/>
-      <w:r>
-        <w:rPr>
-          <w:rFonts w:ascii="Consolas" w:hAnsi="Consolas" w:cs="Consolas"/>
-          <w:color w:val="008000"/>
-          <w:sz w:val="19"/>
-          <w:szCs w:val="19"/>
-        </w:rPr>
-        <w:t xml:space="preserve"> </w:t>
-      </w:r>
-      <w:proofErr w:type="spellStart"/>
-      <w:r>
-        <w:rPr>
-          <w:rFonts w:ascii="Consolas" w:hAnsi="Consolas" w:cs="Consolas"/>
-          <w:color w:val="008000"/>
-          <w:sz w:val="19"/>
-          <w:szCs w:val="19"/>
-        </w:rPr>
-        <w:t>copy</w:t>
-      </w:r>
-      <w:proofErr w:type="spellEnd"/>
-      <w:r>
-        <w:rPr>
-          <w:rFonts w:ascii="Consolas" w:hAnsi="Consolas" w:cs="Consolas"/>
-          <w:color w:val="008000"/>
-          <w:sz w:val="19"/>
-          <w:szCs w:val="19"/>
-        </w:rPr>
-        <w:t xml:space="preserve"> </w:t>
-      </w:r>
-      <w:proofErr w:type="spellStart"/>
-      <w:r>
-        <w:rPr>
-          <w:rFonts w:ascii="Consolas" w:hAnsi="Consolas" w:cs="Consolas"/>
-          <w:color w:val="008000"/>
-          <w:sz w:val="19"/>
-          <w:szCs w:val="19"/>
-        </w:rPr>
-        <w:t>unchanged</w:t>
-      </w:r>
-      <w:proofErr w:type="spellEnd"/>
+          <w:lang w:val="en-US"/>
+        </w:rPr>
+        <w:t xml:space="preserve"> false - persisted remotely, local copy unchanged</w:t>
+      </w:r>
     </w:p>
     <w:p>
       <w:pPr>
@@ -1225,13 +955,15 @@
           <w:rFonts w:ascii="Consolas" w:hAnsi="Consolas" w:cs="Consolas"/>
           <w:sz w:val="19"/>
           <w:szCs w:val="19"/>
-        </w:rPr>
-      </w:pPr>
-      <w:r>
-        <w:rPr>
-          <w:rFonts w:ascii="Consolas" w:hAnsi="Consolas" w:cs="Consolas"/>
-          <w:sz w:val="19"/>
-          <w:szCs w:val="19"/>
+          <w:lang w:val="en-US"/>
+        </w:rPr>
+      </w:pPr>
+      <w:r>
+        <w:rPr>
+          <w:rFonts w:ascii="Consolas" w:hAnsi="Consolas" w:cs="Consolas"/>
+          <w:sz w:val="19"/>
+          <w:szCs w:val="19"/>
+          <w:lang w:val="en-US"/>
         </w:rPr>
         <w:t xml:space="preserve">        </w:t>
       </w:r>
@@ -1241,6 +973,7 @@
           <w:color w:val="808080"/>
           <w:sz w:val="19"/>
           <w:szCs w:val="19"/>
+          <w:lang w:val="en-US"/>
         </w:rPr>
         <w:t>///</w:t>
       </w:r>
@@ -1250,200 +983,10 @@
           <w:color w:val="008000"/>
           <w:sz w:val="19"/>
           <w:szCs w:val="19"/>
-        </w:rPr>
-        <w:t xml:space="preserve"> </w:t>
-      </w:r>
-      <w:proofErr w:type="spellStart"/>
-      <w:r>
-        <w:rPr>
-          <w:rFonts w:ascii="Consolas" w:hAnsi="Consolas" w:cs="Consolas"/>
-          <w:color w:val="008000"/>
-          <w:sz w:val="19"/>
-          <w:szCs w:val="19"/>
-        </w:rPr>
-        <w:t>true</w:t>
-      </w:r>
-      <w:proofErr w:type="spellEnd"/>
-      <w:r>
-        <w:rPr>
-          <w:rFonts w:ascii="Consolas" w:hAnsi="Consolas" w:cs="Consolas"/>
-          <w:color w:val="008000"/>
-          <w:sz w:val="19"/>
-          <w:szCs w:val="19"/>
-        </w:rPr>
-        <w:t xml:space="preserve"> - </w:t>
-      </w:r>
-      <w:proofErr w:type="spellStart"/>
-      <w:r>
-        <w:rPr>
-          <w:rFonts w:ascii="Consolas" w:hAnsi="Consolas" w:cs="Consolas"/>
-          <w:color w:val="008000"/>
-          <w:sz w:val="19"/>
-          <w:szCs w:val="19"/>
-        </w:rPr>
-        <w:t>persisted</w:t>
-      </w:r>
-      <w:proofErr w:type="spellEnd"/>
-      <w:r>
-        <w:rPr>
-          <w:rFonts w:ascii="Consolas" w:hAnsi="Consolas" w:cs="Consolas"/>
-          <w:color w:val="008000"/>
-          <w:sz w:val="19"/>
-          <w:szCs w:val="19"/>
-        </w:rPr>
-        <w:t xml:space="preserve"> </w:t>
-      </w:r>
-      <w:proofErr w:type="spellStart"/>
-      <w:r>
-        <w:rPr>
-          <w:rFonts w:ascii="Consolas" w:hAnsi="Consolas" w:cs="Consolas"/>
-          <w:color w:val="008000"/>
-          <w:sz w:val="19"/>
-          <w:szCs w:val="19"/>
-        </w:rPr>
-        <w:t>only</w:t>
-      </w:r>
-      <w:proofErr w:type="spellEnd"/>
-      <w:r>
-        <w:rPr>
-          <w:rFonts w:ascii="Consolas" w:hAnsi="Consolas" w:cs="Consolas"/>
-          <w:color w:val="008000"/>
-          <w:sz w:val="19"/>
-          <w:szCs w:val="19"/>
-        </w:rPr>
-        <w:t xml:space="preserve"> </w:t>
-      </w:r>
-      <w:proofErr w:type="spellStart"/>
-      <w:r>
-        <w:rPr>
-          <w:rFonts w:ascii="Consolas" w:hAnsi="Consolas" w:cs="Consolas"/>
-          <w:color w:val="008000"/>
-          <w:sz w:val="19"/>
-          <w:szCs w:val="19"/>
-        </w:rPr>
-        <w:t>locally</w:t>
-      </w:r>
-      <w:proofErr w:type="spellEnd"/>
-      <w:r>
-        <w:rPr>
-          <w:rFonts w:ascii="Consolas" w:hAnsi="Consolas" w:cs="Consolas"/>
-          <w:color w:val="008000"/>
-          <w:sz w:val="19"/>
-          <w:szCs w:val="19"/>
-        </w:rPr>
-        <w:t xml:space="preserve"> OR </w:t>
-      </w:r>
-      <w:proofErr w:type="spellStart"/>
-      <w:r>
-        <w:rPr>
-          <w:rFonts w:ascii="Consolas" w:hAnsi="Consolas" w:cs="Consolas"/>
-          <w:color w:val="008000"/>
-          <w:sz w:val="19"/>
-          <w:szCs w:val="19"/>
-        </w:rPr>
-        <w:t>the</w:t>
-      </w:r>
-      <w:proofErr w:type="spellEnd"/>
-      <w:r>
-        <w:rPr>
-          <w:rFonts w:ascii="Consolas" w:hAnsi="Consolas" w:cs="Consolas"/>
-          <w:color w:val="008000"/>
-          <w:sz w:val="19"/>
-          <w:szCs w:val="19"/>
-        </w:rPr>
-        <w:t xml:space="preserve"> </w:t>
-      </w:r>
-      <w:proofErr w:type="spellStart"/>
-      <w:r>
-        <w:rPr>
-          <w:rFonts w:ascii="Consolas" w:hAnsi="Consolas" w:cs="Consolas"/>
-          <w:color w:val="008000"/>
-          <w:sz w:val="19"/>
-          <w:szCs w:val="19"/>
-        </w:rPr>
-        <w:t>local</w:t>
-      </w:r>
-      <w:proofErr w:type="spellEnd"/>
-      <w:r>
-        <w:rPr>
-          <w:rFonts w:ascii="Consolas" w:hAnsi="Consolas" w:cs="Consolas"/>
-          <w:color w:val="008000"/>
-          <w:sz w:val="19"/>
-          <w:szCs w:val="19"/>
-        </w:rPr>
-        <w:t xml:space="preserve"> </w:t>
-      </w:r>
-      <w:proofErr w:type="spellStart"/>
-      <w:r>
-        <w:rPr>
-          <w:rFonts w:ascii="Consolas" w:hAnsi="Consolas" w:cs="Consolas"/>
-          <w:color w:val="008000"/>
-          <w:sz w:val="19"/>
-          <w:szCs w:val="19"/>
-        </w:rPr>
-        <w:t>copy</w:t>
-      </w:r>
-      <w:proofErr w:type="spellEnd"/>
-      <w:r>
-        <w:rPr>
-          <w:rFonts w:ascii="Consolas" w:hAnsi="Consolas" w:cs="Consolas"/>
-          <w:color w:val="008000"/>
-          <w:sz w:val="19"/>
-          <w:szCs w:val="19"/>
-        </w:rPr>
-        <w:t xml:space="preserve"> </w:t>
-      </w:r>
-      <w:proofErr w:type="spellStart"/>
-      <w:r>
-        <w:rPr>
-          <w:rFonts w:ascii="Consolas" w:hAnsi="Consolas" w:cs="Consolas"/>
-          <w:color w:val="008000"/>
-          <w:sz w:val="19"/>
-          <w:szCs w:val="19"/>
-        </w:rPr>
-        <w:t>has</w:t>
-      </w:r>
-      <w:proofErr w:type="spellEnd"/>
-      <w:r>
-        <w:rPr>
-          <w:rFonts w:ascii="Consolas" w:hAnsi="Consolas" w:cs="Consolas"/>
-          <w:color w:val="008000"/>
-          <w:sz w:val="19"/>
-          <w:szCs w:val="19"/>
-        </w:rPr>
-        <w:t xml:space="preserve"> </w:t>
-      </w:r>
-      <w:proofErr w:type="spellStart"/>
-      <w:r>
-        <w:rPr>
-          <w:rFonts w:ascii="Consolas" w:hAnsi="Consolas" w:cs="Consolas"/>
-          <w:color w:val="008000"/>
-          <w:sz w:val="19"/>
-          <w:szCs w:val="19"/>
-        </w:rPr>
-        <w:t>been</w:t>
-      </w:r>
-      <w:proofErr w:type="spellEnd"/>
-      <w:r>
-        <w:rPr>
-          <w:rFonts w:ascii="Consolas" w:hAnsi="Consolas" w:cs="Consolas"/>
-          <w:color w:val="008000"/>
-          <w:sz w:val="19"/>
-          <w:szCs w:val="19"/>
-        </w:rPr>
-        <w:t xml:space="preserve"> </w:t>
-      </w:r>
-      <w:proofErr w:type="spellStart"/>
-      <w:r>
-        <w:rPr>
-          <w:rFonts w:ascii="Consolas" w:hAnsi="Consolas" w:cs="Consolas"/>
-          <w:color w:val="008000"/>
-          <w:sz w:val="19"/>
-          <w:szCs w:val="19"/>
-        </w:rPr>
-        <w:t>changed</w:t>
-      </w:r>
-      <w:proofErr w:type="spellEnd"/>
+          <w:lang w:val="en-US"/>
+        </w:rPr>
+        <w:t xml:space="preserve"> true - persisted only locally OR the local copy has been changed</w:t>
+      </w:r>
     </w:p>
     <w:p>
       <w:pPr>
@@ -1455,13 +998,15 @@
           <w:rFonts w:ascii="Consolas" w:hAnsi="Consolas" w:cs="Consolas"/>
           <w:sz w:val="19"/>
           <w:szCs w:val="19"/>
-        </w:rPr>
-      </w:pPr>
-      <w:r>
-        <w:rPr>
-          <w:rFonts w:ascii="Consolas" w:hAnsi="Consolas" w:cs="Consolas"/>
-          <w:sz w:val="19"/>
-          <w:szCs w:val="19"/>
+          <w:lang w:val="en-US"/>
+        </w:rPr>
+      </w:pPr>
+      <w:r>
+        <w:rPr>
+          <w:rFonts w:ascii="Consolas" w:hAnsi="Consolas" w:cs="Consolas"/>
+          <w:sz w:val="19"/>
+          <w:szCs w:val="19"/>
+          <w:lang w:val="en-US"/>
         </w:rPr>
         <w:t xml:space="preserve">        </w:t>
       </w:r>
@@ -1471,6 +1016,7 @@
           <w:color w:val="808080"/>
           <w:sz w:val="19"/>
           <w:szCs w:val="19"/>
+          <w:lang w:val="en-US"/>
         </w:rPr>
         <w:t>///</w:t>
       </w:r>
@@ -1480,6 +1026,7 @@
           <w:color w:val="008000"/>
           <w:sz w:val="19"/>
           <w:szCs w:val="19"/>
+          <w:lang w:val="en-US"/>
         </w:rPr>
         <w:t xml:space="preserve"> </w:t>
       </w:r>
@@ -1489,28 +1036,9 @@
           <w:color w:val="808080"/>
           <w:sz w:val="19"/>
           <w:szCs w:val="19"/>
-        </w:rPr>
-        <w:t>&lt;/</w:t>
-      </w:r>
-      <w:proofErr w:type="spellStart"/>
-      <w:r>
-        <w:rPr>
-          <w:rFonts w:ascii="Consolas" w:hAnsi="Consolas" w:cs="Consolas"/>
-          <w:color w:val="808080"/>
-          <w:sz w:val="19"/>
-          <w:szCs w:val="19"/>
-        </w:rPr>
-        <w:t>summary</w:t>
-      </w:r>
-      <w:proofErr w:type="spellEnd"/>
-      <w:r>
-        <w:rPr>
-          <w:rFonts w:ascii="Consolas" w:hAnsi="Consolas" w:cs="Consolas"/>
-          <w:color w:val="808080"/>
-          <w:sz w:val="19"/>
-          <w:szCs w:val="19"/>
-        </w:rPr>
-        <w:t>&gt;</w:t>
+          <w:lang w:val="en-US"/>
+        </w:rPr>
+        <w:t>&lt;/summary&gt;</w:t>
       </w:r>
     </w:p>
     <w:p>
@@ -1523,13 +1051,15 @@
           <w:rFonts w:ascii="Consolas" w:hAnsi="Consolas" w:cs="Consolas"/>
           <w:sz w:val="19"/>
           <w:szCs w:val="19"/>
-        </w:rPr>
-      </w:pPr>
-      <w:r>
-        <w:rPr>
-          <w:rFonts w:ascii="Consolas" w:hAnsi="Consolas" w:cs="Consolas"/>
-          <w:sz w:val="19"/>
-          <w:szCs w:val="19"/>
+          <w:lang w:val="en-US"/>
+        </w:rPr>
+      </w:pPr>
+      <w:r>
+        <w:rPr>
+          <w:rFonts w:ascii="Consolas" w:hAnsi="Consolas" w:cs="Consolas"/>
+          <w:sz w:val="19"/>
+          <w:szCs w:val="19"/>
+          <w:lang w:val="en-US"/>
         </w:rPr>
         <w:t xml:space="preserve">        </w:t>
       </w:r>
@@ -1540,6 +1070,7 @@
           <w:color w:val="2B91AF"/>
           <w:sz w:val="19"/>
           <w:szCs w:val="19"/>
+          <w:lang w:val="en-US"/>
         </w:rPr>
         <w:t>ModificationState</w:t>
       </w:r>
@@ -1549,6 +1080,7 @@
           <w:rFonts w:ascii="Consolas" w:hAnsi="Consolas" w:cs="Consolas"/>
           <w:sz w:val="19"/>
           <w:szCs w:val="19"/>
+          <w:lang w:val="en-US"/>
         </w:rPr>
         <w:t xml:space="preserve"> </w:t>
       </w:r>
@@ -1558,6 +1090,7 @@
           <w:rFonts w:ascii="Consolas" w:hAnsi="Consolas" w:cs="Consolas"/>
           <w:sz w:val="19"/>
           <w:szCs w:val="19"/>
+          <w:lang w:val="en-US"/>
         </w:rPr>
         <w:t>ModificationState</w:t>
       </w:r>
@@ -1567,44 +1100,56 @@
           <w:rFonts w:ascii="Consolas" w:hAnsi="Consolas" w:cs="Consolas"/>
           <w:sz w:val="19"/>
           <w:szCs w:val="19"/>
-        </w:rPr>
-        <w:t xml:space="preserve"> { </w:t>
-      </w:r>
-      <w:proofErr w:type="spellStart"/>
+          <w:lang w:val="en-US"/>
+        </w:rPr>
+        <w:t xml:space="preserve"> </w:t>
+      </w:r>
+      <w:proofErr w:type="gramStart"/>
+      <w:r>
+        <w:rPr>
+          <w:rFonts w:ascii="Consolas" w:hAnsi="Consolas" w:cs="Consolas"/>
+          <w:sz w:val="19"/>
+          <w:szCs w:val="19"/>
+          <w:lang w:val="en-US"/>
+        </w:rPr>
+        <w:t xml:space="preserve">{ </w:t>
+      </w:r>
       <w:r>
         <w:rPr>
           <w:rFonts w:ascii="Consolas" w:hAnsi="Consolas" w:cs="Consolas"/>
           <w:color w:val="0000FF"/>
           <w:sz w:val="19"/>
           <w:szCs w:val="19"/>
+          <w:lang w:val="en-US"/>
         </w:rPr>
         <w:t>get</w:t>
       </w:r>
-      <w:proofErr w:type="spellEnd"/>
-      <w:r>
-        <w:rPr>
-          <w:rFonts w:ascii="Consolas" w:hAnsi="Consolas" w:cs="Consolas"/>
-          <w:sz w:val="19"/>
-          <w:szCs w:val="19"/>
+      <w:proofErr w:type="gramEnd"/>
+      <w:r>
+        <w:rPr>
+          <w:rFonts w:ascii="Consolas" w:hAnsi="Consolas" w:cs="Consolas"/>
+          <w:sz w:val="19"/>
+          <w:szCs w:val="19"/>
+          <w:lang w:val="en-US"/>
         </w:rPr>
         <w:t xml:space="preserve">; </w:t>
       </w:r>
-      <w:proofErr w:type="spellStart"/>
       <w:r>
         <w:rPr>
           <w:rFonts w:ascii="Consolas" w:hAnsi="Consolas" w:cs="Consolas"/>
           <w:color w:val="0000FF"/>
           <w:sz w:val="19"/>
           <w:szCs w:val="19"/>
+          <w:lang w:val="en-US"/>
         </w:rPr>
         <w:t>set</w:t>
       </w:r>
-      <w:proofErr w:type="spellEnd"/>
-      <w:r>
-        <w:rPr>
-          <w:rFonts w:ascii="Consolas" w:hAnsi="Consolas" w:cs="Consolas"/>
-          <w:sz w:val="19"/>
-          <w:szCs w:val="19"/>
+      <w:r>
+        <w:rPr>
+          <w:rFonts w:ascii="Consolas" w:hAnsi="Consolas" w:cs="Consolas"/>
+          <w:sz w:val="19"/>
+          <w:szCs w:val="19"/>
+          <w:lang w:val="en-US"/>
         </w:rPr>
         <w:t>; }</w:t>
       </w:r>
@@ -1621,8 +1166,17 @@
           <w:rFonts w:ascii="Consolas" w:hAnsi="Consolas" w:cs="Consolas"/>
           <w:sz w:val="19"/>
           <w:szCs w:val="19"/>
-        </w:rPr>
-        <w:t xml:space="preserve">    }</w:t>
+          <w:lang w:val="en-US"/>
+        </w:rPr>
+        <w:t xml:space="preserve">    </w:t>
+      </w:r>
+      <w:r>
+        <w:rPr>
+          <w:rFonts w:ascii="Consolas" w:hAnsi="Consolas" w:cs="Consolas"/>
+          <w:sz w:val="19"/>
+          <w:szCs w:val="19"/>
+        </w:rPr>
+        <w:t>}</w:t>
       </w:r>
     </w:p>
     <w:p>
@@ -1652,11 +1206,14 @@
     <w:p>
       <w:pPr>
         <w:ind w:left="708"/>
+        <w:rPr>
+          <w:rStyle w:val="Hyperlink"/>
+        </w:rPr>
       </w:pPr>
       <w:r>
         <w:t xml:space="preserve">Näheres: </w:t>
       </w:r>
-      <w:hyperlink r:id="rId7" w:history="1">
+      <w:hyperlink r:id="rId6" w:history="1">
         <w:r>
           <w:rPr>
             <w:rStyle w:val="Hyperlink"/>
@@ -1666,8 +1223,61 @@
       </w:hyperlink>
     </w:p>
     <w:p>
-      <w:pPr>
-        <w:pStyle w:val="berschrift1"/>
+      <w:r>
+        <w:t xml:space="preserve">Datenklassen werden über T4 Text Templates generiert. Diese Übernehmen die Generierung von </w:t>
+      </w:r>
+      <w:proofErr w:type="spellStart"/>
+      <w:r>
+        <w:t>Boilerplate</w:t>
+      </w:r>
+      <w:proofErr w:type="spellEnd"/>
+      <w:r>
+        <w:t xml:space="preserve"> </w:t>
+      </w:r>
+      <w:proofErr w:type="spellStart"/>
+      <w:r>
+        <w:t>code</w:t>
+      </w:r>
+      <w:proofErr w:type="spellEnd"/>
+      <w:r>
+        <w:t xml:space="preserve"> für </w:t>
+      </w:r>
+      <w:proofErr w:type="spellStart"/>
+      <w:r>
+        <w:t>INotifyPropertyChanging</w:t>
+      </w:r>
+      <w:proofErr w:type="spellEnd"/>
+      <w:r>
+        <w:t xml:space="preserve"> / -</w:t>
+      </w:r>
+      <w:proofErr w:type="spellStart"/>
+      <w:r>
+        <w:t>Changed</w:t>
+      </w:r>
+      <w:proofErr w:type="spellEnd"/>
+      <w:r>
+        <w:t xml:space="preserve"> Implementierung und die Linq2SQL Spaltenattribute. Als Beispiele können alle vorhandenen Templates (</w:t>
+      </w:r>
+      <w:proofErr w:type="spellStart"/>
+      <w:r>
+        <w:t>DiversityPhone.ServiceReference</w:t>
+      </w:r>
+      <w:proofErr w:type="spellEnd"/>
+      <w:r>
+        <w:t xml:space="preserve"> Projekt, *.</w:t>
+      </w:r>
+      <w:proofErr w:type="spellStart"/>
+      <w:r>
+        <w:t>tt</w:t>
+      </w:r>
+      <w:proofErr w:type="spellEnd"/>
+      <w:r>
+        <w:t xml:space="preserve"> Dateien) dienen.</w:t>
+      </w:r>
+    </w:p>
+    <w:p>
+      <w:pPr>
+        <w:pStyle w:val="Heading1"/>
         <w:numPr>
           <w:ilvl w:val="0"/>
           <w:numId w:val="1"/>
@@ -1798,7 +1408,7 @@
     </w:p>
     <w:p>
       <w:pPr>
-        <w:pStyle w:val="berschrift1"/>
+        <w:pStyle w:val="Heading1"/>
         <w:numPr>
           <w:ilvl w:val="0"/>
           <w:numId w:val="1"/>
@@ -1810,7 +1420,7 @@
     </w:p>
     <w:p>
       <w:pPr>
-        <w:pStyle w:val="Listenabsatz"/>
+        <w:pStyle w:val="ListParagraph"/>
       </w:pPr>
       <w:r>
         <w:rPr>
@@ -1917,7 +1527,7 @@
                     <pic:cNvPicPr/>
                   </pic:nvPicPr>
                   <pic:blipFill>
-                    <a:blip r:embed="rId8" cstate="print"/>
+                    <a:blip r:embed="rId7" cstate="print"/>
                     <a:stretch>
                       <a:fillRect/>
                     </a:stretch>
@@ -1940,7 +1550,7 @@
     </w:p>
     <w:p>
       <w:pPr>
-        <w:pStyle w:val="berschrift1"/>
+        <w:pStyle w:val="Heading1"/>
         <w:numPr>
           <w:ilvl w:val="0"/>
           <w:numId w:val="1"/>
@@ -2094,6 +1704,7 @@
         <w:ind w:left="708"/>
       </w:pPr>
       <w:r>
+        <w:lastRenderedPageBreak/>
         <w:t xml:space="preserve">Darüber hinaus </w:t>
       </w:r>
       <w:r>
@@ -2113,7 +1724,7 @@
     </w:p>
     <w:p>
       <w:pPr>
-        <w:pStyle w:val="Listenabsatz"/>
+        <w:pStyle w:val="ListParagraph"/>
         <w:numPr>
           <w:ilvl w:val="0"/>
           <w:numId w:val="7"/>
@@ -2127,7 +1738,7 @@
     </w:p>
     <w:p>
       <w:pPr>
-        <w:pStyle w:val="Listenabsatz"/>
+        <w:pStyle w:val="ListParagraph"/>
         <w:numPr>
           <w:ilvl w:val="0"/>
           <w:numId w:val="7"/>
@@ -2139,7 +1750,7 @@
     </w:p>
     <w:p>
       <w:pPr>
-        <w:pStyle w:val="Listenabsatz"/>
+        <w:pStyle w:val="ListParagraph"/>
         <w:numPr>
           <w:ilvl w:val="0"/>
           <w:numId w:val="7"/>
@@ -2151,20 +1762,19 @@
     </w:p>
     <w:p>
       <w:pPr>
-        <w:pStyle w:val="Listenabsatz"/>
+        <w:pStyle w:val="ListParagraph"/>
         <w:numPr>
           <w:ilvl w:val="0"/>
           <w:numId w:val="7"/>
         </w:numPr>
       </w:pPr>
       <w:r>
-        <w:lastRenderedPageBreak/>
         <w:t>Multimediaaufnahme</w:t>
       </w:r>
     </w:p>
     <w:p>
       <w:pPr>
-        <w:pStyle w:val="Listenabsatz"/>
+        <w:pStyle w:val="ListParagraph"/>
         <w:numPr>
           <w:ilvl w:val="0"/>
           <w:numId w:val="7"/>
@@ -2178,7 +1788,7 @@
     </w:p>
     <w:p>
       <w:pPr>
-        <w:pStyle w:val="Listenabsatz"/>
+        <w:pStyle w:val="ListParagraph"/>
         <w:numPr>
           <w:ilvl w:val="0"/>
           <w:numId w:val="7"/>
@@ -2192,7 +1802,7 @@
     </w:p>
     <w:p>
       <w:pPr>
-        <w:pStyle w:val="Listenabsatz"/>
+        <w:pStyle w:val="ListParagraph"/>
         <w:ind w:left="1428"/>
       </w:pPr>
     </w:p>
@@ -2362,7 +1972,7 @@
     </w:p>
     <w:p>
       <w:pPr>
-        <w:pStyle w:val="Listenabsatz"/>
+        <w:pStyle w:val="ListParagraph"/>
         <w:numPr>
           <w:ilvl w:val="0"/>
           <w:numId w:val="4"/>
@@ -2408,7 +2018,7 @@
     </w:p>
     <w:p>
       <w:pPr>
-        <w:pStyle w:val="Listenabsatz"/>
+        <w:pStyle w:val="ListParagraph"/>
         <w:numPr>
           <w:ilvl w:val="0"/>
           <w:numId w:val="4"/>
@@ -2430,7 +2040,7 @@
     </w:p>
     <w:p>
       <w:pPr>
-        <w:pStyle w:val="Listenabsatz"/>
+        <w:pStyle w:val="ListParagraph"/>
         <w:numPr>
           <w:ilvl w:val="0"/>
           <w:numId w:val="4"/>
@@ -2452,7 +2062,389 @@
     </w:p>
     <w:p>
       <w:pPr>
-        <w:pStyle w:val="Listenabsatz"/>
+        <w:autoSpaceDE w:val="0"/>
+        <w:autoSpaceDN w:val="0"/>
+        <w:adjustRightInd w:val="0"/>
+        <w:spacing w:after="0" w:line="240" w:lineRule="auto"/>
+        <w:rPr>
+          <w:rFonts w:cstheme="minorHAnsi"/>
+        </w:rPr>
+      </w:pPr>
+    </w:p>
+    <w:p>
+      <w:pPr>
+        <w:autoSpaceDE w:val="0"/>
+        <w:autoSpaceDN w:val="0"/>
+        <w:adjustRightInd w:val="0"/>
+        <w:spacing w:after="0" w:line="240" w:lineRule="auto"/>
+        <w:ind w:left="708"/>
+      </w:pPr>
+      <w:r>
+        <w:rPr>
+          <w:rFonts w:cstheme="minorHAnsi"/>
+        </w:rPr>
+        <w:t xml:space="preserve">Die </w:t>
+      </w:r>
+      <w:proofErr w:type="spellStart"/>
+      <w:r>
+        <w:rPr>
+          <w:rFonts w:cstheme="minorHAnsi"/>
+        </w:rPr>
+        <w:t>ViewModels</w:t>
+      </w:r>
+      <w:proofErr w:type="spellEnd"/>
+      <w:r>
+        <w:rPr>
+          <w:rFonts w:cstheme="minorHAnsi"/>
+        </w:rPr>
+        <w:t xml:space="preserve"> für Seiten leiten alle</w:t>
+      </w:r>
+      <w:r>
+        <w:rPr>
+          <w:rFonts w:cstheme="minorHAnsi"/>
+        </w:rPr>
+        <w:t xml:space="preserve"> direkt oder indirekt</w:t>
+      </w:r>
+      <w:r>
+        <w:rPr>
+          <w:rFonts w:cstheme="minorHAnsi"/>
+        </w:rPr>
+        <w:t xml:space="preserve"> von </w:t>
+      </w:r>
+      <w:proofErr w:type="spellStart"/>
+      <w:r>
+        <w:rPr>
+          <w:rFonts w:ascii="Consolas" w:hAnsi="Consolas" w:cs="Consolas"/>
+          <w:color w:val="2B91AF"/>
+          <w:sz w:val="19"/>
+          <w:szCs w:val="19"/>
+        </w:rPr>
+        <w:t>PageVMBase</w:t>
+      </w:r>
+      <w:proofErr w:type="spellEnd"/>
+      <w:r>
+        <w:rPr>
+          <w:rFonts w:ascii="Consolas" w:hAnsi="Consolas" w:cs="Consolas"/>
+          <w:color w:val="2B91AF"/>
+          <w:sz w:val="19"/>
+          <w:szCs w:val="19"/>
+        </w:rPr>
+        <w:t xml:space="preserve"> </w:t>
+      </w:r>
+      <w:r>
+        <w:t>ab</w:t>
+      </w:r>
+      <w:r>
+        <w:t>.</w:t>
+      </w:r>
+    </w:p>
+    <w:p>
+      <w:pPr>
+        <w:autoSpaceDE w:val="0"/>
+        <w:autoSpaceDN w:val="0"/>
+        <w:adjustRightInd w:val="0"/>
+        <w:spacing w:after="0" w:line="240" w:lineRule="auto"/>
+        <w:ind w:left="708"/>
+      </w:pPr>
+      <w:r>
+        <w:t>Dieses enthält:</w:t>
+      </w:r>
+    </w:p>
+    <w:p>
+      <w:pPr>
+        <w:pStyle w:val="ListParagraph"/>
+        <w:numPr>
+          <w:ilvl w:val="0"/>
+          <w:numId w:val="10"/>
+        </w:numPr>
+        <w:autoSpaceDE w:val="0"/>
+        <w:autoSpaceDN w:val="0"/>
+        <w:adjustRightInd w:val="0"/>
+        <w:spacing w:after="0" w:line="240" w:lineRule="auto"/>
+      </w:pPr>
+      <w:r>
+        <w:t>Messenger</w:t>
+      </w:r>
+      <w:r>
+        <w:t xml:space="preserve">: </w:t>
+      </w:r>
+      <w:r>
+        <w:br/>
+      </w:r>
+      <w:r>
+        <w:t xml:space="preserve">Die </w:t>
+      </w:r>
+      <w:proofErr w:type="spellStart"/>
+      <w:r>
+        <w:t>IMessageBus</w:t>
+      </w:r>
+      <w:proofErr w:type="spellEnd"/>
+      <w:r>
+        <w:t xml:space="preserve"> </w:t>
+      </w:r>
+      <w:proofErr w:type="spellStart"/>
+      <w:r>
+        <w:t>implementierung</w:t>
+      </w:r>
+      <w:proofErr w:type="spellEnd"/>
+      <w:r>
+        <w:t>, die verwendet werden soll</w:t>
+      </w:r>
+    </w:p>
+    <w:p>
+      <w:pPr>
+        <w:pStyle w:val="ListParagraph"/>
+        <w:numPr>
+          <w:ilvl w:val="0"/>
+          <w:numId w:val="10"/>
+        </w:numPr>
+        <w:autoSpaceDE w:val="0"/>
+        <w:autoSpaceDN w:val="0"/>
+        <w:adjustRightInd w:val="0"/>
+        <w:spacing w:after="0" w:line="240" w:lineRule="auto"/>
+        <w:rPr>
+          <w:rFonts w:ascii="Consolas" w:hAnsi="Consolas" w:cs="Consolas"/>
+          <w:sz w:val="19"/>
+          <w:szCs w:val="19"/>
+        </w:rPr>
+      </w:pPr>
+      <w:proofErr w:type="spellStart"/>
+      <w:r>
+        <w:rPr>
+          <w:rFonts w:ascii="Consolas" w:hAnsi="Consolas" w:cs="Consolas"/>
+          <w:sz w:val="19"/>
+          <w:szCs w:val="19"/>
+        </w:rPr>
+        <w:t>ActivationObservable</w:t>
+      </w:r>
+      <w:proofErr w:type="spellEnd"/>
+    </w:p>
+    <w:p>
+      <w:pPr>
+        <w:pStyle w:val="ListParagraph"/>
+        <w:autoSpaceDE w:val="0"/>
+        <w:autoSpaceDN w:val="0"/>
+        <w:adjustRightInd w:val="0"/>
+        <w:spacing w:after="0" w:line="240" w:lineRule="auto"/>
+        <w:ind w:left="1068"/>
+        <w:rPr>
+          <w:rFonts w:ascii="Consolas" w:hAnsi="Consolas" w:cs="Consolas"/>
+          <w:sz w:val="19"/>
+          <w:szCs w:val="19"/>
+        </w:rPr>
+      </w:pPr>
+      <w:r>
+        <w:rPr>
+          <w:rFonts w:ascii="Consolas" w:hAnsi="Consolas" w:cs="Consolas"/>
+          <w:sz w:val="19"/>
+          <w:szCs w:val="19"/>
+        </w:rPr>
+        <w:t xml:space="preserve">Observable, die immer feuert, wenn die Seite besucht oder verlassen wird, zu der das </w:t>
+      </w:r>
+      <w:proofErr w:type="spellStart"/>
+      <w:r>
+        <w:rPr>
+          <w:rFonts w:ascii="Consolas" w:hAnsi="Consolas" w:cs="Consolas"/>
+          <w:sz w:val="19"/>
+          <w:szCs w:val="19"/>
+        </w:rPr>
+        <w:t>ViewModel</w:t>
+      </w:r>
+      <w:proofErr w:type="spellEnd"/>
+      <w:r>
+        <w:rPr>
+          <w:rFonts w:ascii="Consolas" w:hAnsi="Consolas" w:cs="Consolas"/>
+          <w:sz w:val="19"/>
+          <w:szCs w:val="19"/>
+        </w:rPr>
+        <w:t xml:space="preserve"> gehört.</w:t>
+      </w:r>
+    </w:p>
+    <w:p>
+      <w:pPr>
+        <w:pStyle w:val="ListParagraph"/>
+        <w:autoSpaceDE w:val="0"/>
+        <w:autoSpaceDN w:val="0"/>
+        <w:adjustRightInd w:val="0"/>
+        <w:spacing w:after="0" w:line="240" w:lineRule="auto"/>
+        <w:ind w:left="1068"/>
+        <w:rPr>
+          <w:rFonts w:ascii="Consolas" w:hAnsi="Consolas" w:cs="Consolas"/>
+          <w:sz w:val="19"/>
+          <w:szCs w:val="19"/>
+        </w:rPr>
+      </w:pPr>
+    </w:p>
+    <w:p>
+      <w:pPr>
+        <w:pStyle w:val="ListParagraph"/>
+        <w:autoSpaceDE w:val="0"/>
+        <w:autoSpaceDN w:val="0"/>
+        <w:adjustRightInd w:val="0"/>
+        <w:spacing w:after="0" w:line="240" w:lineRule="auto"/>
+        <w:ind w:left="1068"/>
+        <w:rPr>
+          <w:rFonts w:cstheme="minorHAnsi"/>
+        </w:rPr>
+      </w:pPr>
+    </w:p>
+    <w:p>
+      <w:pPr>
+        <w:spacing w:after="0"/>
+        <w:ind w:left="709"/>
+      </w:pPr>
+      <w:r>
+        <w:t>Klasse zum Editieren Edit[Felddatenklasse]VM z.B.:</w:t>
+      </w:r>
+    </w:p>
+    <w:p>
+      <w:pPr>
+        <w:spacing w:after="0"/>
+        <w:ind w:left="709"/>
+        <w:rPr>
+          <w:rFonts w:ascii="Consolas" w:hAnsi="Consolas" w:cs="Consolas"/>
+          <w:color w:val="2B91AF"/>
+          <w:sz w:val="19"/>
+          <w:szCs w:val="19"/>
+          <w:lang w:val="en-US"/>
+        </w:rPr>
+      </w:pPr>
+      <w:proofErr w:type="gramStart"/>
+      <w:r>
+        <w:rPr>
+          <w:rFonts w:ascii="Consolas" w:hAnsi="Consolas" w:cs="Consolas"/>
+          <w:color w:val="0000FF"/>
+          <w:sz w:val="19"/>
+          <w:szCs w:val="19"/>
+          <w:lang w:val="en-US"/>
+        </w:rPr>
+        <w:t>public</w:t>
+      </w:r>
+      <w:proofErr w:type="gramEnd"/>
+      <w:r>
+        <w:rPr>
+          <w:rFonts w:ascii="Consolas" w:hAnsi="Consolas" w:cs="Consolas"/>
+          <w:sz w:val="19"/>
+          <w:szCs w:val="19"/>
+          <w:lang w:val="en-US"/>
+        </w:rPr>
+        <w:t xml:space="preserve"> </w:t>
+      </w:r>
+      <w:r>
+        <w:rPr>
+          <w:rFonts w:ascii="Consolas" w:hAnsi="Consolas" w:cs="Consolas"/>
+          <w:color w:val="0000FF"/>
+          <w:sz w:val="19"/>
+          <w:szCs w:val="19"/>
+          <w:lang w:val="en-US"/>
+        </w:rPr>
+        <w:t>class</w:t>
+      </w:r>
+      <w:r>
+        <w:rPr>
+          <w:rFonts w:ascii="Consolas" w:hAnsi="Consolas" w:cs="Consolas"/>
+          <w:sz w:val="19"/>
+          <w:szCs w:val="19"/>
+          <w:lang w:val="en-US"/>
+        </w:rPr>
+        <w:t xml:space="preserve"> </w:t>
+      </w:r>
+      <w:proofErr w:type="spellStart"/>
+      <w:r>
+        <w:rPr>
+          <w:rFonts w:ascii="Consolas" w:hAnsi="Consolas" w:cs="Consolas"/>
+          <w:color w:val="2B91AF"/>
+          <w:sz w:val="19"/>
+          <w:szCs w:val="19"/>
+          <w:lang w:val="en-US"/>
+        </w:rPr>
+        <w:t>EditEVVM</w:t>
+      </w:r>
+      <w:proofErr w:type="spellEnd"/>
+      <w:r>
+        <w:rPr>
+          <w:rFonts w:ascii="Consolas" w:hAnsi="Consolas" w:cs="Consolas"/>
+          <w:sz w:val="19"/>
+          <w:szCs w:val="19"/>
+          <w:lang w:val="en-US"/>
+        </w:rPr>
+        <w:t xml:space="preserve"> : </w:t>
+      </w:r>
+      <w:proofErr w:type="spellStart"/>
+      <w:r>
+        <w:rPr>
+          <w:rFonts w:ascii="Consolas" w:hAnsi="Consolas" w:cs="Consolas"/>
+          <w:color w:val="2B91AF"/>
+          <w:sz w:val="19"/>
+          <w:szCs w:val="19"/>
+          <w:lang w:val="en-US"/>
+        </w:rPr>
+        <w:t>EditPageVMBase</w:t>
+      </w:r>
+      <w:proofErr w:type="spellEnd"/>
+      <w:r>
+        <w:rPr>
+          <w:rFonts w:ascii="Consolas" w:hAnsi="Consolas" w:cs="Consolas"/>
+          <w:color w:val="2B91AF"/>
+          <w:sz w:val="19"/>
+          <w:szCs w:val="19"/>
+          <w:lang w:val="en-US"/>
+        </w:rPr>
+        <w:t>&lt;</w:t>
+      </w:r>
+      <w:r>
+        <w:rPr>
+          <w:rFonts w:ascii="Consolas" w:hAnsi="Consolas" w:cs="Consolas"/>
+          <w:color w:val="000000" w:themeColor="text1"/>
+          <w:sz w:val="19"/>
+          <w:szCs w:val="19"/>
+          <w:lang w:val="en-US"/>
+        </w:rPr>
+        <w:t>Event</w:t>
+      </w:r>
+      <w:r>
+        <w:rPr>
+          <w:rFonts w:ascii="Consolas" w:hAnsi="Consolas" w:cs="Consolas"/>
+          <w:color w:val="2B91AF"/>
+          <w:sz w:val="19"/>
+          <w:szCs w:val="19"/>
+          <w:lang w:val="en-US"/>
+        </w:rPr>
+        <w:t>&gt;</w:t>
+      </w:r>
+    </w:p>
+    <w:p>
+      <w:pPr>
+        <w:autoSpaceDE w:val="0"/>
+        <w:autoSpaceDN w:val="0"/>
+        <w:adjustRightInd w:val="0"/>
+        <w:spacing w:after="0" w:line="240" w:lineRule="auto"/>
+        <w:ind w:firstLine="708"/>
+        <w:rPr>
+          <w:rFonts w:cstheme="minorHAnsi"/>
+          <w:lang w:val="en-US"/>
+        </w:rPr>
+      </w:pPr>
+      <w:proofErr w:type="spellStart"/>
+      <w:r>
+        <w:rPr>
+          <w:rFonts w:cstheme="minorHAnsi"/>
+          <w:lang w:val="en-US"/>
+        </w:rPr>
+        <w:t>Enthält</w:t>
+      </w:r>
+      <w:proofErr w:type="spellEnd"/>
+      <w:r>
+        <w:rPr>
+          <w:rFonts w:cstheme="minorHAnsi"/>
+          <w:lang w:val="en-US"/>
+        </w:rPr>
+        <w:t>:</w:t>
+      </w:r>
+    </w:p>
+    <w:p>
+      <w:pPr>
+        <w:pStyle w:val="ListParagraph"/>
         <w:numPr>
           <w:ilvl w:val="0"/>
           <w:numId w:val="4"/>
@@ -2465,418 +2457,54 @@
           <w:rFonts w:cstheme="minorHAnsi"/>
         </w:rPr>
       </w:pPr>
-      <w:proofErr w:type="spellStart"/>
-      <w:r>
-        <w:rPr>
-          <w:rFonts w:cstheme="minorHAnsi"/>
-        </w:rPr>
-        <w:t>ReactiveCommands</w:t>
-      </w:r>
-      <w:proofErr w:type="spellEnd"/>
+      <w:r>
+        <w:rPr>
+          <w:rFonts w:cstheme="minorHAnsi"/>
+        </w:rPr>
+        <w:t>Property</w:t>
+      </w:r>
       <w:r>
         <w:rPr>
           <w:rFonts w:cstheme="minorHAnsi"/>
         </w:rPr>
         <w:t xml:space="preserve"> </w:t>
       </w:r>
-      <w:r>
-        <w:rPr>
-          <w:rFonts w:cstheme="minorHAnsi"/>
-        </w:rPr>
-        <w:t xml:space="preserve"> Edit und Select</w:t>
-      </w:r>
-      <w:r>
-        <w:rPr>
-          <w:rFonts w:cstheme="minorHAnsi"/>
-        </w:rPr>
-        <w:t xml:space="preserve"> (falls sinnvoll, also falls entsprechende Seiten existieren)</w:t>
-      </w:r>
-    </w:p>
-    <w:p>
-      <w:pPr>
-        <w:autoSpaceDE w:val="0"/>
-        <w:autoSpaceDN w:val="0"/>
-        <w:adjustRightInd w:val="0"/>
-        <w:spacing w:after="0" w:line="240" w:lineRule="auto"/>
-        <w:rPr>
-          <w:rFonts w:cstheme="minorHAnsi"/>
-        </w:rPr>
-      </w:pPr>
-    </w:p>
-    <w:p>
-      <w:pPr>
-        <w:autoSpaceDE w:val="0"/>
-        <w:autoSpaceDN w:val="0"/>
-        <w:adjustRightInd w:val="0"/>
-        <w:spacing w:after="0" w:line="240" w:lineRule="auto"/>
-        <w:ind w:left="708"/>
-      </w:pPr>
-      <w:r>
-        <w:rPr>
-          <w:rFonts w:cstheme="minorHAnsi"/>
-        </w:rPr>
-        <w:t xml:space="preserve">Die </w:t>
-      </w:r>
-      <w:proofErr w:type="spellStart"/>
-      <w:r>
-        <w:rPr>
-          <w:rFonts w:cstheme="minorHAnsi"/>
-        </w:rPr>
-        <w:t>ViewModels</w:t>
-      </w:r>
-      <w:proofErr w:type="spellEnd"/>
-      <w:r>
-        <w:rPr>
-          <w:rFonts w:cstheme="minorHAnsi"/>
-        </w:rPr>
-        <w:t xml:space="preserve"> für Seiten leiten alle von </w:t>
-      </w:r>
-      <w:proofErr w:type="spellStart"/>
-      <w:r>
-        <w:rPr>
-          <w:rFonts w:ascii="Consolas" w:hAnsi="Consolas" w:cs="Consolas"/>
-          <w:color w:val="2B91AF"/>
-          <w:sz w:val="19"/>
-          <w:szCs w:val="19"/>
-        </w:rPr>
-        <w:t>PageViewModel</w:t>
-      </w:r>
-      <w:proofErr w:type="spellEnd"/>
-      <w:r>
-        <w:rPr>
-          <w:rFonts w:ascii="Consolas" w:hAnsi="Consolas" w:cs="Consolas"/>
-          <w:color w:val="2B91AF"/>
-          <w:sz w:val="19"/>
-          <w:szCs w:val="19"/>
-        </w:rPr>
-        <w:t xml:space="preserve"> </w:t>
-      </w:r>
-      <w:r>
-        <w:t>ab</w:t>
-      </w:r>
-      <w:r>
-        <w:t>.</w:t>
-      </w:r>
-    </w:p>
-    <w:p>
-      <w:pPr>
-        <w:autoSpaceDE w:val="0"/>
-        <w:autoSpaceDN w:val="0"/>
-        <w:adjustRightInd w:val="0"/>
-        <w:spacing w:after="0" w:line="240" w:lineRule="auto"/>
-        <w:ind w:left="708"/>
-      </w:pPr>
-      <w:r>
-        <w:t>Dieses enthält:</w:t>
-      </w:r>
-    </w:p>
-    <w:p>
-      <w:pPr>
-        <w:pStyle w:val="Listenabsatz"/>
-        <w:numPr>
-          <w:ilvl w:val="0"/>
-          <w:numId w:val="10"/>
-        </w:numPr>
-        <w:autoSpaceDE w:val="0"/>
-        <w:autoSpaceDN w:val="0"/>
-        <w:adjustRightInd w:val="0"/>
-        <w:spacing w:after="0" w:line="240" w:lineRule="auto"/>
-      </w:pPr>
-      <w:proofErr w:type="spellStart"/>
-      <w:r>
-        <w:t>StateObservable</w:t>
-      </w:r>
-      <w:proofErr w:type="spellEnd"/>
-      <w:r>
-        <w:t xml:space="preserve">: </w:t>
-      </w:r>
-      <w:r>
-        <w:br/>
-      </w:r>
-      <w:r>
-        <w:t xml:space="preserve">Observable, das die </w:t>
-      </w:r>
-      <w:proofErr w:type="spellStart"/>
-      <w:r>
-        <w:t>PageState</w:t>
-      </w:r>
-      <w:proofErr w:type="spellEnd"/>
-      <w:r>
-        <w:t xml:space="preserve"> Objekte enthält, die dem </w:t>
-      </w:r>
-      <w:proofErr w:type="spellStart"/>
-      <w:r>
-        <w:t>ViewModel</w:t>
-      </w:r>
-      <w:proofErr w:type="spellEnd"/>
-      <w:r>
-        <w:t xml:space="preserve"> beim </w:t>
-      </w:r>
-      <w:proofErr w:type="spellStart"/>
-      <w:r>
-        <w:t>aufruf</w:t>
-      </w:r>
-      <w:proofErr w:type="spellEnd"/>
-      <w:r>
-        <w:t xml:space="preserve"> seiner Seite übergeben werden. Aus diesem </w:t>
-      </w:r>
-      <w:proofErr w:type="spellStart"/>
-      <w:r>
-        <w:t>PageState</w:t>
-      </w:r>
-      <w:proofErr w:type="spellEnd"/>
-      <w:r>
-        <w:t xml:space="preserve"> nimmt das </w:t>
-      </w:r>
-      <w:proofErr w:type="spellStart"/>
-      <w:r>
-        <w:t>ViewModel</w:t>
-      </w:r>
-      <w:proofErr w:type="spellEnd"/>
-      <w:r>
-        <w:t xml:space="preserve"> die Informationen darüber, was angezeigt werden soll.</w:t>
-      </w:r>
-    </w:p>
-    <w:p>
-      <w:pPr>
-        <w:pStyle w:val="Listenabsatz"/>
-        <w:numPr>
-          <w:ilvl w:val="0"/>
-          <w:numId w:val="10"/>
-        </w:numPr>
-        <w:autoSpaceDE w:val="0"/>
-        <w:autoSpaceDN w:val="0"/>
-        <w:adjustRightInd w:val="0"/>
-        <w:spacing w:after="0" w:line="240" w:lineRule="auto"/>
-      </w:pPr>
-      <w:proofErr w:type="spellStart"/>
-      <w:r>
-        <w:t>CurrentState</w:t>
-      </w:r>
-      <w:proofErr w:type="spellEnd"/>
-      <w:r>
-        <w:t xml:space="preserve"> Property:</w:t>
-      </w:r>
-      <w:r>
-        <w:br/>
-        <w:t xml:space="preserve">Letzter erhaltener </w:t>
-      </w:r>
-      <w:proofErr w:type="spellStart"/>
-      <w:r>
-        <w:t>PageState</w:t>
-      </w:r>
-      <w:proofErr w:type="spellEnd"/>
-    </w:p>
-    <w:p>
-      <w:pPr>
-        <w:pStyle w:val="Listenabsatz"/>
-        <w:numPr>
-          <w:ilvl w:val="0"/>
-          <w:numId w:val="10"/>
-        </w:numPr>
-        <w:autoSpaceDE w:val="0"/>
-        <w:autoSpaceDN w:val="0"/>
-        <w:adjustRightInd w:val="0"/>
-        <w:spacing w:after="0" w:line="240" w:lineRule="auto"/>
-        <w:rPr>
-          <w:rFonts w:cstheme="minorHAnsi"/>
-        </w:rPr>
-      </w:pPr>
-      <w:proofErr w:type="spellStart"/>
-      <w:r>
-        <w:rPr>
-          <w:rFonts w:cstheme="minorHAnsi"/>
-        </w:rPr>
-        <w:t>SaveState</w:t>
-      </w:r>
-      <w:proofErr w:type="spellEnd"/>
-      <w:r>
-        <w:rPr>
-          <w:rFonts w:cstheme="minorHAnsi"/>
-        </w:rPr>
-        <w:t>() Methode:</w:t>
-      </w:r>
-      <w:r>
-        <w:rPr>
-          <w:rFonts w:cstheme="minorHAnsi"/>
-        </w:rPr>
-        <w:br/>
-        <w:t xml:space="preserve">Diese kann von abgeleiteten </w:t>
-      </w:r>
-      <w:proofErr w:type="spellStart"/>
-      <w:r>
-        <w:rPr>
-          <w:rFonts w:cstheme="minorHAnsi"/>
-        </w:rPr>
-        <w:t>ViewModels</w:t>
-      </w:r>
-      <w:proofErr w:type="spellEnd"/>
-      <w:r>
-        <w:rPr>
-          <w:rFonts w:cstheme="minorHAnsi"/>
-        </w:rPr>
-        <w:t xml:space="preserve"> überschrieben werden, um beim </w:t>
-      </w:r>
-      <w:r>
-        <w:rPr>
-          <w:rFonts w:cstheme="minorHAnsi"/>
-        </w:rPr>
-        <w:t>V</w:t>
-      </w:r>
-      <w:r>
-        <w:rPr>
-          <w:rFonts w:cstheme="minorHAnsi"/>
-        </w:rPr>
-        <w:t xml:space="preserve">erlassen der Seite den Seitenzustand im </w:t>
-      </w:r>
-      <w:proofErr w:type="spellStart"/>
-      <w:r>
-        <w:rPr>
-          <w:rFonts w:cstheme="minorHAnsi"/>
-        </w:rPr>
-        <w:t>PageState</w:t>
-      </w:r>
-      <w:proofErr w:type="spellEnd"/>
-      <w:r>
-        <w:rPr>
-          <w:rFonts w:cstheme="minorHAnsi"/>
-        </w:rPr>
-        <w:t xml:space="preserve"> Objekt zu sichern.</w:t>
-      </w:r>
-    </w:p>
-    <w:p>
-      <w:pPr>
-        <w:pStyle w:val="Listenabsatz"/>
-        <w:autoSpaceDE w:val="0"/>
-        <w:autoSpaceDN w:val="0"/>
-        <w:adjustRightInd w:val="0"/>
-        <w:spacing w:after="0" w:line="240" w:lineRule="auto"/>
-        <w:ind w:left="1068"/>
-        <w:rPr>
-          <w:rFonts w:cstheme="minorHAnsi"/>
-        </w:rPr>
-      </w:pPr>
-    </w:p>
-    <w:p>
-      <w:pPr>
-        <w:spacing w:after="0"/>
-        <w:ind w:left="709"/>
-      </w:pPr>
-      <w:r>
-        <w:t>Klasse zum Editieren Edit[Felddatenklasse]VM z.B.:</w:t>
-      </w:r>
-    </w:p>
-    <w:p>
-      <w:pPr>
-        <w:spacing w:after="0"/>
-        <w:ind w:left="709"/>
-        <w:rPr>
-          <w:rFonts w:ascii="Consolas" w:hAnsi="Consolas" w:cs="Consolas"/>
-          <w:color w:val="2B91AF"/>
-          <w:sz w:val="19"/>
-          <w:szCs w:val="19"/>
-        </w:rPr>
-      </w:pPr>
-      <w:proofErr w:type="spellStart"/>
-      <w:r>
-        <w:rPr>
-          <w:rFonts w:ascii="Consolas" w:hAnsi="Consolas" w:cs="Consolas"/>
-          <w:color w:val="0000FF"/>
-          <w:sz w:val="19"/>
-          <w:szCs w:val="19"/>
-        </w:rPr>
-        <w:t>public</w:t>
-      </w:r>
-      <w:proofErr w:type="spellEnd"/>
-      <w:r>
-        <w:rPr>
-          <w:rFonts w:ascii="Consolas" w:hAnsi="Consolas" w:cs="Consolas"/>
-          <w:sz w:val="19"/>
-          <w:szCs w:val="19"/>
-        </w:rPr>
-        <w:t xml:space="preserve"> </w:t>
-      </w:r>
-      <w:proofErr w:type="spellStart"/>
-      <w:r>
-        <w:rPr>
-          <w:rFonts w:ascii="Consolas" w:hAnsi="Consolas" w:cs="Consolas"/>
-          <w:color w:val="0000FF"/>
-          <w:sz w:val="19"/>
-          <w:szCs w:val="19"/>
-        </w:rPr>
-        <w:t>class</w:t>
-      </w:r>
-      <w:proofErr w:type="spellEnd"/>
-      <w:r>
-        <w:rPr>
-          <w:rFonts w:ascii="Consolas" w:hAnsi="Consolas" w:cs="Consolas"/>
-          <w:sz w:val="19"/>
-          <w:szCs w:val="19"/>
-        </w:rPr>
-        <w:t xml:space="preserve"> </w:t>
-      </w:r>
-      <w:proofErr w:type="spellStart"/>
-      <w:proofErr w:type="gramStart"/>
-      <w:r>
-        <w:rPr>
-          <w:rFonts w:ascii="Consolas" w:hAnsi="Consolas" w:cs="Consolas"/>
-          <w:color w:val="2B91AF"/>
-          <w:sz w:val="19"/>
-          <w:szCs w:val="19"/>
-        </w:rPr>
-        <w:t>EditEVVM</w:t>
-      </w:r>
-      <w:proofErr w:type="spellEnd"/>
-      <w:r>
-        <w:rPr>
-          <w:rFonts w:ascii="Consolas" w:hAnsi="Consolas" w:cs="Consolas"/>
-          <w:sz w:val="19"/>
-          <w:szCs w:val="19"/>
-        </w:rPr>
-        <w:t xml:space="preserve"> :</w:t>
-      </w:r>
-      <w:proofErr w:type="gramEnd"/>
-      <w:r>
-        <w:rPr>
-          <w:rFonts w:ascii="Consolas" w:hAnsi="Consolas" w:cs="Consolas"/>
-          <w:sz w:val="19"/>
-          <w:szCs w:val="19"/>
-        </w:rPr>
-        <w:t xml:space="preserve"> </w:t>
-      </w:r>
-      <w:proofErr w:type="spellStart"/>
-      <w:r>
-        <w:rPr>
-          <w:rFonts w:ascii="Consolas" w:hAnsi="Consolas" w:cs="Consolas"/>
-          <w:color w:val="2B91AF"/>
-          <w:sz w:val="19"/>
-          <w:szCs w:val="19"/>
-        </w:rPr>
-        <w:t>PageViewModel</w:t>
-      </w:r>
-      <w:proofErr w:type="spellEnd"/>
-    </w:p>
-    <w:p>
-      <w:pPr>
-        <w:autoSpaceDE w:val="0"/>
-        <w:autoSpaceDN w:val="0"/>
-        <w:adjustRightInd w:val="0"/>
-        <w:spacing w:after="0" w:line="240" w:lineRule="auto"/>
-        <w:ind w:firstLine="708"/>
-        <w:rPr>
-          <w:rFonts w:cstheme="minorHAnsi"/>
-        </w:rPr>
-      </w:pPr>
-      <w:r>
-        <w:rPr>
-          <w:rFonts w:cstheme="minorHAnsi"/>
-        </w:rPr>
-        <w:t>Enthält:</w:t>
-      </w:r>
-    </w:p>
-    <w:p>
-      <w:pPr>
-        <w:pStyle w:val="Listenabsatz"/>
+      <w:proofErr w:type="spellStart"/>
+      <w:r>
+        <w:rPr>
+          <w:rFonts w:cstheme="minorHAnsi"/>
+        </w:rPr>
+        <w:t>Current</w:t>
+      </w:r>
+      <w:proofErr w:type="spellEnd"/>
+      <w:r>
+        <w:rPr>
+          <w:rFonts w:cstheme="minorHAnsi"/>
+        </w:rPr>
+        <w:t xml:space="preserve"> mit Verweis auf das </w:t>
+      </w:r>
+      <w:r>
+        <w:rPr>
+          <w:rFonts w:cstheme="minorHAnsi"/>
+        </w:rPr>
+        <w:t>VM d</w:t>
+      </w:r>
+      <w:r>
+        <w:rPr>
+          <w:rFonts w:cstheme="minorHAnsi"/>
+        </w:rPr>
+        <w:t>er zugrunde liegenden Kl</w:t>
+      </w:r>
+      <w:r>
+        <w:rPr>
+          <w:rFonts w:cstheme="minorHAnsi"/>
+        </w:rPr>
+        <w:t>asse</w:t>
+      </w:r>
+    </w:p>
+    <w:p>
+      <w:pPr>
+        <w:pStyle w:val="ListParagraph"/>
         <w:numPr>
           <w:ilvl w:val="0"/>
           <w:numId w:val="4"/>
@@ -2891,38 +2519,36 @@
       </w:pPr>
       <w:r>
         <w:rPr>
-          <w:rFonts w:cstheme="minorHAnsi"/>
-        </w:rPr>
-        <w:t>Property</w:t>
-      </w:r>
-      <w:r>
-        <w:rPr>
-          <w:rFonts w:cstheme="minorHAnsi"/>
-        </w:rPr>
-        <w:t xml:space="preserve"> </w:t>
-      </w:r>
-      <w:r>
-        <w:rPr>
-          <w:rFonts w:cstheme="minorHAnsi"/>
-        </w:rPr>
-        <w:t xml:space="preserve">Model mit Verweis auf das </w:t>
-      </w:r>
-      <w:r>
-        <w:rPr>
-          <w:rFonts w:cstheme="minorHAnsi"/>
-        </w:rPr>
-        <w:t>Objekt der zugrunde liegenden Kl</w:t>
-      </w:r>
-      <w:r>
-        <w:rPr>
-          <w:rFonts w:cstheme="minorHAnsi"/>
-        </w:rPr>
-        <w:t>asse</w:t>
-      </w:r>
-    </w:p>
-    <w:p>
-      <w:pPr>
-        <w:pStyle w:val="Listenabsatz"/>
+          <w:rFonts w:ascii="Consolas" w:hAnsi="Consolas" w:cs="Consolas"/>
+          <w:sz w:val="19"/>
+          <w:szCs w:val="19"/>
+        </w:rPr>
+        <w:t xml:space="preserve">Property </w:t>
+      </w:r>
+      <w:proofErr w:type="spellStart"/>
+      <w:r>
+        <w:rPr>
+          <w:rFonts w:ascii="Consolas" w:hAnsi="Consolas" w:cs="Consolas"/>
+          <w:sz w:val="19"/>
+          <w:szCs w:val="19"/>
+        </w:rPr>
+        <w:t>IsEditable</w:t>
+      </w:r>
+      <w:proofErr w:type="spellEnd"/>
+      <w:r>
+        <w:rPr>
+          <w:rFonts w:ascii="Consolas" w:hAnsi="Consolas" w:cs="Consolas"/>
+          <w:sz w:val="19"/>
+          <w:szCs w:val="19"/>
+        </w:rPr>
+        <w:t>, das angibt, ob die Seite aktuell im Bearbeitungsmodus ist.</w:t>
+      </w:r>
+      <w:bookmarkStart w:id="0" w:name="_GoBack"/>
+      <w:bookmarkEnd w:id="0"/>
+    </w:p>
+    <w:p>
+      <w:pPr>
+        <w:pStyle w:val="ListParagraph"/>
         <w:numPr>
           <w:ilvl w:val="0"/>
           <w:numId w:val="4"/>
@@ -2950,22 +2576,6 @@
           <w:rFonts w:cstheme="minorHAnsi"/>
           <w:lang w:val="en-US"/>
         </w:rPr>
-        <w:t xml:space="preserve"> Edit (</w:t>
-      </w:r>
-      <w:proofErr w:type="spellStart"/>
-      <w:r>
-        <w:rPr>
-          <w:rFonts w:cstheme="minorHAnsi"/>
-          <w:lang w:val="en-US"/>
-        </w:rPr>
-        <w:t>für</w:t>
-      </w:r>
-      <w:proofErr w:type="spellEnd"/>
-      <w:r>
-        <w:rPr>
-          <w:rFonts w:cstheme="minorHAnsi"/>
-          <w:lang w:val="en-US"/>
-        </w:rPr>
         <w:t xml:space="preserve"> </w:t>
       </w:r>
       <w:proofErr w:type="spellStart"/>
@@ -2974,20 +2584,20 @@
           <w:rFonts w:cstheme="minorHAnsi"/>
           <w:lang w:val="en-US"/>
         </w:rPr>
-        <w:t>Editiermodus</w:t>
-      </w:r>
-      <w:proofErr w:type="spellEnd"/>
-      <w:r>
-        <w:rPr>
-          <w:rFonts w:cstheme="minorHAnsi"/>
-          <w:lang w:val="en-US"/>
-        </w:rPr>
-        <w:t>), Save und Delete</w:t>
-      </w:r>
-    </w:p>
-    <w:p>
-      <w:pPr>
-        <w:pStyle w:val="Listenabsatz"/>
+        <w:t>ToggleEditable</w:t>
+      </w:r>
+      <w:proofErr w:type="spellEnd"/>
+      <w:r>
+        <w:rPr>
+          <w:rFonts w:cstheme="minorHAnsi"/>
+          <w:lang w:val="en-US"/>
+        </w:rPr>
+        <w:t>, Save und Delete</w:t>
+      </w:r>
+    </w:p>
+    <w:p>
+      <w:pPr>
+        <w:pStyle w:val="ListParagraph"/>
         <w:numPr>
           <w:ilvl w:val="0"/>
           <w:numId w:val="4"/>
@@ -3009,7 +2619,7 @@
     </w:p>
     <w:p>
       <w:pPr>
-        <w:pStyle w:val="Listenabsatz"/>
+        <w:pStyle w:val="ListParagraph"/>
         <w:numPr>
           <w:ilvl w:val="0"/>
           <w:numId w:val="4"/>
@@ -3018,44 +2628,32 @@
         <w:autoSpaceDN w:val="0"/>
         <w:adjustRightInd w:val="0"/>
         <w:spacing w:after="0" w:line="240" w:lineRule="auto"/>
-        <w:rPr>
-          <w:rFonts w:cstheme="minorHAnsi"/>
-        </w:rPr>
-      </w:pPr>
-      <w:r>
-        <w:rPr>
-          <w:rFonts w:cstheme="minorHAnsi"/>
-          <w:color w:val="FF0000"/>
-        </w:rPr>
-        <w:t>Regeln zur Freigabe des Speicherns</w:t>
-      </w:r>
-      <w:r>
-        <w:rPr>
-          <w:rFonts w:cstheme="minorHAnsi"/>
-          <w:color w:val="FF0000"/>
-        </w:rPr>
-        <w:t xml:space="preserve"> (neu!)</w:t>
-      </w:r>
-      <w:r>
-        <w:rPr>
-          <w:rFonts w:cstheme="minorHAnsi"/>
-          <w:color w:val="FF0000"/>
-        </w:rPr>
-        <w:t xml:space="preserve"> Verallgemeinerung von </w:t>
-      </w:r>
-      <w:proofErr w:type="spellStart"/>
-      <w:r>
-        <w:rPr>
-          <w:rFonts w:cstheme="minorHAnsi"/>
-          <w:color w:val="FF0000"/>
-        </w:rPr>
-        <w:t>cansave</w:t>
-      </w:r>
-      <w:proofErr w:type="spellEnd"/>
-    </w:p>
-    <w:p>
-      <w:pPr>
-        <w:pStyle w:val="Listenabsatz"/>
+      </w:pPr>
+      <w:proofErr w:type="spellStart"/>
+      <w:r>
+        <w:rPr>
+          <w:rFonts w:ascii="Consolas" w:hAnsi="Consolas" w:cs="Consolas"/>
+          <w:sz w:val="19"/>
+          <w:szCs w:val="19"/>
+        </w:rPr>
+        <w:t>CanSaveSubject</w:t>
+      </w:r>
+      <w:proofErr w:type="spellEnd"/>
+      <w:r>
+        <w:rPr>
+          <w:rFonts w:ascii="Consolas" w:hAnsi="Consolas" w:cs="Consolas"/>
+          <w:sz w:val="19"/>
+          <w:szCs w:val="19"/>
+        </w:rPr>
+        <w:t xml:space="preserve"> </w:t>
+      </w:r>
+      <w:r>
+        <w:t>zum erlauben/verhindern der Bearbeitung des aktuellen Objekts</w:t>
+      </w:r>
+    </w:p>
+    <w:p>
+      <w:pPr>
+        <w:pStyle w:val="ListParagraph"/>
         <w:numPr>
           <w:ilvl w:val="0"/>
           <w:numId w:val="4"/>
@@ -3079,57 +2677,7 @@
         <w:rPr>
           <w:rFonts w:cstheme="minorHAnsi"/>
         </w:rPr>
-        <w:t>updateView</w:t>
-      </w:r>
-      <w:proofErr w:type="spellEnd"/>
-      <w:r>
-        <w:rPr>
-          <w:rFonts w:cstheme="minorHAnsi"/>
-        </w:rPr>
-        <w:t>([</w:t>
-      </w:r>
-      <w:proofErr w:type="spellStart"/>
-      <w:r>
-        <w:rPr>
-          <w:rFonts w:cstheme="minorHAnsi"/>
-        </w:rPr>
-        <w:t>Feldatenklasse</w:t>
-      </w:r>
-      <w:proofErr w:type="spellEnd"/>
-      <w:r>
-        <w:rPr>
-          <w:rFonts w:cstheme="minorHAnsi"/>
-        </w:rPr>
-        <w:t>] f)</w:t>
-      </w:r>
-    </w:p>
-    <w:p>
-      <w:pPr>
-        <w:pStyle w:val="Listenabsatz"/>
-        <w:numPr>
-          <w:ilvl w:val="0"/>
-          <w:numId w:val="4"/>
-        </w:numPr>
-        <w:autoSpaceDE w:val="0"/>
-        <w:autoSpaceDN w:val="0"/>
-        <w:adjustRightInd w:val="0"/>
-        <w:spacing w:after="0" w:line="240" w:lineRule="auto"/>
-        <w:rPr>
-          <w:rFonts w:cstheme="minorHAnsi"/>
-        </w:rPr>
-      </w:pPr>
-      <w:r>
-        <w:rPr>
-          <w:rFonts w:cstheme="minorHAnsi"/>
-        </w:rPr>
-        <w:t xml:space="preserve">Methode </w:t>
-      </w:r>
-      <w:proofErr w:type="spellStart"/>
-      <w:r>
-        <w:rPr>
-          <w:rFonts w:cstheme="minorHAnsi"/>
-        </w:rPr>
-        <w:t>executeSave</w:t>
+        <w:t>UpdateModel</w:t>
       </w:r>
       <w:proofErr w:type="spellEnd"/>
       <w:r>
@@ -3138,10 +2686,30 @@
         </w:rPr>
         <w:t>()</w:t>
       </w:r>
-    </w:p>
-    <w:p>
-      <w:pPr>
-        <w:pStyle w:val="Listenabsatz"/>
+      <w:r>
+        <w:rPr>
+          <w:rFonts w:cstheme="minorHAnsi"/>
+        </w:rPr>
+        <w:t xml:space="preserve"> die beim Speichern aufgerufen wird, um die vorgenommen Änderungen auf die Model </w:t>
+      </w:r>
+      <w:proofErr w:type="spellStart"/>
+      <w:r>
+        <w:rPr>
+          <w:rFonts w:cstheme="minorHAnsi"/>
+        </w:rPr>
+        <w:t>instanz</w:t>
+      </w:r>
+      <w:proofErr w:type="spellEnd"/>
+      <w:r>
+        <w:rPr>
+          <w:rFonts w:cstheme="minorHAnsi"/>
+        </w:rPr>
+        <w:t xml:space="preserve"> zu übertragen</w:t>
+      </w:r>
+    </w:p>
+    <w:p>
+      <w:pPr>
+        <w:pStyle w:val="ListParagraph"/>
         <w:autoSpaceDE w:val="0"/>
         <w:autoSpaceDN w:val="0"/>
         <w:adjustRightInd w:val="0"/>
@@ -3149,7 +2717,6 @@
         <w:ind w:left="1428"/>
         <w:rPr>
           <w:rFonts w:cstheme="minorHAnsi"/>
-          <w:lang w:val="en-US"/>
         </w:rPr>
       </w:pPr>
     </w:p>
@@ -3290,7 +2857,7 @@
     </w:p>
     <w:p>
       <w:pPr>
-        <w:pStyle w:val="Listenabsatz"/>
+        <w:pStyle w:val="ListParagraph"/>
         <w:numPr>
           <w:ilvl w:val="0"/>
           <w:numId w:val="5"/>
@@ -3314,7 +2881,7 @@
     </w:p>
     <w:p>
       <w:pPr>
-        <w:pStyle w:val="Listenabsatz"/>
+        <w:pStyle w:val="ListParagraph"/>
         <w:numPr>
           <w:ilvl w:val="0"/>
           <w:numId w:val="5"/>
@@ -3400,7 +2967,7 @@
     </w:p>
     <w:p>
       <w:pPr>
-        <w:pStyle w:val="Listenabsatz"/>
+        <w:pStyle w:val="ListParagraph"/>
         <w:numPr>
           <w:ilvl w:val="0"/>
           <w:numId w:val="5"/>
@@ -3452,7 +3019,7 @@
     </w:p>
     <w:p>
       <w:pPr>
-        <w:pStyle w:val="Listenabsatz"/>
+        <w:pStyle w:val="ListParagraph"/>
         <w:numPr>
           <w:ilvl w:val="0"/>
           <w:numId w:val="5"/>
@@ -3484,7 +3051,7 @@
     </w:p>
     <w:p>
       <w:pPr>
-        <w:pStyle w:val="Listenabsatz"/>
+        <w:pStyle w:val="ListParagraph"/>
         <w:numPr>
           <w:ilvl w:val="0"/>
           <w:numId w:val="5"/>
@@ -3502,7 +3069,7 @@
     </w:p>
     <w:p>
       <w:pPr>
-        <w:pStyle w:val="berschrift1"/>
+        <w:pStyle w:val="Heading1"/>
         <w:numPr>
           <w:ilvl w:val="0"/>
           <w:numId w:val="1"/>
@@ -3573,13 +3140,14 @@
     </w:p>
     <w:p>
       <w:pPr>
-        <w:pStyle w:val="Listenabsatz"/>
+        <w:pStyle w:val="ListParagraph"/>
         <w:numPr>
           <w:ilvl w:val="0"/>
           <w:numId w:val="2"/>
         </w:numPr>
       </w:pPr>
       <w:r>
+        <w:lastRenderedPageBreak/>
         <w:t xml:space="preserve">IOC </w:t>
       </w:r>
       <w:proofErr w:type="spellStart"/>
@@ -3593,7 +3161,7 @@
     </w:p>
     <w:p>
       <w:pPr>
-        <w:pStyle w:val="Listenabsatz"/>
+        <w:pStyle w:val="ListParagraph"/>
         <w:numPr>
           <w:ilvl w:val="0"/>
           <w:numId w:val="2"/>
@@ -3608,7 +3176,7 @@
     </w:p>
     <w:p>
       <w:pPr>
-        <w:pStyle w:val="Listenabsatz"/>
+        <w:pStyle w:val="ListParagraph"/>
         <w:autoSpaceDE w:val="0"/>
         <w:autoSpaceDN w:val="0"/>
         <w:adjustRightInd w:val="0"/>
@@ -3630,7 +3198,6 @@
           <w:szCs w:val="19"/>
           <w:lang w:val="en-US"/>
         </w:rPr>
-        <w:lastRenderedPageBreak/>
         <w:t>public</w:t>
       </w:r>
       <w:proofErr w:type="gramEnd"/>
@@ -3795,7 +3362,7 @@
     </w:p>
     <w:p>
       <w:pPr>
-        <w:pStyle w:val="Listenabsatz"/>
+        <w:pStyle w:val="ListParagraph"/>
         <w:autoSpaceDE w:val="0"/>
         <w:autoSpaceDN w:val="0"/>
         <w:adjustRightInd w:val="0"/>
@@ -3811,7 +3378,7 @@
     </w:p>
     <w:p>
       <w:pPr>
-        <w:pStyle w:val="Listenabsatz"/>
+        <w:pStyle w:val="ListParagraph"/>
         <w:autoSpaceDE w:val="0"/>
         <w:autoSpaceDN w:val="0"/>
         <w:adjustRightInd w:val="0"/>
@@ -3827,7 +3394,7 @@
     </w:p>
     <w:p>
       <w:pPr>
-        <w:pStyle w:val="Listenabsatz"/>
+        <w:pStyle w:val="ListParagraph"/>
         <w:autoSpaceDE w:val="0"/>
         <w:autoSpaceDN w:val="0"/>
         <w:adjustRightInd w:val="0"/>
@@ -3843,7 +3410,7 @@
     </w:p>
     <w:p>
       <w:pPr>
-        <w:pStyle w:val="berschrift1"/>
+        <w:pStyle w:val="Heading1"/>
         <w:numPr>
           <w:ilvl w:val="0"/>
           <w:numId w:val="1"/>
@@ -3869,7 +3436,7 @@
     </w:p>
     <w:p>
       <w:pPr>
-        <w:pStyle w:val="Listenabsatz"/>
+        <w:pStyle w:val="ListParagraph"/>
         <w:rPr>
           <w:b/>
         </w:rPr>
@@ -3904,7 +3471,7 @@
     </w:p>
     <w:p>
       <w:pPr>
-        <w:pStyle w:val="Listenabsatz"/>
+        <w:pStyle w:val="ListParagraph"/>
       </w:pPr>
       <w:proofErr w:type="spellStart"/>
       <w:r>
@@ -3917,7 +3484,7 @@
     </w:p>
     <w:p>
       <w:pPr>
-        <w:pStyle w:val="Listenabsatz"/>
+        <w:pStyle w:val="ListParagraph"/>
       </w:pPr>
       <w:r>
         <w:t xml:space="preserve">Template in der </w:t>
@@ -3933,7 +3500,7 @@
     </w:p>
     <w:p>
       <w:pPr>
-        <w:pStyle w:val="Listenabsatz"/>
+        <w:pStyle w:val="ListParagraph"/>
       </w:pPr>
       <w:r>
         <w:sym w:font="Wingdings" w:char="F0E0"/>
@@ -4117,7 +3684,7 @@
     </w:p>
     <w:p>
       <w:pPr>
-        <w:pStyle w:val="berschrift1"/>
+        <w:pStyle w:val="Heading1"/>
         <w:numPr>
           <w:ilvl w:val="0"/>
           <w:numId w:val="1"/>
@@ -4151,7 +3718,7 @@
     </w:p>
     <w:p>
       <w:pPr>
-        <w:pStyle w:val="Listenabsatz"/>
+        <w:pStyle w:val="ListParagraph"/>
         <w:rPr>
           <w:b/>
         </w:rPr>
@@ -4186,7 +3753,7 @@
     </w:p>
     <w:p>
       <w:pPr>
-        <w:pStyle w:val="Listenabsatz"/>
+        <w:pStyle w:val="ListParagraph"/>
       </w:pPr>
       <w:r>
         <w:sym w:font="Wingdings" w:char="F0E0"/>
@@ -4205,7 +3772,7 @@
     </w:p>
     <w:p>
       <w:pPr>
-        <w:pStyle w:val="Listenabsatz"/>
+        <w:pStyle w:val="ListParagraph"/>
       </w:pPr>
       <w:r>
         <w:sym w:font="Wingdings" w:char="F0E0"/>
@@ -4240,7 +3807,7 @@
     </w:p>
     <w:p>
       <w:pPr>
-        <w:pStyle w:val="berschrift1"/>
+        <w:pStyle w:val="Heading1"/>
         <w:numPr>
           <w:ilvl w:val="0"/>
           <w:numId w:val="1"/>
@@ -4293,7 +3860,7 @@
 </file>
 
 <file path=word/numbering.xml><?xml version="1.0" encoding="utf-8"?>
-<w:numbering xmlns:wpc="http://schemas.microsoft.com/office/word/2010/wordprocessingCanvas" xmlns:mc="http://schemas.openxmlformats.org/markup-compatibility/2006" xmlns:o="urn:schemas-microsoft-com:office:office" xmlns:r="http://schemas.openxmlformats.org/officeDocument/2006/relationships" xmlns:m="http://schemas.openxmlformats.org/officeDocument/2006/math" xmlns:v="urn:schemas-microsoft-com:vml" xmlns:wp14="http://schemas.microsoft.com/office/word/2010/wordprocessingDrawing" xmlns:wp="http://schemas.openxmlformats.org/drawingml/2006/wordprocessingDrawing" xmlns:w10="urn:schemas-microsoft-com:office:word" xmlns:w="http://schemas.openxmlformats.org/wordprocessingml/2006/main" xmlns:w14="http://schemas.microsoft.com/office/word/2010/wordml" xmlns:wpg="http://schemas.microsoft.com/office/word/2010/wordprocessingGroup" xmlns:wpi="http://schemas.microsoft.com/office/word/2010/wordprocessingInk" xmlns:wne="http://schemas.microsoft.com/office/word/2006/wordml" xmlns:wps="http://schemas.microsoft.com/office/word/2010/wordprocessingShape" mc:Ignorable="w14 wp14">
+<w:numbering xmlns:wpc="http://schemas.microsoft.com/office/word/2010/wordprocessingCanvas" xmlns:mc="http://schemas.openxmlformats.org/markup-compatibility/2006" xmlns:o="urn:schemas-microsoft-com:office:office" xmlns:r="http://schemas.openxmlformats.org/officeDocument/2006/relationships" xmlns:m="http://schemas.openxmlformats.org/officeDocument/2006/math" xmlns:v="urn:schemas-microsoft-com:vml" xmlns:wp14="http://schemas.microsoft.com/office/word/2010/wordprocessingDrawing" xmlns:wp="http://schemas.openxmlformats.org/drawingml/2006/wordprocessingDrawing" xmlns:w10="urn:schemas-microsoft-com:office:word" xmlns:w="http://schemas.openxmlformats.org/wordprocessingml/2006/main" xmlns:w14="http://schemas.microsoft.com/office/word/2010/wordml" xmlns:w15="http://schemas.microsoft.com/office/word/2012/wordml" xmlns:wpg="http://schemas.microsoft.com/office/word/2010/wordprocessingGroup" xmlns:wpi="http://schemas.microsoft.com/office/word/2010/wordprocessingInk" xmlns:wne="http://schemas.microsoft.com/office/word/2006/wordml" xmlns:wps="http://schemas.microsoft.com/office/word/2010/wordprocessingShape" mc:Ignorable="w14 w15 wp14">
   <w:abstractNum w:abstractNumId="0">
     <w:nsid w:val="FFFFFF89"/>
     <w:multiLevelType w:val="singleLevel"/>
@@ -4301,7 +3868,7 @@
     <w:lvl w:ilvl="0">
       <w:start w:val="1"/>
       <w:numFmt w:val="bullet"/>
-      <w:pStyle w:val="Aufzhlungszeichen"/>
+      <w:pStyle w:val="ListBullet"/>
       <w:lvlText w:val=""/>
       <w:lvlJc w:val="left"/>
       <w:pPr>
@@ -5344,7 +4911,7 @@
 </file>
 
 <file path=word/styles.xml><?xml version="1.0" encoding="utf-8"?>
-<w:styles xmlns:mc="http://schemas.openxmlformats.org/markup-compatibility/2006" xmlns:r="http://schemas.openxmlformats.org/officeDocument/2006/relationships" xmlns:w="http://schemas.openxmlformats.org/wordprocessingml/2006/main" xmlns:w14="http://schemas.microsoft.com/office/word/2010/wordml" mc:Ignorable="w14">
+<w:styles xmlns:mc="http://schemas.openxmlformats.org/markup-compatibility/2006" xmlns:r="http://schemas.openxmlformats.org/officeDocument/2006/relationships" xmlns:w="http://schemas.openxmlformats.org/wordprocessingml/2006/main" xmlns:w14="http://schemas.microsoft.com/office/word/2010/wordml" xmlns:w15="http://schemas.microsoft.com/office/word/2012/wordml" mc:Ignorable="w14 w15">
   <w:docDefaults>
     <w:rPrDefault>
       <w:rPr>
@@ -5360,155 +4927,389 @@
       </w:pPr>
     </w:pPrDefault>
   </w:docDefaults>
-  <w:latentStyles w:defLockedState="0" w:defUIPriority="99" w:defSemiHidden="1" w:defUnhideWhenUsed="1" w:defQFormat="0" w:count="267">
-    <w:lsdException w:name="Normal" w:semiHidden="0" w:uiPriority="0" w:unhideWhenUsed="0" w:qFormat="1"/>
-    <w:lsdException w:name="heading 1" w:semiHidden="0" w:uiPriority="9" w:unhideWhenUsed="0" w:qFormat="1"/>
-    <w:lsdException w:name="heading 2" w:uiPriority="9" w:qFormat="1"/>
-    <w:lsdException w:name="heading 3" w:uiPriority="9" w:qFormat="1"/>
-    <w:lsdException w:name="heading 4" w:uiPriority="9" w:qFormat="1"/>
-    <w:lsdException w:name="heading 5" w:uiPriority="9" w:qFormat="1"/>
-    <w:lsdException w:name="heading 6" w:uiPriority="9" w:qFormat="1"/>
-    <w:lsdException w:name="heading 7" w:uiPriority="9" w:qFormat="1"/>
-    <w:lsdException w:name="heading 8" w:uiPriority="9" w:qFormat="1"/>
-    <w:lsdException w:name="heading 9" w:uiPriority="9" w:qFormat="1"/>
-    <w:lsdException w:name="toc 1" w:uiPriority="39"/>
-    <w:lsdException w:name="toc 2" w:uiPriority="39"/>
-    <w:lsdException w:name="toc 3" w:uiPriority="39"/>
-    <w:lsdException w:name="toc 4" w:uiPriority="39"/>
-    <w:lsdException w:name="toc 5" w:uiPriority="39"/>
-    <w:lsdException w:name="toc 6" w:uiPriority="39"/>
-    <w:lsdException w:name="toc 7" w:uiPriority="39"/>
-    <w:lsdException w:name="toc 8" w:uiPriority="39"/>
-    <w:lsdException w:name="toc 9" w:uiPriority="39"/>
-    <w:lsdException w:name="caption" w:uiPriority="35" w:qFormat="1"/>
-    <w:lsdException w:name="Title" w:semiHidden="0" w:uiPriority="10" w:unhideWhenUsed="0" w:qFormat="1"/>
-    <w:lsdException w:name="Default Paragraph Font" w:uiPriority="1"/>
-    <w:lsdException w:name="Subtitle" w:semiHidden="0" w:uiPriority="11" w:unhideWhenUsed="0" w:qFormat="1"/>
-    <w:lsdException w:name="Strong" w:semiHidden="0" w:uiPriority="22" w:unhideWhenUsed="0" w:qFormat="1"/>
-    <w:lsdException w:name="Emphasis" w:semiHidden="0" w:uiPriority="20" w:unhideWhenUsed="0" w:qFormat="1"/>
-    <w:lsdException w:name="Table Grid" w:semiHidden="0" w:uiPriority="59" w:unhideWhenUsed="0"/>
-    <w:lsdException w:name="Placeholder Text" w:unhideWhenUsed="0"/>
-    <w:lsdException w:name="No Spacing" w:semiHidden="0" w:uiPriority="1" w:unhideWhenUsed="0" w:qFormat="1"/>
-    <w:lsdException w:name="Light Shading" w:semiHidden="0" w:uiPriority="60" w:unhideWhenUsed="0"/>
-    <w:lsdException w:name="Light List" w:semiHidden="0" w:uiPriority="61" w:unhideWhenUsed="0"/>
-    <w:lsdException w:name="Light Grid" w:semiHidden="0" w:uiPriority="62" w:unhideWhenUsed="0"/>
-    <w:lsdException w:name="Medium Shading 1" w:semiHidden="0" w:uiPriority="63" w:unhideWhenUsed="0"/>
-    <w:lsdException w:name="Medium Shading 2" w:semiHidden="0" w:uiPriority="64" w:unhideWhenUsed="0"/>
-    <w:lsdException w:name="Medium List 1" w:semiHidden="0" w:uiPriority="65" w:unhideWhenUsed="0"/>
-    <w:lsdException w:name="Medium List 2" w:semiHidden="0" w:uiPriority="66" w:unhideWhenUsed="0"/>
-    <w:lsdException w:name="Medium Grid 1" w:semiHidden="0" w:uiPriority="67" w:unhideWhenUsed="0"/>
-    <w:lsdException w:name="Medium Grid 2" w:semiHidden="0" w:uiPriority="68" w:unhideWhenUsed="0"/>
-    <w:lsdException w:name="Medium Grid 3" w:semiHidden="0" w:uiPriority="69" w:unhideWhenUsed="0"/>
-    <w:lsdException w:name="Dark List" w:semiHidden="0" w:uiPriority="70" w:unhideWhenUsed="0"/>
-    <w:lsdException w:name="Colorful Shading" w:semiHidden="0" w:uiPriority="71" w:unhideWhenUsed="0"/>
-    <w:lsdException w:name="Colorful List" w:semiHidden="0" w:uiPriority="72" w:unhideWhenUsed="0"/>
-    <w:lsdException w:name="Colorful Grid" w:semiHidden="0" w:uiPriority="73" w:unhideWhenUsed="0"/>
-    <w:lsdException w:name="Light Shading Accent 1" w:semiHidden="0" w:uiPriority="60" w:unhideWhenUsed="0"/>
-    <w:lsdException w:name="Light List Accent 1" w:semiHidden="0" w:uiPriority="61" w:unhideWhenUsed="0"/>
-    <w:lsdException w:name="Light Grid Accent 1" w:semiHidden="0" w:uiPriority="62" w:unhideWhenUsed="0"/>
-    <w:lsdException w:name="Medium Shading 1 Accent 1" w:semiHidden="0" w:uiPriority="63" w:unhideWhenUsed="0"/>
-    <w:lsdException w:name="Medium Shading 2 Accent 1" w:semiHidden="0" w:uiPriority="64" w:unhideWhenUsed="0"/>
-    <w:lsdException w:name="Medium List 1 Accent 1" w:semiHidden="0" w:uiPriority="65" w:unhideWhenUsed="0"/>
-    <w:lsdException w:name="Revision" w:unhideWhenUsed="0"/>
-    <w:lsdException w:name="List Paragraph" w:semiHidden="0" w:uiPriority="34" w:unhideWhenUsed="0" w:qFormat="1"/>
-    <w:lsdException w:name="Quote" w:semiHidden="0" w:uiPriority="29" w:unhideWhenUsed="0" w:qFormat="1"/>
-    <w:lsdException w:name="Intense Quote" w:semiHidden="0" w:uiPriority="30" w:unhideWhenUsed="0" w:qFormat="1"/>
-    <w:lsdException w:name="Medium List 2 Accent 1" w:semiHidden="0" w:uiPriority="66" w:unhideWhenUsed="0"/>
-    <w:lsdException w:name="Medium Grid 1 Accent 1" w:semiHidden="0" w:uiPriority="67" w:unhideWhenUsed="0"/>
-    <w:lsdException w:name="Medium Grid 2 Accent 1" w:semiHidden="0" w:uiPriority="68" w:unhideWhenUsed="0"/>
-    <w:lsdException w:name="Medium Grid 3 Accent 1" w:semiHidden="0" w:uiPriority="69" w:unhideWhenUsed="0"/>
-    <w:lsdException w:name="Dark List Accent 1" w:semiHidden="0" w:uiPriority="70" w:unhideWhenUsed="0"/>
-    <w:lsdException w:name="Colorful Shading Accent 1" w:semiHidden="0" w:uiPriority="71" w:unhideWhenUsed="0"/>
-    <w:lsdException w:name="Colorful List Accent 1" w:semiHidden="0" w:uiPriority="72" w:unhideWhenUsed="0"/>
-    <w:lsdException w:name="Colorful Grid Accent 1" w:semiHidden="0" w:uiPriority="73" w:unhideWhenUsed="0"/>
-    <w:lsdException w:name="Light Shading Accent 2" w:semiHidden="0" w:uiPriority="60" w:unhideWhenUsed="0"/>
-    <w:lsdException w:name="Light List Accent 2" w:semiHidden="0" w:uiPriority="61" w:unhideWhenUsed="0"/>
-    <w:lsdException w:name="Light Grid Accent 2" w:semiHidden="0" w:uiPriority="62" w:unhideWhenUsed="0"/>
-    <w:lsdException w:name="Medium Shading 1 Accent 2" w:semiHidden="0" w:uiPriority="63" w:unhideWhenUsed="0"/>
-    <w:lsdException w:name="Medium Shading 2 Accent 2" w:semiHidden="0" w:uiPriority="64" w:unhideWhenUsed="0"/>
-    <w:lsdException w:name="Medium List 1 Accent 2" w:semiHidden="0" w:uiPriority="65" w:unhideWhenUsed="0"/>
-    <w:lsdException w:name="Medium List 2 Accent 2" w:semiHidden="0" w:uiPriority="66" w:unhideWhenUsed="0"/>
-    <w:lsdException w:name="Medium Grid 1 Accent 2" w:semiHidden="0" w:uiPriority="67" w:unhideWhenUsed="0"/>
-    <w:lsdException w:name="Medium Grid 2 Accent 2" w:semiHidden="0" w:uiPriority="68" w:unhideWhenUsed="0"/>
-    <w:lsdException w:name="Medium Grid 3 Accent 2" w:semiHidden="0" w:uiPriority="69" w:unhideWhenUsed="0"/>
-    <w:lsdException w:name="Dark List Accent 2" w:semiHidden="0" w:uiPriority="70" w:unhideWhenUsed="0"/>
-    <w:lsdException w:name="Colorful Shading Accent 2" w:semiHidden="0" w:uiPriority="71" w:unhideWhenUsed="0"/>
-    <w:lsdException w:name="Colorful List Accent 2" w:semiHidden="0" w:uiPriority="72" w:unhideWhenUsed="0"/>
-    <w:lsdException w:name="Colorful Grid Accent 2" w:semiHidden="0" w:uiPriority="73" w:unhideWhenUsed="0"/>
-    <w:lsdException w:name="Light Shading Accent 3" w:semiHidden="0" w:uiPriority="60" w:unhideWhenUsed="0"/>
-    <w:lsdException w:name="Light List Accent 3" w:semiHidden="0" w:uiPriority="61" w:unhideWhenUsed="0"/>
-    <w:lsdException w:name="Light Grid Accent 3" w:semiHidden="0" w:uiPriority="62" w:unhideWhenUsed="0"/>
-    <w:lsdException w:name="Medium Shading 1 Accent 3" w:semiHidden="0" w:uiPriority="63" w:unhideWhenUsed="0"/>
-    <w:lsdException w:name="Medium Shading 2 Accent 3" w:semiHidden="0" w:uiPriority="64" w:unhideWhenUsed="0"/>
-    <w:lsdException w:name="Medium List 1 Accent 3" w:semiHidden="0" w:uiPriority="65" w:unhideWhenUsed="0"/>
-    <w:lsdException w:name="Medium List 2 Accent 3" w:semiHidden="0" w:uiPriority="66" w:unhideWhenUsed="0"/>
-    <w:lsdException w:name="Medium Grid 1 Accent 3" w:semiHidden="0" w:uiPriority="67" w:unhideWhenUsed="0"/>
-    <w:lsdException w:name="Medium Grid 2 Accent 3" w:semiHidden="0" w:uiPriority="68" w:unhideWhenUsed="0"/>
-    <w:lsdException w:name="Medium Grid 3 Accent 3" w:semiHidden="0" w:uiPriority="69" w:unhideWhenUsed="0"/>
-    <w:lsdException w:name="Dark List Accent 3" w:semiHidden="0" w:uiPriority="70" w:unhideWhenUsed="0"/>
-    <w:lsdException w:name="Colorful Shading Accent 3" w:semiHidden="0" w:uiPriority="71" w:unhideWhenUsed="0"/>
-    <w:lsdException w:name="Colorful List Accent 3" w:semiHidden="0" w:uiPriority="72" w:unhideWhenUsed="0"/>
-    <w:lsdException w:name="Colorful Grid Accent 3" w:semiHidden="0" w:uiPriority="73" w:unhideWhenUsed="0"/>
-    <w:lsdException w:name="Light Shading Accent 4" w:semiHidden="0" w:uiPriority="60" w:unhideWhenUsed="0"/>
-    <w:lsdException w:name="Light List Accent 4" w:semiHidden="0" w:uiPriority="61" w:unhideWhenUsed="0"/>
-    <w:lsdException w:name="Light Grid Accent 4" w:semiHidden="0" w:uiPriority="62" w:unhideWhenUsed="0"/>
-    <w:lsdException w:name="Medium Shading 1 Accent 4" w:semiHidden="0" w:uiPriority="63" w:unhideWhenUsed="0"/>
-    <w:lsdException w:name="Medium Shading 2 Accent 4" w:semiHidden="0" w:uiPriority="64" w:unhideWhenUsed="0"/>
-    <w:lsdException w:name="Medium List 1 Accent 4" w:semiHidden="0" w:uiPriority="65" w:unhideWhenUsed="0"/>
-    <w:lsdException w:name="Medium List 2 Accent 4" w:semiHidden="0" w:uiPriority="66" w:unhideWhenUsed="0"/>
-    <w:lsdException w:name="Medium Grid 1 Accent 4" w:semiHidden="0" w:uiPriority="67" w:unhideWhenUsed="0"/>
-    <w:lsdException w:name="Medium Grid 2 Accent 4" w:semiHidden="0" w:uiPriority="68" w:unhideWhenUsed="0"/>
-    <w:lsdException w:name="Medium Grid 3 Accent 4" w:semiHidden="0" w:uiPriority="69" w:unhideWhenUsed="0"/>
-    <w:lsdException w:name="Dark List Accent 4" w:semiHidden="0" w:uiPriority="70" w:unhideWhenUsed="0"/>
-    <w:lsdException w:name="Colorful Shading Accent 4" w:semiHidden="0" w:uiPriority="71" w:unhideWhenUsed="0"/>
-    <w:lsdException w:name="Colorful List Accent 4" w:semiHidden="0" w:uiPriority="72" w:unhideWhenUsed="0"/>
-    <w:lsdException w:name="Colorful Grid Accent 4" w:semiHidden="0" w:uiPriority="73" w:unhideWhenUsed="0"/>
-    <w:lsdException w:name="Light Shading Accent 5" w:semiHidden="0" w:uiPriority="60" w:unhideWhenUsed="0"/>
-    <w:lsdException w:name="Light List Accent 5" w:semiHidden="0" w:uiPriority="61" w:unhideWhenUsed="0"/>
-    <w:lsdException w:name="Light Grid Accent 5" w:semiHidden="0" w:uiPriority="62" w:unhideWhenUsed="0"/>
-    <w:lsdException w:name="Medium Shading 1 Accent 5" w:semiHidden="0" w:uiPriority="63" w:unhideWhenUsed="0"/>
-    <w:lsdException w:name="Medium Shading 2 Accent 5" w:semiHidden="0" w:uiPriority="64" w:unhideWhenUsed="0"/>
-    <w:lsdException w:name="Medium List 1 Accent 5" w:semiHidden="0" w:uiPriority="65" w:unhideWhenUsed="0"/>
-    <w:lsdException w:name="Medium List 2 Accent 5" w:semiHidden="0" w:uiPriority="66" w:unhideWhenUsed="0"/>
-    <w:lsdException w:name="Medium Grid 1 Accent 5" w:semiHidden="0" w:uiPriority="67" w:unhideWhenUsed="0"/>
-    <w:lsdException w:name="Medium Grid 2 Accent 5" w:semiHidden="0" w:uiPriority="68" w:unhideWhenUsed="0"/>
-    <w:lsdException w:name="Medium Grid 3 Accent 5" w:semiHidden="0" w:uiPriority="69" w:unhideWhenUsed="0"/>
-    <w:lsdException w:name="Dark List Accent 5" w:semiHidden="0" w:uiPriority="70" w:unhideWhenUsed="0"/>
-    <w:lsdException w:name="Colorful Shading Accent 5" w:semiHidden="0" w:uiPriority="71" w:unhideWhenUsed="0"/>
-    <w:lsdException w:name="Colorful List Accent 5" w:semiHidden="0" w:uiPriority="72" w:unhideWhenUsed="0"/>
-    <w:lsdException w:name="Colorful Grid Accent 5" w:semiHidden="0" w:uiPriority="73" w:unhideWhenUsed="0"/>
-    <w:lsdException w:name="Light Shading Accent 6" w:semiHidden="0" w:uiPriority="60" w:unhideWhenUsed="0"/>
-    <w:lsdException w:name="Light List Accent 6" w:semiHidden="0" w:uiPriority="61" w:unhideWhenUsed="0"/>
-    <w:lsdException w:name="Light Grid Accent 6" w:semiHidden="0" w:uiPriority="62" w:unhideWhenUsed="0"/>
-    <w:lsdException w:name="Medium Shading 1 Accent 6" w:semiHidden="0" w:uiPriority="63" w:unhideWhenUsed="0"/>
-    <w:lsdException w:name="Medium Shading 2 Accent 6" w:semiHidden="0" w:uiPriority="64" w:unhideWhenUsed="0"/>
-    <w:lsdException w:name="Medium List 1 Accent 6" w:semiHidden="0" w:uiPriority="65" w:unhideWhenUsed="0"/>
-    <w:lsdException w:name="Medium List 2 Accent 6" w:semiHidden="0" w:uiPriority="66" w:unhideWhenUsed="0"/>
-    <w:lsdException w:name="Medium Grid 1 Accent 6" w:semiHidden="0" w:uiPriority="67" w:unhideWhenUsed="0"/>
-    <w:lsdException w:name="Medium Grid 2 Accent 6" w:semiHidden="0" w:uiPriority="68" w:unhideWhenUsed="0"/>
-    <w:lsdException w:name="Medium Grid 3 Accent 6" w:semiHidden="0" w:uiPriority="69" w:unhideWhenUsed="0"/>
-    <w:lsdException w:name="Dark List Accent 6" w:semiHidden="0" w:uiPriority="70" w:unhideWhenUsed="0"/>
-    <w:lsdException w:name="Colorful Shading Accent 6" w:semiHidden="0" w:uiPriority="71" w:unhideWhenUsed="0"/>
-    <w:lsdException w:name="Colorful List Accent 6" w:semiHidden="0" w:uiPriority="72" w:unhideWhenUsed="0"/>
-    <w:lsdException w:name="Colorful Grid Accent 6" w:semiHidden="0" w:uiPriority="73" w:unhideWhenUsed="0"/>
-    <w:lsdException w:name="Subtle Emphasis" w:semiHidden="0" w:uiPriority="19" w:unhideWhenUsed="0" w:qFormat="1"/>
-    <w:lsdException w:name="Intense Emphasis" w:semiHidden="0" w:uiPriority="21" w:unhideWhenUsed="0" w:qFormat="1"/>
-    <w:lsdException w:name="Subtle Reference" w:semiHidden="0" w:uiPriority="31" w:unhideWhenUsed="0" w:qFormat="1"/>
-    <w:lsdException w:name="Intense Reference" w:semiHidden="0" w:uiPriority="32" w:unhideWhenUsed="0" w:qFormat="1"/>
-    <w:lsdException w:name="Book Title" w:semiHidden="0" w:uiPriority="33" w:unhideWhenUsed="0" w:qFormat="1"/>
-    <w:lsdException w:name="Bibliography" w:uiPriority="37"/>
-    <w:lsdException w:name="TOC Heading" w:uiPriority="39" w:qFormat="1"/>
+  <w:latentStyles w:defLockedState="0" w:defUIPriority="99" w:defSemiHidden="0" w:defUnhideWhenUsed="0" w:defQFormat="0" w:count="371">
+    <w:lsdException w:name="Normal" w:uiPriority="0" w:qFormat="1"/>
+    <w:lsdException w:name="heading 1" w:uiPriority="9" w:qFormat="1"/>
+    <w:lsdException w:name="heading 2" w:semiHidden="1" w:uiPriority="9" w:unhideWhenUsed="1" w:qFormat="1"/>
+    <w:lsdException w:name="heading 3" w:semiHidden="1" w:uiPriority="9" w:unhideWhenUsed="1" w:qFormat="1"/>
+    <w:lsdException w:name="heading 4" w:semiHidden="1" w:uiPriority="9" w:unhideWhenUsed="1" w:qFormat="1"/>
+    <w:lsdException w:name="heading 5" w:semiHidden="1" w:uiPriority="9" w:unhideWhenUsed="1" w:qFormat="1"/>
+    <w:lsdException w:name="heading 6" w:semiHidden="1" w:uiPriority="9" w:unhideWhenUsed="1" w:qFormat="1"/>
+    <w:lsdException w:name="heading 7" w:semiHidden="1" w:uiPriority="9" w:unhideWhenUsed="1" w:qFormat="1"/>
+    <w:lsdException w:name="heading 8" w:semiHidden="1" w:uiPriority="9" w:unhideWhenUsed="1" w:qFormat="1"/>
+    <w:lsdException w:name="heading 9" w:semiHidden="1" w:uiPriority="9" w:unhideWhenUsed="1" w:qFormat="1"/>
+    <w:lsdException w:name="index 1" w:semiHidden="1" w:unhideWhenUsed="1"/>
+    <w:lsdException w:name="index 2" w:semiHidden="1" w:unhideWhenUsed="1"/>
+    <w:lsdException w:name="index 3" w:semiHidden="1" w:unhideWhenUsed="1"/>
+    <w:lsdException w:name="index 4" w:semiHidden="1" w:unhideWhenUsed="1"/>
+    <w:lsdException w:name="index 5" w:semiHidden="1" w:unhideWhenUsed="1"/>
+    <w:lsdException w:name="index 6" w:semiHidden="1" w:unhideWhenUsed="1"/>
+    <w:lsdException w:name="index 7" w:semiHidden="1" w:unhideWhenUsed="1"/>
+    <w:lsdException w:name="index 8" w:semiHidden="1" w:unhideWhenUsed="1"/>
+    <w:lsdException w:name="index 9" w:semiHidden="1" w:unhideWhenUsed="1"/>
+    <w:lsdException w:name="toc 1" w:semiHidden="1" w:uiPriority="39" w:unhideWhenUsed="1"/>
+    <w:lsdException w:name="toc 2" w:semiHidden="1" w:uiPriority="39" w:unhideWhenUsed="1"/>
+    <w:lsdException w:name="toc 3" w:semiHidden="1" w:uiPriority="39" w:unhideWhenUsed="1"/>
+    <w:lsdException w:name="toc 4" w:semiHidden="1" w:uiPriority="39" w:unhideWhenUsed="1"/>
+    <w:lsdException w:name="toc 5" w:semiHidden="1" w:uiPriority="39" w:unhideWhenUsed="1"/>
+    <w:lsdException w:name="toc 6" w:semiHidden="1" w:uiPriority="39" w:unhideWhenUsed="1"/>
+    <w:lsdException w:name="toc 7" w:semiHidden="1" w:uiPriority="39" w:unhideWhenUsed="1"/>
+    <w:lsdException w:name="toc 8" w:semiHidden="1" w:uiPriority="39" w:unhideWhenUsed="1"/>
+    <w:lsdException w:name="toc 9" w:semiHidden="1" w:uiPriority="39" w:unhideWhenUsed="1"/>
+    <w:lsdException w:name="Normal Indent" w:semiHidden="1" w:unhideWhenUsed="1"/>
+    <w:lsdException w:name="footnote text" w:semiHidden="1" w:unhideWhenUsed="1"/>
+    <w:lsdException w:name="annotation text" w:semiHidden="1" w:unhideWhenUsed="1"/>
+    <w:lsdException w:name="header" w:semiHidden="1" w:unhideWhenUsed="1"/>
+    <w:lsdException w:name="footer" w:semiHidden="1" w:unhideWhenUsed="1"/>
+    <w:lsdException w:name="index heading" w:semiHidden="1" w:unhideWhenUsed="1"/>
+    <w:lsdException w:name="caption" w:semiHidden="1" w:uiPriority="35" w:unhideWhenUsed="1" w:qFormat="1"/>
+    <w:lsdException w:name="table of figures" w:semiHidden="1" w:unhideWhenUsed="1"/>
+    <w:lsdException w:name="envelope address" w:semiHidden="1" w:unhideWhenUsed="1"/>
+    <w:lsdException w:name="envelope return" w:semiHidden="1" w:unhideWhenUsed="1"/>
+    <w:lsdException w:name="footnote reference" w:semiHidden="1" w:unhideWhenUsed="1"/>
+    <w:lsdException w:name="annotation reference" w:semiHidden="1" w:unhideWhenUsed="1"/>
+    <w:lsdException w:name="line number" w:semiHidden="1" w:unhideWhenUsed="1"/>
+    <w:lsdException w:name="page number" w:semiHidden="1" w:unhideWhenUsed="1"/>
+    <w:lsdException w:name="endnote reference" w:semiHidden="1" w:unhideWhenUsed="1"/>
+    <w:lsdException w:name="endnote text" w:semiHidden="1" w:unhideWhenUsed="1"/>
+    <w:lsdException w:name="table of authorities" w:semiHidden="1" w:unhideWhenUsed="1"/>
+    <w:lsdException w:name="macro" w:semiHidden="1" w:unhideWhenUsed="1"/>
+    <w:lsdException w:name="toa heading" w:semiHidden="1" w:unhideWhenUsed="1"/>
+    <w:lsdException w:name="List" w:semiHidden="1" w:unhideWhenUsed="1"/>
+    <w:lsdException w:name="List Bullet" w:semiHidden="1" w:unhideWhenUsed="1"/>
+    <w:lsdException w:name="List Number" w:semiHidden="1" w:unhideWhenUsed="1"/>
+    <w:lsdException w:name="List 2" w:semiHidden="1" w:unhideWhenUsed="1"/>
+    <w:lsdException w:name="List 3" w:semiHidden="1" w:unhideWhenUsed="1"/>
+    <w:lsdException w:name="List 4" w:semiHidden="1" w:unhideWhenUsed="1"/>
+    <w:lsdException w:name="List 5" w:semiHidden="1" w:unhideWhenUsed="1"/>
+    <w:lsdException w:name="List Bullet 2" w:semiHidden="1" w:unhideWhenUsed="1"/>
+    <w:lsdException w:name="List Bullet 3" w:semiHidden="1" w:unhideWhenUsed="1"/>
+    <w:lsdException w:name="List Bullet 4" w:semiHidden="1" w:unhideWhenUsed="1"/>
+    <w:lsdException w:name="List Bullet 5" w:semiHidden="1" w:unhideWhenUsed="1"/>
+    <w:lsdException w:name="List Number 2" w:semiHidden="1" w:unhideWhenUsed="1"/>
+    <w:lsdException w:name="List Number 3" w:semiHidden="1" w:unhideWhenUsed="1"/>
+    <w:lsdException w:name="List Number 4" w:semiHidden="1" w:unhideWhenUsed="1"/>
+    <w:lsdException w:name="List Number 5" w:semiHidden="1" w:unhideWhenUsed="1"/>
+    <w:lsdException w:name="Title" w:uiPriority="10" w:qFormat="1"/>
+    <w:lsdException w:name="Closing" w:semiHidden="1" w:unhideWhenUsed="1"/>
+    <w:lsdException w:name="Signature" w:semiHidden="1" w:unhideWhenUsed="1"/>
+    <w:lsdException w:name="Default Paragraph Font" w:semiHidden="1" w:uiPriority="1" w:unhideWhenUsed="1"/>
+    <w:lsdException w:name="Body Text" w:semiHidden="1" w:unhideWhenUsed="1"/>
+    <w:lsdException w:name="Body Text Indent" w:semiHidden="1" w:unhideWhenUsed="1"/>
+    <w:lsdException w:name="List Continue" w:semiHidden="1" w:unhideWhenUsed="1"/>
+    <w:lsdException w:name="List Continue 2" w:semiHidden="1" w:unhideWhenUsed="1"/>
+    <w:lsdException w:name="List Continue 3" w:semiHidden="1" w:unhideWhenUsed="1"/>
+    <w:lsdException w:name="List Continue 4" w:semiHidden="1" w:unhideWhenUsed="1"/>
+    <w:lsdException w:name="List Continue 5" w:semiHidden="1" w:unhideWhenUsed="1"/>
+    <w:lsdException w:name="Message Header" w:semiHidden="1" w:unhideWhenUsed="1"/>
+    <w:lsdException w:name="Subtitle" w:uiPriority="11" w:qFormat="1"/>
+    <w:lsdException w:name="Salutation" w:semiHidden="1" w:unhideWhenUsed="1"/>
+    <w:lsdException w:name="Date" w:semiHidden="1" w:unhideWhenUsed="1"/>
+    <w:lsdException w:name="Body Text First Indent" w:semiHidden="1" w:unhideWhenUsed="1"/>
+    <w:lsdException w:name="Body Text First Indent 2" w:semiHidden="1" w:unhideWhenUsed="1"/>
+    <w:lsdException w:name="Note Heading" w:semiHidden="1" w:unhideWhenUsed="1"/>
+    <w:lsdException w:name="Body Text 2" w:semiHidden="1" w:unhideWhenUsed="1"/>
+    <w:lsdException w:name="Body Text 3" w:semiHidden="1" w:unhideWhenUsed="1"/>
+    <w:lsdException w:name="Body Text Indent 2" w:semiHidden="1" w:unhideWhenUsed="1"/>
+    <w:lsdException w:name="Body Text Indent 3" w:semiHidden="1" w:unhideWhenUsed="1"/>
+    <w:lsdException w:name="Block Text" w:semiHidden="1" w:unhideWhenUsed="1"/>
+    <w:lsdException w:name="Hyperlink" w:semiHidden="1" w:unhideWhenUsed="1"/>
+    <w:lsdException w:name="FollowedHyperlink" w:semiHidden="1" w:unhideWhenUsed="1"/>
+    <w:lsdException w:name="Strong" w:uiPriority="22" w:qFormat="1"/>
+    <w:lsdException w:name="Emphasis" w:uiPriority="20" w:qFormat="1"/>
+    <w:lsdException w:name="Document Map" w:semiHidden="1" w:unhideWhenUsed="1"/>
+    <w:lsdException w:name="Plain Text" w:semiHidden="1" w:unhideWhenUsed="1"/>
+    <w:lsdException w:name="E-mail Signature" w:semiHidden="1" w:unhideWhenUsed="1"/>
+    <w:lsdException w:name="HTML Top of Form" w:semiHidden="1" w:unhideWhenUsed="1"/>
+    <w:lsdException w:name="HTML Bottom of Form" w:semiHidden="1" w:unhideWhenUsed="1"/>
+    <w:lsdException w:name="Normal (Web)" w:semiHidden="1" w:unhideWhenUsed="1"/>
+    <w:lsdException w:name="HTML Acronym" w:semiHidden="1" w:unhideWhenUsed="1"/>
+    <w:lsdException w:name="HTML Address" w:semiHidden="1" w:unhideWhenUsed="1"/>
+    <w:lsdException w:name="HTML Cite" w:semiHidden="1" w:unhideWhenUsed="1"/>
+    <w:lsdException w:name="HTML Code" w:semiHidden="1" w:unhideWhenUsed="1"/>
+    <w:lsdException w:name="HTML Definition" w:semiHidden="1" w:unhideWhenUsed="1"/>
+    <w:lsdException w:name="HTML Keyboard" w:semiHidden="1" w:unhideWhenUsed="1"/>
+    <w:lsdException w:name="HTML Preformatted" w:semiHidden="1" w:unhideWhenUsed="1"/>
+    <w:lsdException w:name="HTML Sample" w:semiHidden="1" w:unhideWhenUsed="1"/>
+    <w:lsdException w:name="HTML Typewriter" w:semiHidden="1" w:unhideWhenUsed="1"/>
+    <w:lsdException w:name="HTML Variable" w:semiHidden="1" w:unhideWhenUsed="1"/>
+    <w:lsdException w:name="Normal Table" w:semiHidden="1" w:unhideWhenUsed="1"/>
+    <w:lsdException w:name="annotation subject" w:semiHidden="1" w:unhideWhenUsed="1"/>
+    <w:lsdException w:name="No List" w:semiHidden="1" w:unhideWhenUsed="1"/>
+    <w:lsdException w:name="Outline List 1" w:semiHidden="1" w:unhideWhenUsed="1"/>
+    <w:lsdException w:name="Outline List 2" w:semiHidden="1" w:unhideWhenUsed="1"/>
+    <w:lsdException w:name="Outline List 3" w:semiHidden="1" w:unhideWhenUsed="1"/>
+    <w:lsdException w:name="Table Simple 1" w:semiHidden="1" w:unhideWhenUsed="1"/>
+    <w:lsdException w:name="Table Simple 2" w:semiHidden="1" w:unhideWhenUsed="1"/>
+    <w:lsdException w:name="Table Simple 3" w:semiHidden="1" w:unhideWhenUsed="1"/>
+    <w:lsdException w:name="Table Classic 1" w:semiHidden="1" w:unhideWhenUsed="1"/>
+    <w:lsdException w:name="Table Classic 2" w:semiHidden="1" w:unhideWhenUsed="1"/>
+    <w:lsdException w:name="Table Classic 3" w:semiHidden="1" w:unhideWhenUsed="1"/>
+    <w:lsdException w:name="Table Classic 4" w:semiHidden="1" w:unhideWhenUsed="1"/>
+    <w:lsdException w:name="Table Colorful 1" w:semiHidden="1" w:unhideWhenUsed="1"/>
+    <w:lsdException w:name="Table Colorful 2" w:semiHidden="1" w:unhideWhenUsed="1"/>
+    <w:lsdException w:name="Table Colorful 3" w:semiHidden="1" w:unhideWhenUsed="1"/>
+    <w:lsdException w:name="Table Columns 1" w:semiHidden="1" w:unhideWhenUsed="1"/>
+    <w:lsdException w:name="Table Columns 2" w:semiHidden="1" w:unhideWhenUsed="1"/>
+    <w:lsdException w:name="Table Columns 3" w:semiHidden="1" w:unhideWhenUsed="1"/>
+    <w:lsdException w:name="Table Columns 4" w:semiHidden="1" w:unhideWhenUsed="1"/>
+    <w:lsdException w:name="Table Columns 5" w:semiHidden="1" w:unhideWhenUsed="1"/>
+    <w:lsdException w:name="Table Grid 1" w:semiHidden="1" w:unhideWhenUsed="1"/>
+    <w:lsdException w:name="Table Grid 2" w:semiHidden="1" w:unhideWhenUsed="1"/>
+    <w:lsdException w:name="Table Grid 3" w:semiHidden="1" w:unhideWhenUsed="1"/>
+    <w:lsdException w:name="Table Grid 4" w:semiHidden="1" w:unhideWhenUsed="1"/>
+    <w:lsdException w:name="Table Grid 5" w:semiHidden="1" w:unhideWhenUsed="1"/>
+    <w:lsdException w:name="Table Grid 6" w:semiHidden="1" w:unhideWhenUsed="1"/>
+    <w:lsdException w:name="Table Grid 7" w:semiHidden="1" w:unhideWhenUsed="1"/>
+    <w:lsdException w:name="Table Grid 8" w:semiHidden="1" w:unhideWhenUsed="1"/>
+    <w:lsdException w:name="Table List 1" w:semiHidden="1" w:unhideWhenUsed="1"/>
+    <w:lsdException w:name="Table List 2" w:semiHidden="1" w:unhideWhenUsed="1"/>
+    <w:lsdException w:name="Table List 3" w:semiHidden="1" w:unhideWhenUsed="1"/>
+    <w:lsdException w:name="Table List 4" w:semiHidden="1" w:unhideWhenUsed="1"/>
+    <w:lsdException w:name="Table List 5" w:semiHidden="1" w:unhideWhenUsed="1"/>
+    <w:lsdException w:name="Table List 6" w:semiHidden="1" w:unhideWhenUsed="1"/>
+    <w:lsdException w:name="Table List 7" w:semiHidden="1" w:unhideWhenUsed="1"/>
+    <w:lsdException w:name="Table List 8" w:semiHidden="1" w:unhideWhenUsed="1"/>
+    <w:lsdException w:name="Table 3D effects 1" w:semiHidden="1" w:unhideWhenUsed="1"/>
+    <w:lsdException w:name="Table 3D effects 2" w:semiHidden="1" w:unhideWhenUsed="1"/>
+    <w:lsdException w:name="Table 3D effects 3" w:semiHidden="1" w:unhideWhenUsed="1"/>
+    <w:lsdException w:name="Table Contemporary" w:semiHidden="1" w:unhideWhenUsed="1"/>
+    <w:lsdException w:name="Table Elegant" w:semiHidden="1" w:unhideWhenUsed="1"/>
+    <w:lsdException w:name="Table Professional" w:semiHidden="1" w:unhideWhenUsed="1"/>
+    <w:lsdException w:name="Table Subtle 1" w:semiHidden="1" w:unhideWhenUsed="1"/>
+    <w:lsdException w:name="Table Subtle 2" w:semiHidden="1" w:unhideWhenUsed="1"/>
+    <w:lsdException w:name="Table Web 1" w:semiHidden="1" w:unhideWhenUsed="1"/>
+    <w:lsdException w:name="Table Web 2" w:semiHidden="1" w:unhideWhenUsed="1"/>
+    <w:lsdException w:name="Table Web 3" w:semiHidden="1" w:unhideWhenUsed="1"/>
+    <w:lsdException w:name="Balloon Text" w:semiHidden="1" w:unhideWhenUsed="1"/>
+    <w:lsdException w:name="Table Grid" w:uiPriority="59"/>
+    <w:lsdException w:name="Table Theme" w:semiHidden="1" w:unhideWhenUsed="1"/>
+    <w:lsdException w:name="Placeholder Text" w:semiHidden="1"/>
+    <w:lsdException w:name="No Spacing" w:uiPriority="1" w:qFormat="1"/>
+    <w:lsdException w:name="Light Shading" w:uiPriority="60"/>
+    <w:lsdException w:name="Light List" w:uiPriority="61"/>
+    <w:lsdException w:name="Light Grid" w:uiPriority="62"/>
+    <w:lsdException w:name="Medium Shading 1" w:uiPriority="63"/>
+    <w:lsdException w:name="Medium Shading 2" w:uiPriority="64"/>
+    <w:lsdException w:name="Medium List 1" w:uiPriority="65"/>
+    <w:lsdException w:name="Medium List 2" w:uiPriority="66"/>
+    <w:lsdException w:name="Medium Grid 1" w:uiPriority="67"/>
+    <w:lsdException w:name="Medium Grid 2" w:uiPriority="68"/>
+    <w:lsdException w:name="Medium Grid 3" w:uiPriority="69"/>
+    <w:lsdException w:name="Dark List" w:uiPriority="70"/>
+    <w:lsdException w:name="Colorful Shading" w:uiPriority="71"/>
+    <w:lsdException w:name="Colorful List" w:uiPriority="72"/>
+    <w:lsdException w:name="Colorful Grid" w:uiPriority="73"/>
+    <w:lsdException w:name="Light Shading Accent 1" w:uiPriority="60"/>
+    <w:lsdException w:name="Light List Accent 1" w:uiPriority="61"/>
+    <w:lsdException w:name="Light Grid Accent 1" w:uiPriority="62"/>
+    <w:lsdException w:name="Medium Shading 1 Accent 1" w:uiPriority="63"/>
+    <w:lsdException w:name="Medium Shading 2 Accent 1" w:uiPriority="64"/>
+    <w:lsdException w:name="Medium List 1 Accent 1" w:uiPriority="65"/>
+    <w:lsdException w:name="Revision" w:semiHidden="1"/>
+    <w:lsdException w:name="List Paragraph" w:uiPriority="34" w:qFormat="1"/>
+    <w:lsdException w:name="Quote" w:uiPriority="29" w:qFormat="1"/>
+    <w:lsdException w:name="Intense Quote" w:uiPriority="30" w:qFormat="1"/>
+    <w:lsdException w:name="Medium List 2 Accent 1" w:uiPriority="66"/>
+    <w:lsdException w:name="Medium Grid 1 Accent 1" w:uiPriority="67"/>
+    <w:lsdException w:name="Medium Grid 2 Accent 1" w:uiPriority="68"/>
+    <w:lsdException w:name="Medium Grid 3 Accent 1" w:uiPriority="69"/>
+    <w:lsdException w:name="Dark List Accent 1" w:uiPriority="70"/>
+    <w:lsdException w:name="Colorful Shading Accent 1" w:uiPriority="71"/>
+    <w:lsdException w:name="Colorful List Accent 1" w:uiPriority="72"/>
+    <w:lsdException w:name="Colorful Grid Accent 1" w:uiPriority="73"/>
+    <w:lsdException w:name="Light Shading Accent 2" w:uiPriority="60"/>
+    <w:lsdException w:name="Light List Accent 2" w:uiPriority="61"/>
+    <w:lsdException w:name="Light Grid Accent 2" w:uiPriority="62"/>
+    <w:lsdException w:name="Medium Shading 1 Accent 2" w:uiPriority="63"/>
+    <w:lsdException w:name="Medium Shading 2 Accent 2" w:uiPriority="64"/>
+    <w:lsdException w:name="Medium List 1 Accent 2" w:uiPriority="65"/>
+    <w:lsdException w:name="Medium List 2 Accent 2" w:uiPriority="66"/>
+    <w:lsdException w:name="Medium Grid 1 Accent 2" w:uiPriority="67"/>
+    <w:lsdException w:name="Medium Grid 2 Accent 2" w:uiPriority="68"/>
+    <w:lsdException w:name="Medium Grid 3 Accent 2" w:uiPriority="69"/>
+    <w:lsdException w:name="Dark List Accent 2" w:uiPriority="70"/>
+    <w:lsdException w:name="Colorful Shading Accent 2" w:uiPriority="71"/>
+    <w:lsdException w:name="Colorful List Accent 2" w:uiPriority="72"/>
+    <w:lsdException w:name="Colorful Grid Accent 2" w:uiPriority="73"/>
+    <w:lsdException w:name="Light Shading Accent 3" w:uiPriority="60"/>
+    <w:lsdException w:name="Light List Accent 3" w:uiPriority="61"/>
+    <w:lsdException w:name="Light Grid Accent 3" w:uiPriority="62"/>
+    <w:lsdException w:name="Medium Shading 1 Accent 3" w:uiPriority="63"/>
+    <w:lsdException w:name="Medium Shading 2 Accent 3" w:uiPriority="64"/>
+    <w:lsdException w:name="Medium List 1 Accent 3" w:uiPriority="65"/>
+    <w:lsdException w:name="Medium List 2 Accent 3" w:uiPriority="66"/>
+    <w:lsdException w:name="Medium Grid 1 Accent 3" w:uiPriority="67"/>
+    <w:lsdException w:name="Medium Grid 2 Accent 3" w:uiPriority="68"/>
+    <w:lsdException w:name="Medium Grid 3 Accent 3" w:uiPriority="69"/>
+    <w:lsdException w:name="Dark List Accent 3" w:uiPriority="70"/>
+    <w:lsdException w:name="Colorful Shading Accent 3" w:uiPriority="71"/>
+    <w:lsdException w:name="Colorful List Accent 3" w:uiPriority="72"/>
+    <w:lsdException w:name="Colorful Grid Accent 3" w:uiPriority="73"/>
+    <w:lsdException w:name="Light Shading Accent 4" w:uiPriority="60"/>
+    <w:lsdException w:name="Light List Accent 4" w:uiPriority="61"/>
+    <w:lsdException w:name="Light Grid Accent 4" w:uiPriority="62"/>
+    <w:lsdException w:name="Medium Shading 1 Accent 4" w:uiPriority="63"/>
+    <w:lsdException w:name="Medium Shading 2 Accent 4" w:uiPriority="64"/>
+    <w:lsdException w:name="Medium List 1 Accent 4" w:uiPriority="65"/>
+    <w:lsdException w:name="Medium List 2 Accent 4" w:uiPriority="66"/>
+    <w:lsdException w:name="Medium Grid 1 Accent 4" w:uiPriority="67"/>
+    <w:lsdException w:name="Medium Grid 2 Accent 4" w:uiPriority="68"/>
+    <w:lsdException w:name="Medium Grid 3 Accent 4" w:uiPriority="69"/>
+    <w:lsdException w:name="Dark List Accent 4" w:uiPriority="70"/>
+    <w:lsdException w:name="Colorful Shading Accent 4" w:uiPriority="71"/>
+    <w:lsdException w:name="Colorful List Accent 4" w:uiPriority="72"/>
+    <w:lsdException w:name="Colorful Grid Accent 4" w:uiPriority="73"/>
+    <w:lsdException w:name="Light Shading Accent 5" w:uiPriority="60"/>
+    <w:lsdException w:name="Light List Accent 5" w:uiPriority="61"/>
+    <w:lsdException w:name="Light Grid Accent 5" w:uiPriority="62"/>
+    <w:lsdException w:name="Medium Shading 1 Accent 5" w:uiPriority="63"/>
+    <w:lsdException w:name="Medium Shading 2 Accent 5" w:uiPriority="64"/>
+    <w:lsdException w:name="Medium List 1 Accent 5" w:uiPriority="65"/>
+    <w:lsdException w:name="Medium List 2 Accent 5" w:uiPriority="66"/>
+    <w:lsdException w:name="Medium Grid 1 Accent 5" w:uiPriority="67"/>
+    <w:lsdException w:name="Medium Grid 2 Accent 5" w:uiPriority="68"/>
+    <w:lsdException w:name="Medium Grid 3 Accent 5" w:uiPriority="69"/>
+    <w:lsdException w:name="Dark List Accent 5" w:uiPriority="70"/>
+    <w:lsdException w:name="Colorful Shading Accent 5" w:uiPriority="71"/>
+    <w:lsdException w:name="Colorful List Accent 5" w:uiPriority="72"/>
+    <w:lsdException w:name="Colorful Grid Accent 5" w:uiPriority="73"/>
+    <w:lsdException w:name="Light Shading Accent 6" w:uiPriority="60"/>
+    <w:lsdException w:name="Light List Accent 6" w:uiPriority="61"/>
+    <w:lsdException w:name="Light Grid Accent 6" w:uiPriority="62"/>
+    <w:lsdException w:name="Medium Shading 1 Accent 6" w:uiPriority="63"/>
+    <w:lsdException w:name="Medium Shading 2 Accent 6" w:uiPriority="64"/>
+    <w:lsdException w:name="Medium List 1 Accent 6" w:uiPriority="65"/>
+    <w:lsdException w:name="Medium List 2 Accent 6" w:uiPriority="66"/>
+    <w:lsdException w:name="Medium Grid 1 Accent 6" w:uiPriority="67"/>
+    <w:lsdException w:name="Medium Grid 2 Accent 6" w:uiPriority="68"/>
+    <w:lsdException w:name="Medium Grid 3 Accent 6" w:uiPriority="69"/>
+    <w:lsdException w:name="Dark List Accent 6" w:uiPriority="70"/>
+    <w:lsdException w:name="Colorful Shading Accent 6" w:uiPriority="71"/>
+    <w:lsdException w:name="Colorful List Accent 6" w:uiPriority="72"/>
+    <w:lsdException w:name="Colorful Grid Accent 6" w:uiPriority="73"/>
+    <w:lsdException w:name="Subtle Emphasis" w:uiPriority="19" w:qFormat="1"/>
+    <w:lsdException w:name="Intense Emphasis" w:uiPriority="21" w:qFormat="1"/>
+    <w:lsdException w:name="Subtle Reference" w:uiPriority="31" w:qFormat="1"/>
+    <w:lsdException w:name="Intense Reference" w:uiPriority="32" w:qFormat="1"/>
+    <w:lsdException w:name="Book Title" w:uiPriority="33" w:qFormat="1"/>
+    <w:lsdException w:name="Bibliography" w:semiHidden="1" w:uiPriority="37" w:unhideWhenUsed="1"/>
+    <w:lsdException w:name="TOC Heading" w:semiHidden="1" w:uiPriority="39" w:unhideWhenUsed="1" w:qFormat="1"/>
+    <w:lsdException w:name="Plain Table 1" w:uiPriority="41"/>
+    <w:lsdException w:name="Plain Table 2" w:uiPriority="42"/>
+    <w:lsdException w:name="Plain Table 3" w:uiPriority="43"/>
+    <w:lsdException w:name="Plain Table 4" w:uiPriority="44"/>
+    <w:lsdException w:name="Plain Table 5" w:uiPriority="45"/>
+    <w:lsdException w:name="Grid Table Light" w:uiPriority="40"/>
+    <w:lsdException w:name="Grid Table 1 Light" w:uiPriority="46"/>
+    <w:lsdException w:name="Grid Table 2" w:uiPriority="47"/>
+    <w:lsdException w:name="Grid Table 3" w:uiPriority="48"/>
+    <w:lsdException w:name="Grid Table 4" w:uiPriority="49"/>
+    <w:lsdException w:name="Grid Table 5 Dark" w:uiPriority="50"/>
+    <w:lsdException w:name="Grid Table 6 Colorful" w:uiPriority="51"/>
+    <w:lsdException w:name="Grid Table 7 Colorful" w:uiPriority="52"/>
+    <w:lsdException w:name="Grid Table 1 Light Accent 1" w:uiPriority="46"/>
+    <w:lsdException w:name="Grid Table 2 Accent 1" w:uiPriority="47"/>
+    <w:lsdException w:name="Grid Table 3 Accent 1" w:uiPriority="48"/>
+    <w:lsdException w:name="Grid Table 4 Accent 1" w:uiPriority="49"/>
+    <w:lsdException w:name="Grid Table 5 Dark Accent 1" w:uiPriority="50"/>
+    <w:lsdException w:name="Grid Table 6 Colorful Accent 1" w:uiPriority="51"/>
+    <w:lsdException w:name="Grid Table 7 Colorful Accent 1" w:uiPriority="52"/>
+    <w:lsdException w:name="Grid Table 1 Light Accent 2" w:uiPriority="46"/>
+    <w:lsdException w:name="Grid Table 2 Accent 2" w:uiPriority="47"/>
+    <w:lsdException w:name="Grid Table 3 Accent 2" w:uiPriority="48"/>
+    <w:lsdException w:name="Grid Table 4 Accent 2" w:uiPriority="49"/>
+    <w:lsdException w:name="Grid Table 5 Dark Accent 2" w:uiPriority="50"/>
+    <w:lsdException w:name="Grid Table 6 Colorful Accent 2" w:uiPriority="51"/>
+    <w:lsdException w:name="Grid Table 7 Colorful Accent 2" w:uiPriority="52"/>
+    <w:lsdException w:name="Grid Table 1 Light Accent 3" w:uiPriority="46"/>
+    <w:lsdException w:name="Grid Table 2 Accent 3" w:uiPriority="47"/>
+    <w:lsdException w:name="Grid Table 3 Accent 3" w:uiPriority="48"/>
+    <w:lsdException w:name="Grid Table 4 Accent 3" w:uiPriority="49"/>
+    <w:lsdException w:name="Grid Table 5 Dark Accent 3" w:uiPriority="50"/>
+    <w:lsdException w:name="Grid Table 6 Colorful Accent 3" w:uiPriority="51"/>
+    <w:lsdException w:name="Grid Table 7 Colorful Accent 3" w:uiPriority="52"/>
+    <w:lsdException w:name="Grid Table 1 Light Accent 4" w:uiPriority="46"/>
+    <w:lsdException w:name="Grid Table 2 Accent 4" w:uiPriority="47"/>
+    <w:lsdException w:name="Grid Table 3 Accent 4" w:uiPriority="48"/>
+    <w:lsdException w:name="Grid Table 4 Accent 4" w:uiPriority="49"/>
+    <w:lsdException w:name="Grid Table 5 Dark Accent 4" w:uiPriority="50"/>
+    <w:lsdException w:name="Grid Table 6 Colorful Accent 4" w:uiPriority="51"/>
+    <w:lsdException w:name="Grid Table 7 Colorful Accent 4" w:uiPriority="52"/>
+    <w:lsdException w:name="Grid Table 1 Light Accent 5" w:uiPriority="46"/>
+    <w:lsdException w:name="Grid Table 2 Accent 5" w:uiPriority="47"/>
+    <w:lsdException w:name="Grid Table 3 Accent 5" w:uiPriority="48"/>
+    <w:lsdException w:name="Grid Table 4 Accent 5" w:uiPriority="49"/>
+    <w:lsdException w:name="Grid Table 5 Dark Accent 5" w:uiPriority="50"/>
+    <w:lsdException w:name="Grid Table 6 Colorful Accent 5" w:uiPriority="51"/>
+    <w:lsdException w:name="Grid Table 7 Colorful Accent 5" w:uiPriority="52"/>
+    <w:lsdException w:name="Grid Table 1 Light Accent 6" w:uiPriority="46"/>
+    <w:lsdException w:name="Grid Table 2 Accent 6" w:uiPriority="47"/>
+    <w:lsdException w:name="Grid Table 3 Accent 6" w:uiPriority="48"/>
+    <w:lsdException w:name="Grid Table 4 Accent 6" w:uiPriority="49"/>
+    <w:lsdException w:name="Grid Table 5 Dark Accent 6" w:uiPriority="50"/>
+    <w:lsdException w:name="Grid Table 6 Colorful Accent 6" w:uiPriority="51"/>
+    <w:lsdException w:name="Grid Table 7 Colorful Accent 6" w:uiPriority="52"/>
+    <w:lsdException w:name="List Table 1 Light" w:uiPriority="46"/>
+    <w:lsdException w:name="List Table 2" w:uiPriority="47"/>
+    <w:lsdException w:name="List Table 3" w:uiPriority="48"/>
+    <w:lsdException w:name="List Table 4" w:uiPriority="49"/>
+    <w:lsdException w:name="List Table 5 Dark" w:uiPriority="50"/>
+    <w:lsdException w:name="List Table 6 Colorful" w:uiPriority="51"/>
+    <w:lsdException w:name="List Table 7 Colorful" w:uiPriority="52"/>
+    <w:lsdException w:name="List Table 1 Light Accent 1" w:uiPriority="46"/>
+    <w:lsdException w:name="List Table 2 Accent 1" w:uiPriority="47"/>
+    <w:lsdException w:name="List Table 3 Accent 1" w:uiPriority="48"/>
+    <w:lsdException w:name="List Table 4 Accent 1" w:uiPriority="49"/>
+    <w:lsdException w:name="List Table 5 Dark Accent 1" w:uiPriority="50"/>
+    <w:lsdException w:name="List Table 6 Colorful Accent 1" w:uiPriority="51"/>
+    <w:lsdException w:name="List Table 7 Colorful Accent 1" w:uiPriority="52"/>
+    <w:lsdException w:name="List Table 1 Light Accent 2" w:uiPriority="46"/>
+    <w:lsdException w:name="List Table 2 Accent 2" w:uiPriority="47"/>
+    <w:lsdException w:name="List Table 3 Accent 2" w:uiPriority="48"/>
+    <w:lsdException w:name="List Table 4 Accent 2" w:uiPriority="49"/>
+    <w:lsdException w:name="List Table 5 Dark Accent 2" w:uiPriority="50"/>
+    <w:lsdException w:name="List Table 6 Colorful Accent 2" w:uiPriority="51"/>
+    <w:lsdException w:name="List Table 7 Colorful Accent 2" w:uiPriority="52"/>
+    <w:lsdException w:name="List Table 1 Light Accent 3" w:uiPriority="46"/>
+    <w:lsdException w:name="List Table 2 Accent 3" w:uiPriority="47"/>
+    <w:lsdException w:name="List Table 3 Accent 3" w:uiPriority="48"/>
+    <w:lsdException w:name="List Table 4 Accent 3" w:uiPriority="49"/>
+    <w:lsdException w:name="List Table 5 Dark Accent 3" w:uiPriority="50"/>
+    <w:lsdException w:name="List Table 6 Colorful Accent 3" w:uiPriority="51"/>
+    <w:lsdException w:name="List Table 7 Colorful Accent 3" w:uiPriority="52"/>
+    <w:lsdException w:name="List Table 1 Light Accent 4" w:uiPriority="46"/>
+    <w:lsdException w:name="List Table 2 Accent 4" w:uiPriority="47"/>
+    <w:lsdException w:name="List Table 3 Accent 4" w:uiPriority="48"/>
+    <w:lsdException w:name="List Table 4 Accent 4" w:uiPriority="49"/>
+    <w:lsdException w:name="List Table 5 Dark Accent 4" w:uiPriority="50"/>
+    <w:lsdException w:name="List Table 6 Colorful Accent 4" w:uiPriority="51"/>
+    <w:lsdException w:name="List Table 7 Colorful Accent 4" w:uiPriority="52"/>
+    <w:lsdException w:name="List Table 1 Light Accent 5" w:uiPriority="46"/>
+    <w:lsdException w:name="List Table 2 Accent 5" w:uiPriority="47"/>
+    <w:lsdException w:name="List Table 3 Accent 5" w:uiPriority="48"/>
+    <w:lsdException w:name="List Table 4 Accent 5" w:uiPriority="49"/>
+    <w:lsdException w:name="List Table 5 Dark Accent 5" w:uiPriority="50"/>
+    <w:lsdException w:name="List Table 6 Colorful Accent 5" w:uiPriority="51"/>
+    <w:lsdException w:name="List Table 7 Colorful Accent 5" w:uiPriority="52"/>
+    <w:lsdException w:name="List Table 1 Light Accent 6" w:uiPriority="46"/>
+    <w:lsdException w:name="List Table 2 Accent 6" w:uiPriority="47"/>
+    <w:lsdException w:name="List Table 3 Accent 6" w:uiPriority="48"/>
+    <w:lsdException w:name="List Table 4 Accent 6" w:uiPriority="49"/>
+    <w:lsdException w:name="List Table 5 Dark Accent 6" w:uiPriority="50"/>
+    <w:lsdException w:name="List Table 6 Colorful Accent 6" w:uiPriority="51"/>
+    <w:lsdException w:name="List Table 7 Colorful Accent 6" w:uiPriority="52"/>
   </w:latentStyles>
-  <w:style w:type="paragraph" w:default="1" w:styleId="Standard">
+  <w:style w:type="paragraph" w:default="1" w:styleId="Normal">
     <w:name w:val="Normal"/>
     <w:qFormat/>
     <w:rsid w:val="00203AC5"/>
   </w:style>
-  <w:style w:type="paragraph" w:styleId="berschrift1">
+  <w:style w:type="paragraph" w:styleId="Heading1">
     <w:name w:val="heading 1"/>
-    <w:basedOn w:val="Standard"/>
-    <w:next w:val="Standard"/>
-    <w:link w:val="berschrift1Zchn"/>
+    <w:basedOn w:val="Normal"/>
+    <w:next w:val="Normal"/>
+    <w:link w:val="Heading1Char"/>
     <w:uiPriority w:val="9"/>
     <w:qFormat/>
     <w:rsid w:val="003B445E"/>
@@ -5527,13 +5328,12 @@
       <w:szCs w:val="28"/>
     </w:rPr>
   </w:style>
-  <w:style w:type="character" w:default="1" w:styleId="Absatz-Standardschriftart">
+  <w:style w:type="character" w:default="1" w:styleId="DefaultParagraphFont">
     <w:name w:val="Default Paragraph Font"/>
     <w:uiPriority w:val="1"/>
-    <w:semiHidden/>
     <w:unhideWhenUsed/>
   </w:style>
-  <w:style w:type="table" w:default="1" w:styleId="NormaleTabelle">
+  <w:style w:type="table" w:default="1" w:styleId="TableNormal">
     <w:name w:val="Normal Table"/>
     <w:uiPriority w:val="99"/>
     <w:semiHidden/>
@@ -5548,16 +5348,16 @@
       </w:tblCellMar>
     </w:tblPr>
   </w:style>
-  <w:style w:type="numbering" w:default="1" w:styleId="KeineListe">
+  <w:style w:type="numbering" w:default="1" w:styleId="NoList">
     <w:name w:val="No List"/>
     <w:uiPriority w:val="99"/>
     <w:semiHidden/>
     <w:unhideWhenUsed/>
   </w:style>
-  <w:style w:type="character" w:customStyle="1" w:styleId="berschrift1Zchn">
-    <w:name w:val="Überschrift 1 Zchn"/>
-    <w:basedOn w:val="Absatz-Standardschriftart"/>
-    <w:link w:val="berschrift1"/>
+  <w:style w:type="character" w:customStyle="1" w:styleId="Heading1Char">
+    <w:name w:val="Heading 1 Char"/>
+    <w:basedOn w:val="DefaultParagraphFont"/>
+    <w:link w:val="Heading1"/>
     <w:uiPriority w:val="9"/>
     <w:rsid w:val="003B445E"/>
     <w:rPr>
@@ -5569,11 +5369,11 @@
       <w:szCs w:val="28"/>
     </w:rPr>
   </w:style>
-  <w:style w:type="paragraph" w:styleId="Titel">
+  <w:style w:type="paragraph" w:styleId="Title">
     <w:name w:val="Title"/>
-    <w:basedOn w:val="Standard"/>
-    <w:next w:val="Standard"/>
-    <w:link w:val="TitelZchn"/>
+    <w:basedOn w:val="Normal"/>
+    <w:next w:val="Normal"/>
+    <w:link w:val="TitleChar"/>
     <w:uiPriority w:val="10"/>
     <w:qFormat/>
     <w:rsid w:val="003B445E"/>
@@ -5593,10 +5393,10 @@
       <w:szCs w:val="52"/>
     </w:rPr>
   </w:style>
-  <w:style w:type="character" w:customStyle="1" w:styleId="TitelZchn">
-    <w:name w:val="Titel Zchn"/>
-    <w:basedOn w:val="Absatz-Standardschriftart"/>
-    <w:link w:val="Titel"/>
+  <w:style w:type="character" w:customStyle="1" w:styleId="TitleChar">
+    <w:name w:val="Title Char"/>
+    <w:basedOn w:val="DefaultParagraphFont"/>
+    <w:link w:val="Title"/>
     <w:uiPriority w:val="10"/>
     <w:rsid w:val="003B445E"/>
     <w:rPr>
@@ -5608,10 +5408,10 @@
       <w:szCs w:val="52"/>
     </w:rPr>
   </w:style>
-  <w:style w:type="paragraph" w:styleId="Sprechblasentext">
+  <w:style w:type="paragraph" w:styleId="BalloonText">
     <w:name w:val="Balloon Text"/>
-    <w:basedOn w:val="Standard"/>
-    <w:link w:val="SprechblasentextZchn"/>
+    <w:basedOn w:val="Normal"/>
+    <w:link w:val="BalloonTextChar"/>
     <w:uiPriority w:val="99"/>
     <w:semiHidden/>
     <w:unhideWhenUsed/>
@@ -5625,10 +5425,10 @@
       <w:szCs w:val="16"/>
     </w:rPr>
   </w:style>
-  <w:style w:type="character" w:customStyle="1" w:styleId="SprechblasentextZchn">
-    <w:name w:val="Sprechblasentext Zchn"/>
-    <w:basedOn w:val="Absatz-Standardschriftart"/>
-    <w:link w:val="Sprechblasentext"/>
+  <w:style w:type="character" w:customStyle="1" w:styleId="BalloonTextChar">
+    <w:name w:val="Balloon Text Char"/>
+    <w:basedOn w:val="DefaultParagraphFont"/>
+    <w:link w:val="BalloonText"/>
     <w:uiPriority w:val="99"/>
     <w:semiHidden/>
     <w:rsid w:val="003B445E"/>
@@ -5638,9 +5438,9 @@
       <w:szCs w:val="16"/>
     </w:rPr>
   </w:style>
-  <w:style w:type="paragraph" w:styleId="Listenabsatz">
+  <w:style w:type="paragraph" w:styleId="ListParagraph">
     <w:name w:val="List Paragraph"/>
-    <w:basedOn w:val="Standard"/>
+    <w:basedOn w:val="Normal"/>
     <w:uiPriority w:val="34"/>
     <w:qFormat/>
     <w:rsid w:val="00DA25FD"/>
@@ -5649,9 +5449,9 @@
       <w:contextualSpacing/>
     </w:pPr>
   </w:style>
-  <w:style w:type="paragraph" w:styleId="Aufzhlungszeichen">
+  <w:style w:type="paragraph" w:styleId="ListBullet">
     <w:name w:val="List Bullet"/>
-    <w:basedOn w:val="Standard"/>
+    <w:basedOn w:val="Normal"/>
     <w:uiPriority w:val="99"/>
     <w:unhideWhenUsed/>
     <w:rsid w:val="00E81C11"/>
@@ -5664,7 +5464,7 @@
   </w:style>
   <w:style w:type="character" w:styleId="Hyperlink">
     <w:name w:val="Hyperlink"/>
-    <w:basedOn w:val="Absatz-Standardschriftart"/>
+    <w:basedOn w:val="DefaultParagraphFont"/>
     <w:uiPriority w:val="99"/>
     <w:semiHidden/>
     <w:unhideWhenUsed/>
@@ -5673,314 +5473,6 @@
       <w:color w:val="0000FF"/>
       <w:u w:val="single"/>
     </w:rPr>
-  </w:style>
-</w:styles>
-</file>
-
-<file path=word/stylesWithEffects.xml><?xml version="1.0" encoding="utf-8"?>
-<w:styles xmlns:wpc="http://schemas.microsoft.com/office/word/2010/wordprocessingCanvas" xmlns:mc="http://schemas.openxmlformats.org/markup-compatibility/2006" xmlns:o="urn:schemas-microsoft-com:office:office" xmlns:r="http://schemas.openxmlformats.org/officeDocument/2006/relationships" xmlns:m="http://schemas.openxmlformats.org/officeDocument/2006/math" xmlns:v="urn:schemas-microsoft-com:vml" xmlns:wp14="http://schemas.microsoft.com/office/word/2010/wordprocessingDrawing" xmlns:wp="http://schemas.openxmlformats.org/drawingml/2006/wordprocessingDrawing" xmlns:w10="urn:schemas-microsoft-com:office:word" xmlns:w="http://schemas.openxmlformats.org/wordprocessingml/2006/main" xmlns:w14="http://schemas.microsoft.com/office/word/2010/wordml" xmlns:wpg="http://schemas.microsoft.com/office/word/2010/wordprocessingGroup" xmlns:wpi="http://schemas.microsoft.com/office/word/2010/wordprocessingInk" xmlns:wne="http://schemas.microsoft.com/office/word/2006/wordml" xmlns:wps="http://schemas.microsoft.com/office/word/2010/wordprocessingShape" mc:Ignorable="w14 wp14">
-  <w:docDefaults>
-    <w:rPrDefault>
-      <w:rPr>
-        <w:rFonts w:asciiTheme="minorHAnsi" w:eastAsiaTheme="minorHAnsi" w:hAnsiTheme="minorHAnsi" w:cstheme="minorBidi"/>
-        <w:sz w:val="22"/>
-        <w:szCs w:val="22"/>
-        <w:lang w:val="de-DE" w:eastAsia="en-US" w:bidi="ar-SA"/>
-      </w:rPr>
-    </w:rPrDefault>
-    <w:pPrDefault>
-      <w:pPr>
-        <w:spacing w:after="200" w:line="276" w:lineRule="auto"/>
-      </w:pPr>
-    </w:pPrDefault>
-  </w:docDefaults>
-  <w:latentStyles w:defLockedState="0" w:defUIPriority="99" w:defSemiHidden="1" w:defUnhideWhenUsed="1" w:defQFormat="0" w:count="267">
-    <w:lsdException w:name="Normal" w:semiHidden="0" w:uiPriority="0" w:unhideWhenUsed="0" w:qFormat="1"/>
-    <w:lsdException w:name="heading 1" w:semiHidden="0" w:uiPriority="9" w:unhideWhenUsed="0" w:qFormat="1"/>
-    <w:lsdException w:name="heading 2" w:uiPriority="9" w:qFormat="1"/>
-    <w:lsdException w:name="heading 3" w:uiPriority="9" w:qFormat="1"/>
-    <w:lsdException w:name="heading 4" w:uiPriority="9" w:qFormat="1"/>
-    <w:lsdException w:name="heading 5" w:uiPriority="9" w:qFormat="1"/>
-    <w:lsdException w:name="heading 6" w:uiPriority="9" w:qFormat="1"/>
-    <w:lsdException w:name="heading 7" w:uiPriority="9" w:qFormat="1"/>
-    <w:lsdException w:name="heading 8" w:uiPriority="9" w:qFormat="1"/>
-    <w:lsdException w:name="heading 9" w:uiPriority="9" w:qFormat="1"/>
-    <w:lsdException w:name="toc 1" w:uiPriority="39"/>
-    <w:lsdException w:name="toc 2" w:uiPriority="39"/>
-    <w:lsdException w:name="toc 3" w:uiPriority="39"/>
-    <w:lsdException w:name="toc 4" w:uiPriority="39"/>
-    <w:lsdException w:name="toc 5" w:uiPriority="39"/>
-    <w:lsdException w:name="toc 6" w:uiPriority="39"/>
-    <w:lsdException w:name="toc 7" w:uiPriority="39"/>
-    <w:lsdException w:name="toc 8" w:uiPriority="39"/>
-    <w:lsdException w:name="toc 9" w:uiPriority="39"/>
-    <w:lsdException w:name="caption" w:uiPriority="35" w:qFormat="1"/>
-    <w:lsdException w:name="Title" w:semiHidden="0" w:uiPriority="10" w:unhideWhenUsed="0" w:qFormat="1"/>
-    <w:lsdException w:name="Default Paragraph Font" w:uiPriority="1"/>
-    <w:lsdException w:name="Subtitle" w:semiHidden="0" w:uiPriority="11" w:unhideWhenUsed="0" w:qFormat="1"/>
-    <w:lsdException w:name="Strong" w:semiHidden="0" w:uiPriority="22" w:unhideWhenUsed="0" w:qFormat="1"/>
-    <w:lsdException w:name="Emphasis" w:semiHidden="0" w:uiPriority="20" w:unhideWhenUsed="0" w:qFormat="1"/>
-    <w:lsdException w:name="Table Grid" w:semiHidden="0" w:uiPriority="59" w:unhideWhenUsed="0"/>
-    <w:lsdException w:name="Placeholder Text" w:unhideWhenUsed="0"/>
-    <w:lsdException w:name="No Spacing" w:semiHidden="0" w:uiPriority="1" w:unhideWhenUsed="0" w:qFormat="1"/>
-    <w:lsdException w:name="Light Shading" w:semiHidden="0" w:uiPriority="60" w:unhideWhenUsed="0"/>
-    <w:lsdException w:name="Light List" w:semiHidden="0" w:uiPriority="61" w:unhideWhenUsed="0"/>
-    <w:lsdException w:name="Light Grid" w:semiHidden="0" w:uiPriority="62" w:unhideWhenUsed="0"/>
-    <w:lsdException w:name="Medium Shading 1" w:semiHidden="0" w:uiPriority="63" w:unhideWhenUsed="0"/>
-    <w:lsdException w:name="Medium Shading 2" w:semiHidden="0" w:uiPriority="64" w:unhideWhenUsed="0"/>
-    <w:lsdException w:name="Medium List 1" w:semiHidden="0" w:uiPriority="65" w:unhideWhenUsed="0"/>
-    <w:lsdException w:name="Medium List 2" w:semiHidden="0" w:uiPriority="66" w:unhideWhenUsed="0"/>
-    <w:lsdException w:name="Medium Grid 1" w:semiHidden="0" w:uiPriority="67" w:unhideWhenUsed="0"/>
-    <w:lsdException w:name="Medium Grid 2" w:semiHidden="0" w:uiPriority="68" w:unhideWhenUsed="0"/>
-    <w:lsdException w:name="Medium Grid 3" w:semiHidden="0" w:uiPriority="69" w:unhideWhenUsed="0"/>
-    <w:lsdException w:name="Dark List" w:semiHidden="0" w:uiPriority="70" w:unhideWhenUsed="0"/>
-    <w:lsdException w:name="Colorful Shading" w:semiHidden="0" w:uiPriority="71" w:unhideWhenUsed="0"/>
-    <w:lsdException w:name="Colorful List" w:semiHidden="0" w:uiPriority="72" w:unhideWhenUsed="0"/>
-    <w:lsdException w:name="Colorful Grid" w:semiHidden="0" w:uiPriority="73" w:unhideWhenUsed="0"/>
-    <w:lsdException w:name="Light Shading Accent 1" w:semiHidden="0" w:uiPriority="60" w:unhideWhenUsed="0"/>
-    <w:lsdException w:name="Light List Accent 1" w:semiHidden="0" w:uiPriority="61" w:unhideWhenUsed="0"/>
-    <w:lsdException w:name="Light Grid Accent 1" w:semiHidden="0" w:uiPriority="62" w:unhideWhenUsed="0"/>
-    <w:lsdException w:name="Medium Shading 1 Accent 1" w:semiHidden="0" w:uiPriority="63" w:unhideWhenUsed="0"/>
-    <w:lsdException w:name="Medium Shading 2 Accent 1" w:semiHidden="0" w:uiPriority="64" w:unhideWhenUsed="0"/>
-    <w:lsdException w:name="Medium List 1 Accent 1" w:semiHidden="0" w:uiPriority="65" w:unhideWhenUsed="0"/>
-    <w:lsdException w:name="Revision" w:unhideWhenUsed="0"/>
-    <w:lsdException w:name="List Paragraph" w:semiHidden="0" w:uiPriority="34" w:unhideWhenUsed="0" w:qFormat="1"/>
-    <w:lsdException w:name="Quote" w:semiHidden="0" w:uiPriority="29" w:unhideWhenUsed="0" w:qFormat="1"/>
-    <w:lsdException w:name="Intense Quote" w:semiHidden="0" w:uiPriority="30" w:unhideWhenUsed="0" w:qFormat="1"/>
-    <w:lsdException w:name="Medium List 2 Accent 1" w:semiHidden="0" w:uiPriority="66" w:unhideWhenUsed="0"/>
-    <w:lsdException w:name="Medium Grid 1 Accent 1" w:semiHidden="0" w:uiPriority="67" w:unhideWhenUsed="0"/>
-    <w:lsdException w:name="Medium Grid 2 Accent 1" w:semiHidden="0" w:uiPriority="68" w:unhideWhenUsed="0"/>
-    <w:lsdException w:name="Medium Grid 3 Accent 1" w:semiHidden="0" w:uiPriority="69" w:unhideWhenUsed="0"/>
-    <w:lsdException w:name="Dark List Accent 1" w:semiHidden="0" w:uiPriority="70" w:unhideWhenUsed="0"/>
-    <w:lsdException w:name="Colorful Shading Accent 1" w:semiHidden="0" w:uiPriority="71" w:unhideWhenUsed="0"/>
-    <w:lsdException w:name="Colorful List Accent 1" w:semiHidden="0" w:uiPriority="72" w:unhideWhenUsed="0"/>
-    <w:lsdException w:name="Colorful Grid Accent 1" w:semiHidden="0" w:uiPriority="73" w:unhideWhenUsed="0"/>
-    <w:lsdException w:name="Light Shading Accent 2" w:semiHidden="0" w:uiPriority="60" w:unhideWhenUsed="0"/>
-    <w:lsdException w:name="Light List Accent 2" w:semiHidden="0" w:uiPriority="61" w:unhideWhenUsed="0"/>
-    <w:lsdException w:name="Light Grid Accent 2" w:semiHidden="0" w:uiPriority="62" w:unhideWhenUsed="0"/>
-    <w:lsdException w:name="Medium Shading 1 Accent 2" w:semiHidden="0" w:uiPriority="63" w:unhideWhenUsed="0"/>
-    <w:lsdException w:name="Medium Shading 2 Accent 2" w:semiHidden="0" w:uiPriority="64" w:unhideWhenUsed="0"/>
-    <w:lsdException w:name="Medium List 1 Accent 2" w:semiHidden="0" w:uiPriority="65" w:unhideWhenUsed="0"/>
-    <w:lsdException w:name="Medium List 2 Accent 2" w:semiHidden="0" w:uiPriority="66" w:unhideWhenUsed="0"/>
-    <w:lsdException w:name="Medium Grid 1 Accent 2" w:semiHidden="0" w:uiPriority="67" w:unhideWhenUsed="0"/>
-    <w:lsdException w:name="Medium Grid 2 Accent 2" w:semiHidden="0" w:uiPriority="68" w:unhideWhenUsed="0"/>
-    <w:lsdException w:name="Medium Grid 3 Accent 2" w:semiHidden="0" w:uiPriority="69" w:unhideWhenUsed="0"/>
-    <w:lsdException w:name="Dark List Accent 2" w:semiHidden="0" w:uiPriority="70" w:unhideWhenUsed="0"/>
-    <w:lsdException w:name="Colorful Shading Accent 2" w:semiHidden="0" w:uiPriority="71" w:unhideWhenUsed="0"/>
-    <w:lsdException w:name="Colorful List Accent 2" w:semiHidden="0" w:uiPriority="72" w:unhideWhenUsed="0"/>
-    <w:lsdException w:name="Colorful Grid Accent 2" w:semiHidden="0" w:uiPriority="73" w:unhideWhenUsed="0"/>
-    <w:lsdException w:name="Light Shading Accent 3" w:semiHidden="0" w:uiPriority="60" w:unhideWhenUsed="0"/>
-    <w:lsdException w:name="Light List Accent 3" w:semiHidden="0" w:uiPriority="61" w:unhideWhenUsed="0"/>
-    <w:lsdException w:name="Light Grid Accent 3" w:semiHidden="0" w:uiPriority="62" w:unhideWhenUsed="0"/>
-    <w:lsdException w:name="Medium Shading 1 Accent 3" w:semiHidden="0" w:uiPriority="63" w:unhideWhenUsed="0"/>
-    <w:lsdException w:name="Medium Shading 2 Accent 3" w:semiHidden="0" w:uiPriority="64" w:unhideWhenUsed="0"/>
-    <w:lsdException w:name="Medium List 1 Accent 3" w:semiHidden="0" w:uiPriority="65" w:unhideWhenUsed="0"/>
-    <w:lsdException w:name="Medium List 2 Accent 3" w:semiHidden="0" w:uiPriority="66" w:unhideWhenUsed="0"/>
-    <w:lsdException w:name="Medium Grid 1 Accent 3" w:semiHidden="0" w:uiPriority="67" w:unhideWhenUsed="0"/>
-    <w:lsdException w:name="Medium Grid 2 Accent 3" w:semiHidden="0" w:uiPriority="68" w:unhideWhenUsed="0"/>
-    <w:lsdException w:name="Medium Grid 3 Accent 3" w:semiHidden="0" w:uiPriority="69" w:unhideWhenUsed="0"/>
-    <w:lsdException w:name="Dark List Accent 3" w:semiHidden="0" w:uiPriority="70" w:unhideWhenUsed="0"/>
-    <w:lsdException w:name="Colorful Shading Accent 3" w:semiHidden="0" w:uiPriority="71" w:unhideWhenUsed="0"/>
-    <w:lsdException w:name="Colorful List Accent 3" w:semiHidden="0" w:uiPriority="72" w:unhideWhenUsed="0"/>
-    <w:lsdException w:name="Colorful Grid Accent 3" w:semiHidden="0" w:uiPriority="73" w:unhideWhenUsed="0"/>
-    <w:lsdException w:name="Light Shading Accent 4" w:semiHidden="0" w:uiPriority="60" w:unhideWhenUsed="0"/>
-    <w:lsdException w:name="Light List Accent 4" w:semiHidden="0" w:uiPriority="61" w:unhideWhenUsed="0"/>
-    <w:lsdException w:name="Light Grid Accent 4" w:semiHidden="0" w:uiPriority="62" w:unhideWhenUsed="0"/>
-    <w:lsdException w:name="Medium Shading 1 Accent 4" w:semiHidden="0" w:uiPriority="63" w:unhideWhenUsed="0"/>
-    <w:lsdException w:name="Medium Shading 2 Accent 4" w:semiHidden="0" w:uiPriority="64" w:unhideWhenUsed="0"/>
-    <w:lsdException w:name="Medium List 1 Accent 4" w:semiHidden="0" w:uiPriority="65" w:unhideWhenUsed="0"/>
-    <w:lsdException w:name="Medium List 2 Accent 4" w:semiHidden="0" w:uiPriority="66" w:unhideWhenUsed="0"/>
-    <w:lsdException w:name="Medium Grid 1 Accent 4" w:semiHidden="0" w:uiPriority="67" w:unhideWhenUsed="0"/>
-    <w:lsdException w:name="Medium Grid 2 Accent 4" w:semiHidden="0" w:uiPriority="68" w:unhideWhenUsed="0"/>
-    <w:lsdException w:name="Medium Grid 3 Accent 4" w:semiHidden="0" w:uiPriority="69" w:unhideWhenUsed="0"/>
-    <w:lsdException w:name="Dark List Accent 4" w:semiHidden="0" w:uiPriority="70" w:unhideWhenUsed="0"/>
-    <w:lsdException w:name="Colorful Shading Accent 4" w:semiHidden="0" w:uiPriority="71" w:unhideWhenUsed="0"/>
-    <w:lsdException w:name="Colorful List Accent 4" w:semiHidden="0" w:uiPriority="72" w:unhideWhenUsed="0"/>
-    <w:lsdException w:name="Colorful Grid Accent 4" w:semiHidden="0" w:uiPriority="73" w:unhideWhenUsed="0"/>
-    <w:lsdException w:name="Light Shading Accent 5" w:semiHidden="0" w:uiPriority="60" w:unhideWhenUsed="0"/>
-    <w:lsdException w:name="Light List Accent 5" w:semiHidden="0" w:uiPriority="61" w:unhideWhenUsed="0"/>
-    <w:lsdException w:name="Light Grid Accent 5" w:semiHidden="0" w:uiPriority="62" w:unhideWhenUsed="0"/>
-    <w:lsdException w:name="Medium Shading 1 Accent 5" w:semiHidden="0" w:uiPriority="63" w:unhideWhenUsed="0"/>
-    <w:lsdException w:name="Medium Shading 2 Accent 5" w:semiHidden="0" w:uiPriority="64" w:unhideWhenUsed="0"/>
-    <w:lsdException w:name="Medium List 1 Accent 5" w:semiHidden="0" w:uiPriority="65" w:unhideWhenUsed="0"/>
-    <w:lsdException w:name="Medium List 2 Accent 5" w:semiHidden="0" w:uiPriority="66" w:unhideWhenUsed="0"/>
-    <w:lsdException w:name="Medium Grid 1 Accent 5" w:semiHidden="0" w:uiPriority="67" w:unhideWhenUsed="0"/>
-    <w:lsdException w:name="Medium Grid 2 Accent 5" w:semiHidden="0" w:uiPriority="68" w:unhideWhenUsed="0"/>
-    <w:lsdException w:name="Medium Grid 3 Accent 5" w:semiHidden="0" w:uiPriority="69" w:unhideWhenUsed="0"/>
-    <w:lsdException w:name="Dark List Accent 5" w:semiHidden="0" w:uiPriority="70" w:unhideWhenUsed="0"/>
-    <w:lsdException w:name="Colorful Shading Accent 5" w:semiHidden="0" w:uiPriority="71" w:unhideWhenUsed="0"/>
-    <w:lsdException w:name="Colorful List Accent 5" w:semiHidden="0" w:uiPriority="72" w:unhideWhenUsed="0"/>
-    <w:lsdException w:name="Colorful Grid Accent 5" w:semiHidden="0" w:uiPriority="73" w:unhideWhenUsed="0"/>
-    <w:lsdException w:name="Light Shading Accent 6" w:semiHidden="0" w:uiPriority="60" w:unhideWhenUsed="0"/>
-    <w:lsdException w:name="Light List Accent 6" w:semiHidden="0" w:uiPriority="61" w:unhideWhenUsed="0"/>
-    <w:lsdException w:name="Light Grid Accent 6" w:semiHidden="0" w:uiPriority="62" w:unhideWhenUsed="0"/>
-    <w:lsdException w:name="Medium Shading 1 Accent 6" w:semiHidden="0" w:uiPriority="63" w:unhideWhenUsed="0"/>
-    <w:lsdException w:name="Medium Shading 2 Accent 6" w:semiHidden="0" w:uiPriority="64" w:unhideWhenUsed="0"/>
-    <w:lsdException w:name="Medium List 1 Accent 6" w:semiHidden="0" w:uiPriority="65" w:unhideWhenUsed="0"/>
-    <w:lsdException w:name="Medium List 2 Accent 6" w:semiHidden="0" w:uiPriority="66" w:unhideWhenUsed="0"/>
-    <w:lsdException w:name="Medium Grid 1 Accent 6" w:semiHidden="0" w:uiPriority="67" w:unhideWhenUsed="0"/>
-    <w:lsdException w:name="Medium Grid 2 Accent 6" w:semiHidden="0" w:uiPriority="68" w:unhideWhenUsed="0"/>
-    <w:lsdException w:name="Medium Grid 3 Accent 6" w:semiHidden="0" w:uiPriority="69" w:unhideWhenUsed="0"/>
-    <w:lsdException w:name="Dark List Accent 6" w:semiHidden="0" w:uiPriority="70" w:unhideWhenUsed="0"/>
-    <w:lsdException w:name="Colorful Shading Accent 6" w:semiHidden="0" w:uiPriority="71" w:unhideWhenUsed="0"/>
-    <w:lsdException w:name="Colorful List Accent 6" w:semiHidden="0" w:uiPriority="72" w:unhideWhenUsed="0"/>
-    <w:lsdException w:name="Colorful Grid Accent 6" w:semiHidden="0" w:uiPriority="73" w:unhideWhenUsed="0"/>
-    <w:lsdException w:name="Subtle Emphasis" w:semiHidden="0" w:uiPriority="19" w:unhideWhenUsed="0" w:qFormat="1"/>
-    <w:lsdException w:name="Intense Emphasis" w:semiHidden="0" w:uiPriority="21" w:unhideWhenUsed="0" w:qFormat="1"/>
-    <w:lsdException w:name="Subtle Reference" w:semiHidden="0" w:uiPriority="31" w:unhideWhenUsed="0" w:qFormat="1"/>
-    <w:lsdException w:name="Intense Reference" w:semiHidden="0" w:uiPriority="32" w:unhideWhenUsed="0" w:qFormat="1"/>
-    <w:lsdException w:name="Book Title" w:semiHidden="0" w:uiPriority="33" w:unhideWhenUsed="0" w:qFormat="1"/>
-    <w:lsdException w:name="Bibliography" w:uiPriority="37"/>
-    <w:lsdException w:name="TOC Heading" w:uiPriority="39" w:qFormat="1"/>
-  </w:latentStyles>
-  <w:style w:type="paragraph" w:default="1" w:styleId="Standard">
-    <w:name w:val="Normal"/>
-    <w:qFormat/>
-  </w:style>
-  <w:style w:type="paragraph" w:styleId="berschrift1">
-    <w:name w:val="heading 1"/>
-    <w:basedOn w:val="Standard"/>
-    <w:next w:val="Standard"/>
-    <w:link w:val="berschrift1Zchn"/>
-    <w:uiPriority w:val="9"/>
-    <w:qFormat/>
-    <w:rsid w:val="003B445E"/>
-    <w:pPr>
-      <w:keepNext/>
-      <w:keepLines/>
-      <w:spacing w:before="480" w:after="0"/>
-      <w:outlineLvl w:val="0"/>
-    </w:pPr>
-    <w:rPr>
-      <w:rFonts w:asciiTheme="majorHAnsi" w:eastAsiaTheme="majorEastAsia" w:hAnsiTheme="majorHAnsi" w:cstheme="majorBidi"/>
-      <w:b/>
-      <w:bCs/>
-      <w:color w:val="365F91" w:themeColor="accent1" w:themeShade="BF"/>
-      <w:sz w:val="28"/>
-      <w:szCs w:val="28"/>
-    </w:rPr>
-  </w:style>
-  <w:style w:type="character" w:default="1" w:styleId="Absatz-Standardschriftart">
-    <w:name w:val="Default Paragraph Font"/>
-    <w:uiPriority w:val="1"/>
-    <w:semiHidden/>
-    <w:unhideWhenUsed/>
-  </w:style>
-  <w:style w:type="table" w:default="1" w:styleId="NormaleTabelle">
-    <w:name w:val="Normal Table"/>
-    <w:uiPriority w:val="99"/>
-    <w:semiHidden/>
-    <w:unhideWhenUsed/>
-    <w:tblPr>
-      <w:tblInd w:w="0" w:type="dxa"/>
-      <w:tblCellMar>
-        <w:top w:w="0" w:type="dxa"/>
-        <w:left w:w="108" w:type="dxa"/>
-        <w:bottom w:w="0" w:type="dxa"/>
-        <w:right w:w="108" w:type="dxa"/>
-      </w:tblCellMar>
-    </w:tblPr>
-  </w:style>
-  <w:style w:type="numbering" w:default="1" w:styleId="KeineListe">
-    <w:name w:val="No List"/>
-    <w:uiPriority w:val="99"/>
-    <w:semiHidden/>
-    <w:unhideWhenUsed/>
-  </w:style>
-  <w:style w:type="character" w:customStyle="1" w:styleId="berschrift1Zchn">
-    <w:name w:val="Überschrift 1 Zchn"/>
-    <w:basedOn w:val="Absatz-Standardschriftart"/>
-    <w:link w:val="berschrift1"/>
-    <w:uiPriority w:val="9"/>
-    <w:rsid w:val="003B445E"/>
-    <w:rPr>
-      <w:rFonts w:asciiTheme="majorHAnsi" w:eastAsiaTheme="majorEastAsia" w:hAnsiTheme="majorHAnsi" w:cstheme="majorBidi"/>
-      <w:b/>
-      <w:bCs/>
-      <w:color w:val="365F91" w:themeColor="accent1" w:themeShade="BF"/>
-      <w:sz w:val="28"/>
-      <w:szCs w:val="28"/>
-    </w:rPr>
-  </w:style>
-  <w:style w:type="paragraph" w:styleId="Titel">
-    <w:name w:val="Title"/>
-    <w:basedOn w:val="Standard"/>
-    <w:next w:val="Standard"/>
-    <w:link w:val="TitelZchn"/>
-    <w:uiPriority w:val="10"/>
-    <w:qFormat/>
-    <w:rsid w:val="003B445E"/>
-    <w:pPr>
-      <w:pBdr>
-        <w:bottom w:val="single" w:sz="8" w:space="4" w:color="4F81BD" w:themeColor="accent1"/>
-      </w:pBdr>
-      <w:spacing w:after="300" w:line="240" w:lineRule="auto"/>
-      <w:contextualSpacing/>
-    </w:pPr>
-    <w:rPr>
-      <w:rFonts w:asciiTheme="majorHAnsi" w:eastAsiaTheme="majorEastAsia" w:hAnsiTheme="majorHAnsi" w:cstheme="majorBidi"/>
-      <w:color w:val="17365D" w:themeColor="text2" w:themeShade="BF"/>
-      <w:spacing w:val="5"/>
-      <w:kern w:val="28"/>
-      <w:sz w:val="52"/>
-      <w:szCs w:val="52"/>
-    </w:rPr>
-  </w:style>
-  <w:style w:type="character" w:customStyle="1" w:styleId="TitelZchn">
-    <w:name w:val="Titel Zchn"/>
-    <w:basedOn w:val="Absatz-Standardschriftart"/>
-    <w:link w:val="Titel"/>
-    <w:uiPriority w:val="10"/>
-    <w:rsid w:val="003B445E"/>
-    <w:rPr>
-      <w:rFonts w:asciiTheme="majorHAnsi" w:eastAsiaTheme="majorEastAsia" w:hAnsiTheme="majorHAnsi" w:cstheme="majorBidi"/>
-      <w:color w:val="17365D" w:themeColor="text2" w:themeShade="BF"/>
-      <w:spacing w:val="5"/>
-      <w:kern w:val="28"/>
-      <w:sz w:val="52"/>
-      <w:szCs w:val="52"/>
-    </w:rPr>
-  </w:style>
-  <w:style w:type="paragraph" w:styleId="Sprechblasentext">
-    <w:name w:val="Balloon Text"/>
-    <w:basedOn w:val="Standard"/>
-    <w:link w:val="SprechblasentextZchn"/>
-    <w:uiPriority w:val="99"/>
-    <w:semiHidden/>
-    <w:unhideWhenUsed/>
-    <w:rsid w:val="003B445E"/>
-    <w:pPr>
-      <w:spacing w:after="0" w:line="240" w:lineRule="auto"/>
-    </w:pPr>
-    <w:rPr>
-      <w:rFonts w:ascii="Tahoma" w:hAnsi="Tahoma" w:cs="Tahoma"/>
-      <w:sz w:val="16"/>
-      <w:szCs w:val="16"/>
-    </w:rPr>
-  </w:style>
-  <w:style w:type="character" w:customStyle="1" w:styleId="SprechblasentextZchn">
-    <w:name w:val="Sprechblasentext Zchn"/>
-    <w:basedOn w:val="Absatz-Standardschriftart"/>
-    <w:link w:val="Sprechblasentext"/>
-    <w:uiPriority w:val="99"/>
-    <w:semiHidden/>
-    <w:rsid w:val="003B445E"/>
-    <w:rPr>
-      <w:rFonts w:ascii="Tahoma" w:hAnsi="Tahoma" w:cs="Tahoma"/>
-      <w:sz w:val="16"/>
-      <w:szCs w:val="16"/>
-    </w:rPr>
-  </w:style>
-  <w:style w:type="paragraph" w:styleId="Listenabsatz">
-    <w:name w:val="List Paragraph"/>
-    <w:basedOn w:val="Standard"/>
-    <w:uiPriority w:val="34"/>
-    <w:qFormat/>
-    <w:rsid w:val="00DA25FD"/>
-    <w:pPr>
-      <w:ind w:left="720"/>
-      <w:contextualSpacing/>
-    </w:pPr>
   </w:style>
 </w:styles>
 </file>

</xml_diff>